<commit_message>
Updated RT individual status report and use case descriptions
</commit_message>
<xml_diff>
--- a/Documentation/IterationTwoUseCaseDescriptions.docx
+++ b/Documentation/IterationTwoUseCaseDescriptions.docx
@@ -1670,7 +1670,7 @@
               <w:spacing w:line="240" w:lineRule="auto"/>
             </w:pPr>
             <w:r>
-              <w:t>16</w:t>
+              <w:t>22</w:t>
             </w:r>
           </w:p>
         </w:tc>
@@ -1720,7 +1720,7 @@
               <w:spacing w:line="240" w:lineRule="auto"/>
             </w:pPr>
             <w:r>
-              <w:t>View Profile</w:t>
+              <w:t>Add Credit Card</w:t>
             </w:r>
           </w:p>
         </w:tc>
@@ -1776,7 +1776,13 @@
               <w:rPr>
                 <w:lang w:val="en-CA" w:eastAsia="en-CA"/>
               </w:rPr>
-              <w:t>User views a profile</w:t>
+              <w:t xml:space="preserve">User </w:t>
+            </w:r>
+            <w:r>
+              <w:rPr>
+                <w:lang w:val="en-CA" w:eastAsia="en-CA"/>
+              </w:rPr>
+              <w:t>adds a credit card</w:t>
             </w:r>
           </w:p>
         </w:tc>
@@ -1826,7 +1832,10 @@
               <w:spacing w:line="240" w:lineRule="auto"/>
             </w:pPr>
             <w:r>
-              <w:t>User selects View Profile</w:t>
+              <w:t xml:space="preserve">User </w:t>
+            </w:r>
+            <w:r>
+              <w:t>clicks add a credit card</w:t>
             </w:r>
           </w:p>
         </w:tc>
@@ -1876,7 +1885,7 @@
               <w:spacing w:line="240" w:lineRule="auto"/>
             </w:pPr>
             <w:r>
-              <w:t>A user clicks on a link that will redirect them to a profile details view, either of their own profile or of someone else’s profile.</w:t>
+              <w:t>A user adds a credit card to their account that can be used to make purchases</w:t>
             </w:r>
           </w:p>
         </w:tc>
@@ -1975,9 +1984,6 @@
             <w:pPr>
               <w:spacing w:line="240" w:lineRule="auto"/>
             </w:pPr>
-            <w:r>
-              <w:t>Edit Profile</w:t>
-            </w:r>
           </w:p>
         </w:tc>
       </w:tr>
@@ -2074,9 +2080,6 @@
             <w:pPr>
               <w:spacing w:line="240" w:lineRule="auto"/>
             </w:pPr>
-            <w:r>
-              <w:t>The selected profile must exist</w:t>
-            </w:r>
           </w:p>
         </w:tc>
       </w:tr>
@@ -2125,7 +2128,7 @@
               <w:spacing w:line="240" w:lineRule="auto"/>
             </w:pPr>
             <w:r>
-              <w:t>n/a</w:t>
+              <w:t>A valid credit card is added to the user’s profile</w:t>
             </w:r>
           </w:p>
         </w:tc>
@@ -2247,10 +2250,26 @@
           </w:tcPr>
           <w:p>
             <w:pPr>
-              <w:spacing w:line="240" w:lineRule="auto"/>
-            </w:pPr>
-            <w:r>
-              <w:t>1.1 User clicks on view profile</w:t>
+              <w:pStyle w:val="ListParagraph"/>
+              <w:numPr>
+                <w:ilvl w:val="1"/>
+                <w:numId w:val="1"/>
+              </w:numPr>
+              <w:spacing w:line="240" w:lineRule="auto"/>
+            </w:pPr>
+            <w:r>
+              <w:t xml:space="preserve">User clicks on </w:t>
+            </w:r>
+            <w:r>
+              <w:t>add credit card</w:t>
+            </w:r>
+          </w:p>
+          <w:p>
+            <w:pPr>
+              <w:spacing w:line="240" w:lineRule="auto"/>
+            </w:pPr>
+            <w:r>
+              <w:t>1.3 User fills out and submits credit card data</w:t>
             </w:r>
           </w:p>
         </w:tc>
@@ -2276,21 +2295,27 @@
               <w:rPr>
                 <w:lang w:val="en-CA" w:eastAsia="en-CA"/>
               </w:rPr>
-              <w:t>1.2 System retrieves selected user information</w:t>
-            </w:r>
-          </w:p>
-          <w:p>
-            <w:pPr>
-              <w:spacing w:line="240" w:lineRule="auto"/>
-              <w:rPr>
-                <w:lang w:val="en-CA" w:eastAsia="en-CA"/>
-              </w:rPr>
-            </w:pPr>
-            <w:r>
-              <w:rPr>
-                <w:lang w:val="en-CA" w:eastAsia="en-CA"/>
-              </w:rPr>
-              <w:t>1.3 System returns profile information view</w:t>
+              <w:t xml:space="preserve">1.2 System </w:t>
+            </w:r>
+            <w:r>
+              <w:rPr>
+                <w:lang w:val="en-CA" w:eastAsia="en-CA"/>
+              </w:rPr>
+              <w:t>redirects user to empty add credit card view</w:t>
+            </w:r>
+          </w:p>
+          <w:p>
+            <w:pPr>
+              <w:spacing w:line="240" w:lineRule="auto"/>
+              <w:rPr>
+                <w:lang w:val="en-CA" w:eastAsia="en-CA"/>
+              </w:rPr>
+            </w:pPr>
+            <w:r>
+              <w:rPr>
+                <w:lang w:val="en-CA" w:eastAsia="en-CA"/>
+              </w:rPr>
+              <w:t>1.4 If credit card info is valid, save data and redirect user to previous view</w:t>
             </w:r>
           </w:p>
           <w:p>
@@ -2371,6 +2396,12 @@
               </w:rPr>
               <w:t>1.</w:t>
             </w:r>
+            <w:r>
+              <w:rPr>
+                <w:lang w:val="en-CA" w:eastAsia="en-CA"/>
+              </w:rPr>
+              <w:t xml:space="preserve"> User inputs invalid credit card info</w:t>
+            </w:r>
           </w:p>
         </w:tc>
         <w:tc>
@@ -2390,10 +2421,15 @@
             </w:pPr>
             <w:r>
               <w:rPr>
-                <w:sz w:val="18"/>
-                <w:szCs w:val="18"/>
-              </w:rPr>
-              <w:t>2.</w:t>
+                <w:lang w:val="en-CA" w:eastAsia="en-CA"/>
+              </w:rPr>
+              <w:t xml:space="preserve">2. </w:t>
+            </w:r>
+            <w:r>
+              <w:rPr>
+                <w:lang w:val="en-CA" w:eastAsia="en-CA"/>
+              </w:rPr>
+              <w:t>If credit card info is not valid, highlight invalid credit info and prompt user for corrections</w:t>
             </w:r>
           </w:p>
           <w:p>
@@ -2488,7 +2524,7 @@
               <w:spacing w:line="240" w:lineRule="auto"/>
             </w:pPr>
             <w:r>
-              <w:t>22</w:t>
+              <w:t>28</w:t>
             </w:r>
           </w:p>
         </w:tc>
@@ -2537,7 +2573,7 @@
               <w:spacing w:line="240" w:lineRule="auto"/>
             </w:pPr>
             <w:r>
-              <w:t>Add Credit Card</w:t>
+              <w:t>View Friends</w:t>
             </w:r>
           </w:p>
         </w:tc>
@@ -2592,7 +2628,7 @@
               <w:rPr>
                 <w:lang w:val="en-CA" w:eastAsia="en-CA"/>
               </w:rPr>
-              <w:t>User adds credit card to account</w:t>
+              <w:t>User views own friend list</w:t>
             </w:r>
           </w:p>
         </w:tc>
@@ -2640,8 +2676,9 @@
             <w:pPr>
               <w:spacing w:line="240" w:lineRule="auto"/>
             </w:pPr>
-            <w:bookmarkStart w:id="0" w:name="_GoBack"/>
-            <w:bookmarkEnd w:id="0"/>
+            <w:r>
+              <w:t>User clicks view friend list</w:t>
+            </w:r>
           </w:p>
         </w:tc>
       </w:tr>
@@ -2688,6 +2725,9 @@
             <w:pPr>
               <w:spacing w:line="240" w:lineRule="auto"/>
             </w:pPr>
+            <w:r>
+              <w:t>User views their own friend list</w:t>
+            </w:r>
           </w:p>
         </w:tc>
       </w:tr>
@@ -2734,6 +2774,9 @@
             <w:pPr>
               <w:spacing w:line="240" w:lineRule="auto"/>
             </w:pPr>
+            <w:r>
+              <w:t>User, System</w:t>
+            </w:r>
           </w:p>
         </w:tc>
       </w:tr>
@@ -2780,6 +2823,9 @@
             <w:pPr>
               <w:spacing w:line="240" w:lineRule="auto"/>
             </w:pPr>
+            <w:r>
+              <w:t>Add Friend, Delete Friend</w:t>
+            </w:r>
           </w:p>
         </w:tc>
       </w:tr>
@@ -3042,6 +3088,9 @@
             <w:pPr>
               <w:spacing w:line="240" w:lineRule="auto"/>
             </w:pPr>
+            <w:r>
+              <w:t>1.1 User clicks view friends</w:t>
+            </w:r>
           </w:p>
         </w:tc>
         <w:tc>
@@ -3062,22 +3111,26 @@
                 <w:lang w:val="en-CA" w:eastAsia="en-CA"/>
               </w:rPr>
             </w:pPr>
-          </w:p>
-          <w:p>
-            <w:pPr>
-              <w:spacing w:line="240" w:lineRule="auto"/>
-              <w:rPr>
-                <w:lang w:val="en-CA" w:eastAsia="en-CA"/>
-              </w:rPr>
-            </w:pPr>
-          </w:p>
-          <w:p>
-            <w:pPr>
-              <w:spacing w:line="240" w:lineRule="auto"/>
-              <w:rPr>
-                <w:lang w:val="en-CA" w:eastAsia="en-CA"/>
-              </w:rPr>
-            </w:pPr>
+            <w:r>
+              <w:rPr>
+                <w:lang w:val="en-CA" w:eastAsia="en-CA"/>
+              </w:rPr>
+              <w:t>1.2 System returns view friend list populated with user friends</w:t>
+            </w:r>
+          </w:p>
+          <w:p>
+            <w:pPr>
+              <w:spacing w:line="240" w:lineRule="auto"/>
+              <w:rPr>
+                <w:lang w:val="en-CA" w:eastAsia="en-CA"/>
+              </w:rPr>
+            </w:pPr>
+            <w:r>
+              <w:rPr>
+                <w:lang w:val="en-CA" w:eastAsia="en-CA"/>
+              </w:rPr>
+              <w:t>1.3 if user has no friends return empty view</w:t>
+            </w:r>
           </w:p>
         </w:tc>
       </w:tr>
@@ -3196,25 +3249,791 @@
     <w:p/>
     <w:p/>
     <w:p/>
-    <w:p/>
-    <w:p/>
-    <w:p/>
-    <w:p/>
-    <w:p/>
-    <w:p/>
-    <w:p/>
-    <w:p/>
-    <w:p/>
-    <w:p/>
-    <w:p/>
-    <w:p/>
-    <w:p/>
-    <w:p/>
-    <w:p/>
-    <w:p/>
-    <w:p/>
-    <w:p/>
-    <w:p/>
+    <w:p>
+      <w:r>
+        <w:br w:type="page"/>
+      </w:r>
+    </w:p>
+    <w:tbl>
+      <w:tblPr>
+        <w:tblStyle w:val="TableGrid"/>
+        <w:tblpPr w:leftFromText="180" w:rightFromText="180" w:vertAnchor="page" w:horzAnchor="margin" w:tblpY="2761"/>
+        <w:tblW w:w="9360" w:type="dxa"/>
+        <w:tblInd w:w="0" w:type="dxa"/>
+        <w:tblCellMar>
+          <w:left w:w="103" w:type="dxa"/>
+        </w:tblCellMar>
+        <w:tblLook w:val="04A0" w:firstRow="1" w:lastRow="0" w:firstColumn="1" w:lastColumn="0" w:noHBand="0" w:noVBand="1"/>
+      </w:tblPr>
+      <w:tblGrid>
+        <w:gridCol w:w="1798"/>
+        <w:gridCol w:w="3816"/>
+        <w:gridCol w:w="3746"/>
+      </w:tblGrid>
+      <w:tr>
+        <w:trPr>
+          <w:trHeight w:val="243"/>
+        </w:trPr>
+        <w:tc>
+          <w:tcPr>
+            <w:tcW w:w="1798" w:type="dxa"/>
+            <w:tcBorders>
+              <w:top w:val="single" w:sz="4" w:space="0" w:color="000000" w:themeColor="text1"/>
+              <w:left w:val="single" w:sz="4" w:space="0" w:color="000000" w:themeColor="text1"/>
+              <w:bottom w:val="single" w:sz="4" w:space="0" w:color="000000" w:themeColor="text1"/>
+              <w:right w:val="single" w:sz="4" w:space="0" w:color="000000" w:themeColor="text1"/>
+            </w:tcBorders>
+            <w:shd w:val="clear" w:color="auto" w:fill="D9D9D9" w:themeFill="background1" w:themeFillShade="D9"/>
+            <w:hideMark/>
+          </w:tcPr>
+          <w:p>
+            <w:pPr>
+              <w:spacing w:line="240" w:lineRule="auto"/>
+            </w:pPr>
+            <w:r>
+              <w:rPr>
+                <w:lang w:val="en-CA" w:eastAsia="en-CA"/>
+              </w:rPr>
+              <w:lastRenderedPageBreak/>
+              <w:t>Use Case #</w:t>
+            </w:r>
+          </w:p>
+        </w:tc>
+        <w:tc>
+          <w:tcPr>
+            <w:tcW w:w="7562" w:type="dxa"/>
+            <w:gridSpan w:val="2"/>
+            <w:tcBorders>
+              <w:top w:val="single" w:sz="4" w:space="0" w:color="000000" w:themeColor="text1"/>
+              <w:left w:val="single" w:sz="4" w:space="0" w:color="000000" w:themeColor="text1"/>
+              <w:bottom w:val="single" w:sz="4" w:space="0" w:color="000000" w:themeColor="text1"/>
+              <w:right w:val="single" w:sz="4" w:space="0" w:color="000000" w:themeColor="text1"/>
+            </w:tcBorders>
+          </w:tcPr>
+          <w:p>
+            <w:pPr>
+              <w:spacing w:line="240" w:lineRule="auto"/>
+            </w:pPr>
+            <w:r>
+              <w:t>29</w:t>
+            </w:r>
+          </w:p>
+        </w:tc>
+      </w:tr>
+      <w:tr>
+        <w:trPr>
+          <w:trHeight w:val="243"/>
+        </w:trPr>
+        <w:tc>
+          <w:tcPr>
+            <w:tcW w:w="1798" w:type="dxa"/>
+            <w:tcBorders>
+              <w:top w:val="single" w:sz="4" w:space="0" w:color="000000" w:themeColor="text1"/>
+              <w:left w:val="single" w:sz="4" w:space="0" w:color="000000" w:themeColor="text1"/>
+              <w:bottom w:val="single" w:sz="4" w:space="0" w:color="000000" w:themeColor="text1"/>
+              <w:right w:val="single" w:sz="4" w:space="0" w:color="000000" w:themeColor="text1"/>
+            </w:tcBorders>
+            <w:shd w:val="clear" w:color="auto" w:fill="D9D9D9" w:themeFill="background1" w:themeFillShade="D9"/>
+            <w:hideMark/>
+          </w:tcPr>
+          <w:p>
+            <w:pPr>
+              <w:spacing w:line="240" w:lineRule="auto"/>
+            </w:pPr>
+            <w:r>
+              <w:rPr>
+                <w:lang w:val="en-CA" w:eastAsia="en-CA"/>
+              </w:rPr>
+              <w:t>Use Case Name</w:t>
+            </w:r>
+          </w:p>
+        </w:tc>
+        <w:tc>
+          <w:tcPr>
+            <w:tcW w:w="7562" w:type="dxa"/>
+            <w:gridSpan w:val="2"/>
+            <w:tcBorders>
+              <w:top w:val="single" w:sz="4" w:space="0" w:color="000000" w:themeColor="text1"/>
+              <w:left w:val="single" w:sz="4" w:space="0" w:color="000000" w:themeColor="text1"/>
+              <w:bottom w:val="single" w:sz="4" w:space="0" w:color="000000" w:themeColor="text1"/>
+              <w:right w:val="single" w:sz="4" w:space="0" w:color="000000" w:themeColor="text1"/>
+            </w:tcBorders>
+          </w:tcPr>
+          <w:p>
+            <w:pPr>
+              <w:spacing w:line="240" w:lineRule="auto"/>
+            </w:pPr>
+            <w:r>
+              <w:t>Add Friend</w:t>
+            </w:r>
+          </w:p>
+        </w:tc>
+      </w:tr>
+      <w:tr>
+        <w:trPr>
+          <w:trHeight w:val="243"/>
+        </w:trPr>
+        <w:tc>
+          <w:tcPr>
+            <w:tcW w:w="1798" w:type="dxa"/>
+            <w:tcBorders>
+              <w:top w:val="single" w:sz="4" w:space="0" w:color="000000" w:themeColor="text1"/>
+              <w:left w:val="single" w:sz="4" w:space="0" w:color="000000" w:themeColor="text1"/>
+              <w:bottom w:val="single" w:sz="4" w:space="0" w:color="000000" w:themeColor="text1"/>
+              <w:right w:val="single" w:sz="4" w:space="0" w:color="000000" w:themeColor="text1"/>
+            </w:tcBorders>
+            <w:shd w:val="clear" w:color="auto" w:fill="D9D9D9" w:themeFill="background1" w:themeFillShade="D9"/>
+            <w:hideMark/>
+          </w:tcPr>
+          <w:p>
+            <w:pPr>
+              <w:spacing w:line="240" w:lineRule="auto"/>
+            </w:pPr>
+            <w:r>
+              <w:rPr>
+                <w:lang w:val="en-CA" w:eastAsia="en-CA"/>
+              </w:rPr>
+              <w:t>Scenario</w:t>
+            </w:r>
+          </w:p>
+        </w:tc>
+        <w:tc>
+          <w:tcPr>
+            <w:tcW w:w="7562" w:type="dxa"/>
+            <w:gridSpan w:val="2"/>
+            <w:tcBorders>
+              <w:top w:val="single" w:sz="4" w:space="0" w:color="000000" w:themeColor="text1"/>
+              <w:left w:val="single" w:sz="4" w:space="0" w:color="000000" w:themeColor="text1"/>
+              <w:bottom w:val="single" w:sz="4" w:space="0" w:color="000000" w:themeColor="text1"/>
+              <w:right w:val="single" w:sz="4" w:space="0" w:color="000000" w:themeColor="text1"/>
+            </w:tcBorders>
+          </w:tcPr>
+          <w:p>
+            <w:pPr>
+              <w:spacing w:line="240" w:lineRule="auto"/>
+              <w:rPr>
+                <w:lang w:val="en-CA" w:eastAsia="en-CA"/>
+              </w:rPr>
+            </w:pPr>
+            <w:r>
+              <w:rPr>
+                <w:lang w:val="en-CA" w:eastAsia="en-CA"/>
+              </w:rPr>
+              <w:t>User adds user to friend list</w:t>
+            </w:r>
+          </w:p>
+        </w:tc>
+      </w:tr>
+      <w:tr>
+        <w:trPr>
+          <w:trHeight w:val="243"/>
+        </w:trPr>
+        <w:tc>
+          <w:tcPr>
+            <w:tcW w:w="1798" w:type="dxa"/>
+            <w:tcBorders>
+              <w:top w:val="single" w:sz="4" w:space="0" w:color="000000" w:themeColor="text1"/>
+              <w:left w:val="single" w:sz="4" w:space="0" w:color="000000" w:themeColor="text1"/>
+              <w:bottom w:val="single" w:sz="4" w:space="0" w:color="000000" w:themeColor="text1"/>
+              <w:right w:val="single" w:sz="4" w:space="0" w:color="000000" w:themeColor="text1"/>
+            </w:tcBorders>
+            <w:shd w:val="clear" w:color="auto" w:fill="D9D9D9" w:themeFill="background1" w:themeFillShade="D9"/>
+            <w:hideMark/>
+          </w:tcPr>
+          <w:p>
+            <w:pPr>
+              <w:spacing w:line="240" w:lineRule="auto"/>
+            </w:pPr>
+            <w:r>
+              <w:rPr>
+                <w:lang w:val="en-CA" w:eastAsia="en-CA"/>
+              </w:rPr>
+              <w:t>Triggering Event</w:t>
+            </w:r>
+          </w:p>
+        </w:tc>
+        <w:tc>
+          <w:tcPr>
+            <w:tcW w:w="7562" w:type="dxa"/>
+            <w:gridSpan w:val="2"/>
+            <w:tcBorders>
+              <w:top w:val="single" w:sz="4" w:space="0" w:color="000000" w:themeColor="text1"/>
+              <w:left w:val="single" w:sz="4" w:space="0" w:color="000000" w:themeColor="text1"/>
+              <w:bottom w:val="single" w:sz="4" w:space="0" w:color="000000" w:themeColor="text1"/>
+              <w:right w:val="single" w:sz="4" w:space="0" w:color="000000" w:themeColor="text1"/>
+            </w:tcBorders>
+          </w:tcPr>
+          <w:p>
+            <w:pPr>
+              <w:spacing w:line="240" w:lineRule="auto"/>
+            </w:pPr>
+            <w:r>
+              <w:t>User clicks add friend</w:t>
+            </w:r>
+          </w:p>
+        </w:tc>
+      </w:tr>
+      <w:tr>
+        <w:trPr>
+          <w:trHeight w:val="243"/>
+        </w:trPr>
+        <w:tc>
+          <w:tcPr>
+            <w:tcW w:w="1798" w:type="dxa"/>
+            <w:tcBorders>
+              <w:top w:val="single" w:sz="4" w:space="0" w:color="000000" w:themeColor="text1"/>
+              <w:left w:val="single" w:sz="4" w:space="0" w:color="000000" w:themeColor="text1"/>
+              <w:bottom w:val="single" w:sz="4" w:space="0" w:color="000000" w:themeColor="text1"/>
+              <w:right w:val="single" w:sz="4" w:space="0" w:color="000000" w:themeColor="text1"/>
+            </w:tcBorders>
+            <w:shd w:val="clear" w:color="auto" w:fill="D9D9D9" w:themeFill="background1" w:themeFillShade="D9"/>
+            <w:hideMark/>
+          </w:tcPr>
+          <w:p>
+            <w:pPr>
+              <w:spacing w:line="240" w:lineRule="auto"/>
+            </w:pPr>
+            <w:r>
+              <w:rPr>
+                <w:lang w:val="en-CA" w:eastAsia="en-CA"/>
+              </w:rPr>
+              <w:t>Brief Description</w:t>
+            </w:r>
+          </w:p>
+        </w:tc>
+        <w:tc>
+          <w:tcPr>
+            <w:tcW w:w="7562" w:type="dxa"/>
+            <w:gridSpan w:val="2"/>
+            <w:tcBorders>
+              <w:top w:val="single" w:sz="4" w:space="0" w:color="000000" w:themeColor="text1"/>
+              <w:left w:val="single" w:sz="4" w:space="0" w:color="000000" w:themeColor="text1"/>
+              <w:bottom w:val="single" w:sz="4" w:space="0" w:color="000000" w:themeColor="text1"/>
+              <w:right w:val="single" w:sz="4" w:space="0" w:color="000000" w:themeColor="text1"/>
+            </w:tcBorders>
+          </w:tcPr>
+          <w:p>
+            <w:pPr>
+              <w:spacing w:line="240" w:lineRule="auto"/>
+            </w:pPr>
+          </w:p>
+        </w:tc>
+      </w:tr>
+      <w:tr>
+        <w:trPr>
+          <w:trHeight w:val="243"/>
+        </w:trPr>
+        <w:tc>
+          <w:tcPr>
+            <w:tcW w:w="1798" w:type="dxa"/>
+            <w:tcBorders>
+              <w:top w:val="single" w:sz="4" w:space="0" w:color="000000" w:themeColor="text1"/>
+              <w:left w:val="single" w:sz="4" w:space="0" w:color="000000" w:themeColor="text1"/>
+              <w:bottom w:val="single" w:sz="4" w:space="0" w:color="000000" w:themeColor="text1"/>
+              <w:right w:val="single" w:sz="4" w:space="0" w:color="000000" w:themeColor="text1"/>
+            </w:tcBorders>
+            <w:shd w:val="clear" w:color="auto" w:fill="D9D9D9" w:themeFill="background1" w:themeFillShade="D9"/>
+            <w:hideMark/>
+          </w:tcPr>
+          <w:p>
+            <w:pPr>
+              <w:spacing w:line="240" w:lineRule="auto"/>
+            </w:pPr>
+            <w:r>
+              <w:rPr>
+                <w:lang w:val="en-CA" w:eastAsia="en-CA"/>
+              </w:rPr>
+              <w:t>Actors</w:t>
+            </w:r>
+          </w:p>
+        </w:tc>
+        <w:tc>
+          <w:tcPr>
+            <w:tcW w:w="7562" w:type="dxa"/>
+            <w:gridSpan w:val="2"/>
+            <w:tcBorders>
+              <w:top w:val="single" w:sz="4" w:space="0" w:color="000000" w:themeColor="text1"/>
+              <w:left w:val="single" w:sz="4" w:space="0" w:color="000000" w:themeColor="text1"/>
+              <w:bottom w:val="single" w:sz="4" w:space="0" w:color="000000" w:themeColor="text1"/>
+              <w:right w:val="single" w:sz="4" w:space="0" w:color="000000" w:themeColor="text1"/>
+            </w:tcBorders>
+          </w:tcPr>
+          <w:p>
+            <w:pPr>
+              <w:spacing w:line="240" w:lineRule="auto"/>
+            </w:pPr>
+            <w:r>
+              <w:t>User, System</w:t>
+            </w:r>
+          </w:p>
+        </w:tc>
+      </w:tr>
+      <w:tr>
+        <w:trPr>
+          <w:trHeight w:val="243"/>
+        </w:trPr>
+        <w:tc>
+          <w:tcPr>
+            <w:tcW w:w="1798" w:type="dxa"/>
+            <w:tcBorders>
+              <w:top w:val="single" w:sz="4" w:space="0" w:color="000000" w:themeColor="text1"/>
+              <w:left w:val="single" w:sz="4" w:space="0" w:color="000000" w:themeColor="text1"/>
+              <w:bottom w:val="single" w:sz="4" w:space="0" w:color="000000" w:themeColor="text1"/>
+              <w:right w:val="single" w:sz="4" w:space="0" w:color="000000" w:themeColor="text1"/>
+            </w:tcBorders>
+            <w:shd w:val="clear" w:color="auto" w:fill="D9D9D9" w:themeFill="background1" w:themeFillShade="D9"/>
+            <w:hideMark/>
+          </w:tcPr>
+          <w:p>
+            <w:pPr>
+              <w:spacing w:line="240" w:lineRule="auto"/>
+            </w:pPr>
+            <w:r>
+              <w:rPr>
+                <w:lang w:val="en-CA" w:eastAsia="en-CA"/>
+              </w:rPr>
+              <w:t>Related Use Cases</w:t>
+            </w:r>
+          </w:p>
+        </w:tc>
+        <w:tc>
+          <w:tcPr>
+            <w:tcW w:w="7562" w:type="dxa"/>
+            <w:gridSpan w:val="2"/>
+            <w:tcBorders>
+              <w:top w:val="single" w:sz="4" w:space="0" w:color="000000" w:themeColor="text1"/>
+              <w:left w:val="single" w:sz="4" w:space="0" w:color="000000" w:themeColor="text1"/>
+              <w:bottom w:val="single" w:sz="4" w:space="0" w:color="000000" w:themeColor="text1"/>
+              <w:right w:val="single" w:sz="4" w:space="0" w:color="000000" w:themeColor="text1"/>
+            </w:tcBorders>
+          </w:tcPr>
+          <w:p>
+            <w:pPr>
+              <w:spacing w:line="240" w:lineRule="auto"/>
+            </w:pPr>
+            <w:r>
+              <w:t>Delete Friend, View Friends</w:t>
+            </w:r>
+          </w:p>
+        </w:tc>
+      </w:tr>
+      <w:tr>
+        <w:trPr>
+          <w:trHeight w:val="243"/>
+        </w:trPr>
+        <w:tc>
+          <w:tcPr>
+            <w:tcW w:w="1798" w:type="dxa"/>
+            <w:tcBorders>
+              <w:top w:val="single" w:sz="4" w:space="0" w:color="000000" w:themeColor="text1"/>
+              <w:left w:val="single" w:sz="4" w:space="0" w:color="000000" w:themeColor="text1"/>
+              <w:bottom w:val="single" w:sz="4" w:space="0" w:color="000000" w:themeColor="text1"/>
+              <w:right w:val="single" w:sz="4" w:space="0" w:color="000000" w:themeColor="text1"/>
+            </w:tcBorders>
+            <w:shd w:val="clear" w:color="auto" w:fill="D9D9D9" w:themeFill="background1" w:themeFillShade="D9"/>
+            <w:hideMark/>
+          </w:tcPr>
+          <w:p>
+            <w:pPr>
+              <w:spacing w:line="240" w:lineRule="auto"/>
+            </w:pPr>
+            <w:r>
+              <w:rPr>
+                <w:lang w:val="en-CA" w:eastAsia="en-CA"/>
+              </w:rPr>
+              <w:t>Stakeholders</w:t>
+            </w:r>
+          </w:p>
+        </w:tc>
+        <w:tc>
+          <w:tcPr>
+            <w:tcW w:w="7562" w:type="dxa"/>
+            <w:gridSpan w:val="2"/>
+            <w:tcBorders>
+              <w:top w:val="single" w:sz="4" w:space="0" w:color="000000" w:themeColor="text1"/>
+              <w:left w:val="single" w:sz="4" w:space="0" w:color="000000" w:themeColor="text1"/>
+              <w:bottom w:val="single" w:sz="4" w:space="0" w:color="000000" w:themeColor="text1"/>
+              <w:right w:val="single" w:sz="4" w:space="0" w:color="000000" w:themeColor="text1"/>
+            </w:tcBorders>
+          </w:tcPr>
+          <w:p>
+            <w:pPr>
+              <w:spacing w:line="240" w:lineRule="auto"/>
+              <w:rPr>
+                <w:lang w:val="en-CA" w:eastAsia="en-CA"/>
+              </w:rPr>
+            </w:pPr>
+          </w:p>
+        </w:tc>
+      </w:tr>
+      <w:tr>
+        <w:trPr>
+          <w:trHeight w:val="228"/>
+        </w:trPr>
+        <w:tc>
+          <w:tcPr>
+            <w:tcW w:w="1798" w:type="dxa"/>
+            <w:tcBorders>
+              <w:top w:val="single" w:sz="4" w:space="0" w:color="000000" w:themeColor="text1"/>
+              <w:left w:val="single" w:sz="4" w:space="0" w:color="000000" w:themeColor="text1"/>
+              <w:bottom w:val="single" w:sz="4" w:space="0" w:color="000000" w:themeColor="text1"/>
+              <w:right w:val="single" w:sz="4" w:space="0" w:color="000000" w:themeColor="text1"/>
+            </w:tcBorders>
+            <w:shd w:val="clear" w:color="auto" w:fill="D9D9D9" w:themeFill="background1" w:themeFillShade="D9"/>
+            <w:hideMark/>
+          </w:tcPr>
+          <w:p>
+            <w:pPr>
+              <w:spacing w:line="240" w:lineRule="auto"/>
+            </w:pPr>
+            <w:r>
+              <w:rPr>
+                <w:lang w:val="en-CA" w:eastAsia="en-CA"/>
+              </w:rPr>
+              <w:t>Pre-conditions</w:t>
+            </w:r>
+          </w:p>
+        </w:tc>
+        <w:tc>
+          <w:tcPr>
+            <w:tcW w:w="7562" w:type="dxa"/>
+            <w:gridSpan w:val="2"/>
+            <w:tcBorders>
+              <w:top w:val="single" w:sz="4" w:space="0" w:color="000000" w:themeColor="text1"/>
+              <w:left w:val="single" w:sz="4" w:space="0" w:color="000000" w:themeColor="text1"/>
+              <w:bottom w:val="single" w:sz="4" w:space="0" w:color="000000" w:themeColor="text1"/>
+              <w:right w:val="single" w:sz="4" w:space="0" w:color="000000" w:themeColor="text1"/>
+            </w:tcBorders>
+          </w:tcPr>
+          <w:p>
+            <w:pPr>
+              <w:spacing w:line="240" w:lineRule="auto"/>
+            </w:pPr>
+            <w:r>
+              <w:t>A user must exist to be added to the friends list</w:t>
+            </w:r>
+          </w:p>
+        </w:tc>
+      </w:tr>
+      <w:tr>
+        <w:trPr>
+          <w:trHeight w:val="243"/>
+        </w:trPr>
+        <w:tc>
+          <w:tcPr>
+            <w:tcW w:w="1798" w:type="dxa"/>
+            <w:tcBorders>
+              <w:top w:val="single" w:sz="4" w:space="0" w:color="000000" w:themeColor="text1"/>
+              <w:left w:val="single" w:sz="4" w:space="0" w:color="000000" w:themeColor="text1"/>
+              <w:bottom w:val="single" w:sz="4" w:space="0" w:color="000000" w:themeColor="text1"/>
+              <w:right w:val="single" w:sz="4" w:space="0" w:color="000000" w:themeColor="text1"/>
+            </w:tcBorders>
+            <w:shd w:val="clear" w:color="auto" w:fill="D9D9D9" w:themeFill="background1" w:themeFillShade="D9"/>
+            <w:hideMark/>
+          </w:tcPr>
+          <w:p>
+            <w:pPr>
+              <w:spacing w:line="240" w:lineRule="auto"/>
+            </w:pPr>
+            <w:r>
+              <w:rPr>
+                <w:lang w:val="en-CA" w:eastAsia="en-CA"/>
+              </w:rPr>
+              <w:t>Post-conditions</w:t>
+            </w:r>
+          </w:p>
+        </w:tc>
+        <w:tc>
+          <w:tcPr>
+            <w:tcW w:w="7562" w:type="dxa"/>
+            <w:gridSpan w:val="2"/>
+            <w:tcBorders>
+              <w:top w:val="single" w:sz="4" w:space="0" w:color="000000" w:themeColor="text1"/>
+              <w:left w:val="single" w:sz="4" w:space="0" w:color="000000" w:themeColor="text1"/>
+              <w:bottom w:val="single" w:sz="4" w:space="0" w:color="000000" w:themeColor="text1"/>
+              <w:right w:val="single" w:sz="4" w:space="0" w:color="000000" w:themeColor="text1"/>
+            </w:tcBorders>
+          </w:tcPr>
+          <w:p>
+            <w:pPr>
+              <w:spacing w:line="240" w:lineRule="auto"/>
+            </w:pPr>
+          </w:p>
+        </w:tc>
+      </w:tr>
+      <w:tr>
+        <w:trPr>
+          <w:trHeight w:val="122"/>
+        </w:trPr>
+        <w:tc>
+          <w:tcPr>
+            <w:tcW w:w="1798" w:type="dxa"/>
+            <w:vMerge w:val="restart"/>
+            <w:tcBorders>
+              <w:top w:val="single" w:sz="4" w:space="0" w:color="000000" w:themeColor="text1"/>
+              <w:left w:val="single" w:sz="4" w:space="0" w:color="000000" w:themeColor="text1"/>
+              <w:bottom w:val="single" w:sz="4" w:space="0" w:color="000000" w:themeColor="text1"/>
+              <w:right w:val="single" w:sz="4" w:space="0" w:color="000000" w:themeColor="text1"/>
+            </w:tcBorders>
+            <w:shd w:val="clear" w:color="auto" w:fill="D9D9D9" w:themeFill="background1" w:themeFillShade="D9"/>
+            <w:hideMark/>
+          </w:tcPr>
+          <w:p>
+            <w:pPr>
+              <w:spacing w:line="240" w:lineRule="auto"/>
+            </w:pPr>
+            <w:r>
+              <w:rPr>
+                <w:lang w:val="en-CA" w:eastAsia="en-CA"/>
+              </w:rPr>
+              <w:t>Flow of Events</w:t>
+            </w:r>
+          </w:p>
+        </w:tc>
+        <w:tc>
+          <w:tcPr>
+            <w:tcW w:w="3816" w:type="dxa"/>
+            <w:tcBorders>
+              <w:top w:val="single" w:sz="4" w:space="0" w:color="000000" w:themeColor="text1"/>
+              <w:left w:val="single" w:sz="4" w:space="0" w:color="000000" w:themeColor="text1"/>
+              <w:bottom w:val="single" w:sz="4" w:space="0" w:color="000000" w:themeColor="text1"/>
+              <w:right w:val="single" w:sz="4" w:space="0" w:color="000000" w:themeColor="text1"/>
+            </w:tcBorders>
+            <w:shd w:val="clear" w:color="auto" w:fill="FFFFFF" w:themeFill="background1"/>
+            <w:hideMark/>
+          </w:tcPr>
+          <w:p>
+            <w:pPr>
+              <w:spacing w:line="240" w:lineRule="auto"/>
+            </w:pPr>
+            <w:r>
+              <w:rPr>
+                <w:b/>
+                <w:lang w:val="en-CA" w:eastAsia="en-CA"/>
+              </w:rPr>
+              <w:t>Actor</w:t>
+            </w:r>
+          </w:p>
+        </w:tc>
+        <w:tc>
+          <w:tcPr>
+            <w:tcW w:w="3746" w:type="dxa"/>
+            <w:tcBorders>
+              <w:top w:val="single" w:sz="4" w:space="0" w:color="000000" w:themeColor="text1"/>
+              <w:left w:val="single" w:sz="4" w:space="0" w:color="000000" w:themeColor="text1"/>
+              <w:bottom w:val="single" w:sz="4" w:space="0" w:color="000000" w:themeColor="text1"/>
+              <w:right w:val="single" w:sz="4" w:space="0" w:color="000000" w:themeColor="text1"/>
+            </w:tcBorders>
+            <w:shd w:val="clear" w:color="auto" w:fill="FFFFFF" w:themeFill="background1"/>
+            <w:hideMark/>
+          </w:tcPr>
+          <w:p>
+            <w:pPr>
+              <w:spacing w:line="240" w:lineRule="auto"/>
+            </w:pPr>
+            <w:r>
+              <w:rPr>
+                <w:b/>
+                <w:lang w:val="en-CA" w:eastAsia="en-CA"/>
+              </w:rPr>
+              <w:t>System</w:t>
+            </w:r>
+          </w:p>
+        </w:tc>
+      </w:tr>
+      <w:tr>
+        <w:trPr>
+          <w:trHeight w:val="122"/>
+        </w:trPr>
+        <w:tc>
+          <w:tcPr>
+            <w:tcW w:w="0" w:type="auto"/>
+            <w:vMerge/>
+            <w:tcBorders>
+              <w:top w:val="single" w:sz="4" w:space="0" w:color="000000" w:themeColor="text1"/>
+              <w:left w:val="single" w:sz="4" w:space="0" w:color="000000" w:themeColor="text1"/>
+              <w:bottom w:val="single" w:sz="4" w:space="0" w:color="000000" w:themeColor="text1"/>
+              <w:right w:val="single" w:sz="4" w:space="0" w:color="000000" w:themeColor="text1"/>
+            </w:tcBorders>
+            <w:vAlign w:val="center"/>
+            <w:hideMark/>
+          </w:tcPr>
+          <w:p>
+            <w:pPr>
+              <w:spacing w:line="240" w:lineRule="auto"/>
+            </w:pPr>
+          </w:p>
+        </w:tc>
+        <w:tc>
+          <w:tcPr>
+            <w:tcW w:w="3816" w:type="dxa"/>
+            <w:tcBorders>
+              <w:top w:val="single" w:sz="4" w:space="0" w:color="000000" w:themeColor="text1"/>
+              <w:left w:val="single" w:sz="4" w:space="0" w:color="000000" w:themeColor="text1"/>
+              <w:bottom w:val="single" w:sz="4" w:space="0" w:color="000000" w:themeColor="text1"/>
+              <w:right w:val="single" w:sz="4" w:space="0" w:color="000000" w:themeColor="text1"/>
+            </w:tcBorders>
+            <w:shd w:val="clear" w:color="auto" w:fill="FFFFFF" w:themeFill="background1"/>
+          </w:tcPr>
+          <w:p>
+            <w:pPr>
+              <w:spacing w:line="240" w:lineRule="auto"/>
+            </w:pPr>
+            <w:r>
+              <w:t>1.1 User clicks on add user as friend from view user</w:t>
+            </w:r>
+          </w:p>
+        </w:tc>
+        <w:tc>
+          <w:tcPr>
+            <w:tcW w:w="3746" w:type="dxa"/>
+            <w:tcBorders>
+              <w:top w:val="single" w:sz="4" w:space="0" w:color="000000" w:themeColor="text1"/>
+              <w:left w:val="single" w:sz="4" w:space="0" w:color="000000" w:themeColor="text1"/>
+              <w:bottom w:val="single" w:sz="4" w:space="0" w:color="000000" w:themeColor="text1"/>
+              <w:right w:val="single" w:sz="4" w:space="0" w:color="000000" w:themeColor="text1"/>
+            </w:tcBorders>
+            <w:shd w:val="clear" w:color="auto" w:fill="FFFFFF" w:themeFill="background1"/>
+          </w:tcPr>
+          <w:p>
+            <w:pPr>
+              <w:spacing w:line="240" w:lineRule="auto"/>
+              <w:rPr>
+                <w:lang w:val="en-CA" w:eastAsia="en-CA"/>
+              </w:rPr>
+            </w:pPr>
+            <w:r>
+              <w:rPr>
+                <w:lang w:val="en-CA" w:eastAsia="en-CA"/>
+              </w:rPr>
+              <w:t xml:space="preserve">1.2 System adds selected user to </w:t>
+            </w:r>
+            <w:proofErr w:type="spellStart"/>
+            <w:r>
+              <w:rPr>
+                <w:lang w:val="en-CA" w:eastAsia="en-CA"/>
+              </w:rPr>
+              <w:t>friendlist</w:t>
+            </w:r>
+            <w:proofErr w:type="spellEnd"/>
+            <w:r>
+              <w:rPr>
+                <w:lang w:val="en-CA" w:eastAsia="en-CA"/>
+              </w:rPr>
+              <w:t xml:space="preserve"> and returns user to previous view</w:t>
+            </w:r>
+          </w:p>
+        </w:tc>
+      </w:tr>
+      <w:tr>
+        <w:trPr>
+          <w:trHeight w:val="122"/>
+        </w:trPr>
+        <w:tc>
+          <w:tcPr>
+            <w:tcW w:w="1798" w:type="dxa"/>
+            <w:tcBorders>
+              <w:top w:val="single" w:sz="4" w:space="0" w:color="000000" w:themeColor="text1"/>
+              <w:left w:val="single" w:sz="4" w:space="0" w:color="000000" w:themeColor="text1"/>
+              <w:bottom w:val="single" w:sz="4" w:space="0" w:color="000000" w:themeColor="text1"/>
+              <w:right w:val="single" w:sz="4" w:space="0" w:color="000000" w:themeColor="text1"/>
+            </w:tcBorders>
+            <w:shd w:val="clear" w:color="auto" w:fill="D9D9D9" w:themeFill="background1" w:themeFillShade="D9"/>
+          </w:tcPr>
+          <w:p>
+            <w:pPr>
+              <w:spacing w:line="240" w:lineRule="auto"/>
+            </w:pPr>
+            <w:r>
+              <w:rPr>
+                <w:lang w:val="en-CA" w:eastAsia="en-CA"/>
+              </w:rPr>
+              <w:t xml:space="preserve">Exception </w:t>
+            </w:r>
+          </w:p>
+          <w:p>
+            <w:pPr>
+              <w:spacing w:line="240" w:lineRule="auto"/>
+            </w:pPr>
+            <w:r>
+              <w:rPr>
+                <w:lang w:val="en-CA" w:eastAsia="en-CA"/>
+              </w:rPr>
+              <w:t>Conditions</w:t>
+            </w:r>
+          </w:p>
+          <w:p>
+            <w:pPr>
+              <w:spacing w:line="240" w:lineRule="auto"/>
+              <w:rPr>
+                <w:lang w:val="en-CA" w:eastAsia="en-CA"/>
+              </w:rPr>
+            </w:pPr>
+          </w:p>
+        </w:tc>
+        <w:tc>
+          <w:tcPr>
+            <w:tcW w:w="3816" w:type="dxa"/>
+            <w:tcBorders>
+              <w:top w:val="single" w:sz="4" w:space="0" w:color="000000" w:themeColor="text1"/>
+              <w:left w:val="single" w:sz="4" w:space="0" w:color="000000" w:themeColor="text1"/>
+              <w:bottom w:val="single" w:sz="4" w:space="0" w:color="000000" w:themeColor="text1"/>
+              <w:right w:val="single" w:sz="4" w:space="0" w:color="000000" w:themeColor="text1"/>
+            </w:tcBorders>
+            <w:shd w:val="clear" w:color="auto" w:fill="FFFFFF" w:themeFill="background1"/>
+            <w:hideMark/>
+          </w:tcPr>
+          <w:p>
+            <w:pPr>
+              <w:spacing w:line="240" w:lineRule="auto"/>
+            </w:pPr>
+            <w:r>
+              <w:rPr>
+                <w:lang w:val="en-CA" w:eastAsia="en-CA"/>
+              </w:rPr>
+              <w:t>1.</w:t>
+            </w:r>
+          </w:p>
+        </w:tc>
+        <w:tc>
+          <w:tcPr>
+            <w:tcW w:w="3746" w:type="dxa"/>
+            <w:tcBorders>
+              <w:top w:val="single" w:sz="4" w:space="0" w:color="000000" w:themeColor="text1"/>
+              <w:left w:val="single" w:sz="4" w:space="0" w:color="000000" w:themeColor="text1"/>
+              <w:bottom w:val="single" w:sz="4" w:space="0" w:color="000000" w:themeColor="text1"/>
+              <w:right w:val="single" w:sz="4" w:space="0" w:color="000000" w:themeColor="text1"/>
+            </w:tcBorders>
+            <w:shd w:val="clear" w:color="auto" w:fill="FFFFFF" w:themeFill="background1"/>
+          </w:tcPr>
+          <w:p>
+            <w:pPr>
+              <w:spacing w:line="240" w:lineRule="auto"/>
+            </w:pPr>
+            <w:r>
+              <w:rPr>
+                <w:sz w:val="18"/>
+                <w:szCs w:val="18"/>
+              </w:rPr>
+              <w:t>2.</w:t>
+            </w:r>
+          </w:p>
+          <w:p>
+            <w:pPr>
+              <w:spacing w:line="240" w:lineRule="auto"/>
+              <w:rPr>
+                <w:sz w:val="18"/>
+                <w:szCs w:val="18"/>
+              </w:rPr>
+            </w:pPr>
+          </w:p>
+        </w:tc>
+      </w:tr>
+    </w:tbl>
+    <w:p>
+      <w:bookmarkStart w:id="0" w:name="_GoBack"/>
+      <w:bookmarkEnd w:id="0"/>
+    </w:p>
     <w:sectPr>
       <w:pgSz w:w="12240" w:h="15840"/>
       <w:pgMar w:top="1440" w:right="1440" w:bottom="1440" w:left="1440" w:header="708" w:footer="708" w:gutter="0"/>
@@ -3223,6 +4042,127 @@
     </w:sectPr>
   </w:body>
 </w:document>
+</file>
+
+<file path=word/numbering.xml><?xml version="1.0" encoding="utf-8"?>
+<w:numbering xmlns:wpc="http://schemas.microsoft.com/office/word/2010/wordprocessingCanvas" xmlns:cx="http://schemas.microsoft.com/office/drawing/2014/chartex" xmlns:cx1="http://schemas.microsoft.com/office/drawing/2015/9/8/chartex" xmlns:mc="http://schemas.openxmlformats.org/markup-compatibility/2006" xmlns:o="urn:schemas-microsoft-com:office:office" xmlns:r="http://schemas.openxmlformats.org/officeDocument/2006/relationships" xmlns:m="http://schemas.openxmlformats.org/officeDocument/2006/math" xmlns:v="urn:schemas-microsoft-com:vml" xmlns:wp14="http://schemas.microsoft.com/office/word/2010/wordprocessingDrawing" xmlns:wp="http://schemas.openxmlformats.org/drawingml/2006/wordprocessingDrawing" xmlns:w10="urn:schemas-microsoft-com:office:word" xmlns:w="http://schemas.openxmlformats.org/wordprocessingml/2006/main" xmlns:w14="http://schemas.microsoft.com/office/word/2010/wordml" xmlns:w15="http://schemas.microsoft.com/office/word/2012/wordml" xmlns:w16se="http://schemas.microsoft.com/office/word/2015/wordml/symex" xmlns:wpg="http://schemas.microsoft.com/office/word/2010/wordprocessingGroup" xmlns:wpi="http://schemas.microsoft.com/office/word/2010/wordprocessingInk" xmlns:wne="http://schemas.microsoft.com/office/word/2006/wordml" xmlns:wps="http://schemas.microsoft.com/office/word/2010/wordprocessingShape" mc:Ignorable="w14 w15 w16se wp14">
+  <w:abstractNum w:abstractNumId="0" w15:restartNumberingAfterBreak="0">
+    <w:nsid w:val="39CF7C91"/>
+    <w:multiLevelType w:val="multilevel"/>
+    <w:tmpl w:val="CC7ADB1A"/>
+    <w:lvl w:ilvl="0">
+      <w:start w:val="1"/>
+      <w:numFmt w:val="decimal"/>
+      <w:lvlText w:val="%1"/>
+      <w:lvlJc w:val="left"/>
+      <w:pPr>
+        <w:ind w:left="420" w:hanging="420"/>
+      </w:pPr>
+      <w:rPr>
+        <w:rFonts w:hint="default"/>
+      </w:rPr>
+    </w:lvl>
+    <w:lvl w:ilvl="1">
+      <w:start w:val="1"/>
+      <w:numFmt w:val="decimal"/>
+      <w:lvlText w:val="%1.%2"/>
+      <w:lvlJc w:val="left"/>
+      <w:pPr>
+        <w:ind w:left="420" w:hanging="420"/>
+      </w:pPr>
+      <w:rPr>
+        <w:rFonts w:hint="default"/>
+      </w:rPr>
+    </w:lvl>
+    <w:lvl w:ilvl="2">
+      <w:start w:val="1"/>
+      <w:numFmt w:val="decimal"/>
+      <w:lvlText w:val="%1.%2.%3"/>
+      <w:lvlJc w:val="left"/>
+      <w:pPr>
+        <w:ind w:left="720" w:hanging="720"/>
+      </w:pPr>
+      <w:rPr>
+        <w:rFonts w:hint="default"/>
+      </w:rPr>
+    </w:lvl>
+    <w:lvl w:ilvl="3">
+      <w:start w:val="1"/>
+      <w:numFmt w:val="decimal"/>
+      <w:lvlText w:val="%1.%2.%3.%4"/>
+      <w:lvlJc w:val="left"/>
+      <w:pPr>
+        <w:ind w:left="1080" w:hanging="1080"/>
+      </w:pPr>
+      <w:rPr>
+        <w:rFonts w:hint="default"/>
+      </w:rPr>
+    </w:lvl>
+    <w:lvl w:ilvl="4">
+      <w:start w:val="1"/>
+      <w:numFmt w:val="decimal"/>
+      <w:lvlText w:val="%1.%2.%3.%4.%5"/>
+      <w:lvlJc w:val="left"/>
+      <w:pPr>
+        <w:ind w:left="1080" w:hanging="1080"/>
+      </w:pPr>
+      <w:rPr>
+        <w:rFonts w:hint="default"/>
+      </w:rPr>
+    </w:lvl>
+    <w:lvl w:ilvl="5">
+      <w:start w:val="1"/>
+      <w:numFmt w:val="decimal"/>
+      <w:lvlText w:val="%1.%2.%3.%4.%5.%6"/>
+      <w:lvlJc w:val="left"/>
+      <w:pPr>
+        <w:ind w:left="1440" w:hanging="1440"/>
+      </w:pPr>
+      <w:rPr>
+        <w:rFonts w:hint="default"/>
+      </w:rPr>
+    </w:lvl>
+    <w:lvl w:ilvl="6">
+      <w:start w:val="1"/>
+      <w:numFmt w:val="decimal"/>
+      <w:lvlText w:val="%1.%2.%3.%4.%5.%6.%7"/>
+      <w:lvlJc w:val="left"/>
+      <w:pPr>
+        <w:ind w:left="1440" w:hanging="1440"/>
+      </w:pPr>
+      <w:rPr>
+        <w:rFonts w:hint="default"/>
+      </w:rPr>
+    </w:lvl>
+    <w:lvl w:ilvl="7">
+      <w:start w:val="1"/>
+      <w:numFmt w:val="decimal"/>
+      <w:lvlText w:val="%1.%2.%3.%4.%5.%6.%7.%8"/>
+      <w:lvlJc w:val="left"/>
+      <w:pPr>
+        <w:ind w:left="1800" w:hanging="1800"/>
+      </w:pPr>
+      <w:rPr>
+        <w:rFonts w:hint="default"/>
+      </w:rPr>
+    </w:lvl>
+    <w:lvl w:ilvl="8">
+      <w:start w:val="1"/>
+      <w:numFmt w:val="decimal"/>
+      <w:lvlText w:val="%1.%2.%3.%4.%5.%6.%7.%8.%9"/>
+      <w:lvlJc w:val="left"/>
+      <w:pPr>
+        <w:ind w:left="1800" w:hanging="1800"/>
+      </w:pPr>
+      <w:rPr>
+        <w:rFonts w:hint="default"/>
+      </w:rPr>
+    </w:lvl>
+  </w:abstractNum>
+  <w:num w:numId="1">
+    <w:abstractNumId w:val="0"/>
+  </w:num>
+</w:numbering>
 </file>
 
 <file path=word/styles.xml><?xml version="1.0" encoding="utf-8"?>
@@ -3717,6 +4657,17 @@
       </w:tblBorders>
     </w:tblPr>
   </w:style>
+  <w:style w:type="paragraph" w:styleId="ListParagraph">
+    <w:name w:val="List Paragraph"/>
+    <w:basedOn w:val="Normal"/>
+    <w:uiPriority w:val="34"/>
+    <w:qFormat/>
+    <w:rsid w:val="004A3A2A"/>
+    <w:pPr>
+      <w:ind w:left="720"/>
+      <w:contextualSpacing/>
+    </w:pPr>
+  </w:style>
 </w:styles>
 </file>
 

</xml_diff>

<commit_message>
Updated Iteration Two Use Case Descriptions
</commit_message>
<xml_diff>
--- a/Documentation/IterationTwoUseCaseDescriptions.docx
+++ b/Documentation/IterationTwoUseCaseDescriptions.docx
@@ -10654,6 +10654,9 @@
             <w:pPr>
               <w:spacing w:line="240" w:lineRule="auto"/>
             </w:pPr>
+            <w:r>
+              <w:t>A User rates a game</w:t>
+            </w:r>
           </w:p>
         </w:tc>
       </w:tr>
@@ -10749,6 +10752,2328 @@
             <w:pPr>
               <w:spacing w:line="240" w:lineRule="auto"/>
             </w:pPr>
+          </w:p>
+        </w:tc>
+      </w:tr>
+      <w:tr>
+        <w:trPr>
+          <w:trHeight w:val="243"/>
+        </w:trPr>
+        <w:tc>
+          <w:tcPr>
+            <w:tcW w:w="1798" w:type="dxa"/>
+            <w:tcBorders>
+              <w:top w:val="single" w:sz="4" w:space="0" w:color="000000" w:themeColor="text1"/>
+              <w:left w:val="single" w:sz="4" w:space="0" w:color="000000" w:themeColor="text1"/>
+              <w:bottom w:val="single" w:sz="4" w:space="0" w:color="000000" w:themeColor="text1"/>
+              <w:right w:val="single" w:sz="4" w:space="0" w:color="000000" w:themeColor="text1"/>
+            </w:tcBorders>
+            <w:shd w:val="clear" w:color="auto" w:fill="D9D9D9" w:themeFill="background1" w:themeFillShade="D9"/>
+            <w:hideMark/>
+          </w:tcPr>
+          <w:p>
+            <w:pPr>
+              <w:spacing w:line="240" w:lineRule="auto"/>
+            </w:pPr>
+            <w:r>
+              <w:rPr>
+                <w:lang w:val="en-CA" w:eastAsia="en-CA"/>
+              </w:rPr>
+              <w:t>Stakeholders</w:t>
+            </w:r>
+          </w:p>
+        </w:tc>
+        <w:tc>
+          <w:tcPr>
+            <w:tcW w:w="7562" w:type="dxa"/>
+            <w:gridSpan w:val="2"/>
+            <w:tcBorders>
+              <w:top w:val="single" w:sz="4" w:space="0" w:color="000000" w:themeColor="text1"/>
+              <w:left w:val="single" w:sz="4" w:space="0" w:color="000000" w:themeColor="text1"/>
+              <w:bottom w:val="single" w:sz="4" w:space="0" w:color="000000" w:themeColor="text1"/>
+              <w:right w:val="single" w:sz="4" w:space="0" w:color="000000" w:themeColor="text1"/>
+            </w:tcBorders>
+          </w:tcPr>
+          <w:p>
+            <w:pPr>
+              <w:spacing w:line="240" w:lineRule="auto"/>
+              <w:rPr>
+                <w:lang w:val="en-CA" w:eastAsia="en-CA"/>
+              </w:rPr>
+            </w:pPr>
+          </w:p>
+        </w:tc>
+      </w:tr>
+      <w:tr>
+        <w:trPr>
+          <w:trHeight w:val="228"/>
+        </w:trPr>
+        <w:tc>
+          <w:tcPr>
+            <w:tcW w:w="1798" w:type="dxa"/>
+            <w:tcBorders>
+              <w:top w:val="single" w:sz="4" w:space="0" w:color="000000" w:themeColor="text1"/>
+              <w:left w:val="single" w:sz="4" w:space="0" w:color="000000" w:themeColor="text1"/>
+              <w:bottom w:val="single" w:sz="4" w:space="0" w:color="000000" w:themeColor="text1"/>
+              <w:right w:val="single" w:sz="4" w:space="0" w:color="000000" w:themeColor="text1"/>
+            </w:tcBorders>
+            <w:shd w:val="clear" w:color="auto" w:fill="D9D9D9" w:themeFill="background1" w:themeFillShade="D9"/>
+            <w:hideMark/>
+          </w:tcPr>
+          <w:p>
+            <w:pPr>
+              <w:spacing w:line="240" w:lineRule="auto"/>
+            </w:pPr>
+            <w:r>
+              <w:rPr>
+                <w:lang w:val="en-CA" w:eastAsia="en-CA"/>
+              </w:rPr>
+              <w:t>Pre-conditions</w:t>
+            </w:r>
+          </w:p>
+        </w:tc>
+        <w:tc>
+          <w:tcPr>
+            <w:tcW w:w="7562" w:type="dxa"/>
+            <w:gridSpan w:val="2"/>
+            <w:tcBorders>
+              <w:top w:val="single" w:sz="4" w:space="0" w:color="000000" w:themeColor="text1"/>
+              <w:left w:val="single" w:sz="4" w:space="0" w:color="000000" w:themeColor="text1"/>
+              <w:bottom w:val="single" w:sz="4" w:space="0" w:color="000000" w:themeColor="text1"/>
+              <w:right w:val="single" w:sz="4" w:space="0" w:color="000000" w:themeColor="text1"/>
+            </w:tcBorders>
+          </w:tcPr>
+          <w:p>
+            <w:pPr>
+              <w:spacing w:line="240" w:lineRule="auto"/>
+            </w:pPr>
+            <w:r>
+              <w:t>A game must exist</w:t>
+            </w:r>
+          </w:p>
+        </w:tc>
+      </w:tr>
+      <w:tr>
+        <w:trPr>
+          <w:trHeight w:val="243"/>
+        </w:trPr>
+        <w:tc>
+          <w:tcPr>
+            <w:tcW w:w="1798" w:type="dxa"/>
+            <w:tcBorders>
+              <w:top w:val="single" w:sz="4" w:space="0" w:color="000000" w:themeColor="text1"/>
+              <w:left w:val="single" w:sz="4" w:space="0" w:color="000000" w:themeColor="text1"/>
+              <w:bottom w:val="single" w:sz="4" w:space="0" w:color="000000" w:themeColor="text1"/>
+              <w:right w:val="single" w:sz="4" w:space="0" w:color="000000" w:themeColor="text1"/>
+            </w:tcBorders>
+            <w:shd w:val="clear" w:color="auto" w:fill="D9D9D9" w:themeFill="background1" w:themeFillShade="D9"/>
+            <w:hideMark/>
+          </w:tcPr>
+          <w:p>
+            <w:pPr>
+              <w:spacing w:line="240" w:lineRule="auto"/>
+            </w:pPr>
+            <w:r>
+              <w:rPr>
+                <w:lang w:val="en-CA" w:eastAsia="en-CA"/>
+              </w:rPr>
+              <w:t>Post-conditions</w:t>
+            </w:r>
+          </w:p>
+        </w:tc>
+        <w:tc>
+          <w:tcPr>
+            <w:tcW w:w="7562" w:type="dxa"/>
+            <w:gridSpan w:val="2"/>
+            <w:tcBorders>
+              <w:top w:val="single" w:sz="4" w:space="0" w:color="000000" w:themeColor="text1"/>
+              <w:left w:val="single" w:sz="4" w:space="0" w:color="000000" w:themeColor="text1"/>
+              <w:bottom w:val="single" w:sz="4" w:space="0" w:color="000000" w:themeColor="text1"/>
+              <w:right w:val="single" w:sz="4" w:space="0" w:color="000000" w:themeColor="text1"/>
+            </w:tcBorders>
+          </w:tcPr>
+          <w:p>
+            <w:pPr>
+              <w:spacing w:line="240" w:lineRule="auto"/>
+            </w:pPr>
+          </w:p>
+        </w:tc>
+      </w:tr>
+      <w:tr>
+        <w:trPr>
+          <w:trHeight w:val="122"/>
+        </w:trPr>
+        <w:tc>
+          <w:tcPr>
+            <w:tcW w:w="1798" w:type="dxa"/>
+            <w:vMerge w:val="restart"/>
+            <w:tcBorders>
+              <w:top w:val="single" w:sz="4" w:space="0" w:color="000000" w:themeColor="text1"/>
+              <w:left w:val="single" w:sz="4" w:space="0" w:color="000000" w:themeColor="text1"/>
+              <w:bottom w:val="single" w:sz="4" w:space="0" w:color="000000" w:themeColor="text1"/>
+              <w:right w:val="single" w:sz="4" w:space="0" w:color="000000" w:themeColor="text1"/>
+            </w:tcBorders>
+            <w:shd w:val="clear" w:color="auto" w:fill="D9D9D9" w:themeFill="background1" w:themeFillShade="D9"/>
+            <w:hideMark/>
+          </w:tcPr>
+          <w:p>
+            <w:pPr>
+              <w:spacing w:line="240" w:lineRule="auto"/>
+            </w:pPr>
+            <w:r>
+              <w:rPr>
+                <w:lang w:val="en-CA" w:eastAsia="en-CA"/>
+              </w:rPr>
+              <w:t>Flow of Events</w:t>
+            </w:r>
+          </w:p>
+        </w:tc>
+        <w:tc>
+          <w:tcPr>
+            <w:tcW w:w="3816" w:type="dxa"/>
+            <w:tcBorders>
+              <w:top w:val="single" w:sz="4" w:space="0" w:color="000000" w:themeColor="text1"/>
+              <w:left w:val="single" w:sz="4" w:space="0" w:color="000000" w:themeColor="text1"/>
+              <w:bottom w:val="single" w:sz="4" w:space="0" w:color="000000" w:themeColor="text1"/>
+              <w:right w:val="single" w:sz="4" w:space="0" w:color="000000" w:themeColor="text1"/>
+            </w:tcBorders>
+            <w:shd w:val="clear" w:color="auto" w:fill="FFFFFF" w:themeFill="background1"/>
+            <w:hideMark/>
+          </w:tcPr>
+          <w:p>
+            <w:pPr>
+              <w:spacing w:line="240" w:lineRule="auto"/>
+            </w:pPr>
+            <w:r>
+              <w:rPr>
+                <w:b/>
+                <w:lang w:val="en-CA" w:eastAsia="en-CA"/>
+              </w:rPr>
+              <w:t>Actor</w:t>
+            </w:r>
+          </w:p>
+        </w:tc>
+        <w:tc>
+          <w:tcPr>
+            <w:tcW w:w="3746" w:type="dxa"/>
+            <w:tcBorders>
+              <w:top w:val="single" w:sz="4" w:space="0" w:color="000000" w:themeColor="text1"/>
+              <w:left w:val="single" w:sz="4" w:space="0" w:color="000000" w:themeColor="text1"/>
+              <w:bottom w:val="single" w:sz="4" w:space="0" w:color="000000" w:themeColor="text1"/>
+              <w:right w:val="single" w:sz="4" w:space="0" w:color="000000" w:themeColor="text1"/>
+            </w:tcBorders>
+            <w:shd w:val="clear" w:color="auto" w:fill="FFFFFF" w:themeFill="background1"/>
+            <w:hideMark/>
+          </w:tcPr>
+          <w:p>
+            <w:pPr>
+              <w:spacing w:line="240" w:lineRule="auto"/>
+            </w:pPr>
+            <w:r>
+              <w:rPr>
+                <w:b/>
+                <w:lang w:val="en-CA" w:eastAsia="en-CA"/>
+              </w:rPr>
+              <w:t>System</w:t>
+            </w:r>
+          </w:p>
+        </w:tc>
+      </w:tr>
+      <w:tr>
+        <w:trPr>
+          <w:trHeight w:val="122"/>
+        </w:trPr>
+        <w:tc>
+          <w:tcPr>
+            <w:tcW w:w="0" w:type="auto"/>
+            <w:vMerge/>
+            <w:tcBorders>
+              <w:top w:val="single" w:sz="4" w:space="0" w:color="000000" w:themeColor="text1"/>
+              <w:left w:val="single" w:sz="4" w:space="0" w:color="000000" w:themeColor="text1"/>
+              <w:bottom w:val="single" w:sz="4" w:space="0" w:color="000000" w:themeColor="text1"/>
+              <w:right w:val="single" w:sz="4" w:space="0" w:color="000000" w:themeColor="text1"/>
+            </w:tcBorders>
+            <w:vAlign w:val="center"/>
+            <w:hideMark/>
+          </w:tcPr>
+          <w:p>
+            <w:pPr>
+              <w:spacing w:line="240" w:lineRule="auto"/>
+            </w:pPr>
+          </w:p>
+        </w:tc>
+        <w:tc>
+          <w:tcPr>
+            <w:tcW w:w="3816" w:type="dxa"/>
+            <w:tcBorders>
+              <w:top w:val="single" w:sz="4" w:space="0" w:color="000000" w:themeColor="text1"/>
+              <w:left w:val="single" w:sz="4" w:space="0" w:color="000000" w:themeColor="text1"/>
+              <w:bottom w:val="single" w:sz="4" w:space="0" w:color="000000" w:themeColor="text1"/>
+              <w:right w:val="single" w:sz="4" w:space="0" w:color="000000" w:themeColor="text1"/>
+            </w:tcBorders>
+            <w:shd w:val="clear" w:color="auto" w:fill="FFFFFF" w:themeFill="background1"/>
+          </w:tcPr>
+          <w:p>
+            <w:pPr>
+              <w:spacing w:line="240" w:lineRule="auto"/>
+            </w:pPr>
+            <w:r>
+              <w:t>1.1</w:t>
+            </w:r>
+            <w:r>
+              <w:t xml:space="preserve"> User clicks on a rating for a game</w:t>
+            </w:r>
+          </w:p>
+        </w:tc>
+        <w:tc>
+          <w:tcPr>
+            <w:tcW w:w="3746" w:type="dxa"/>
+            <w:tcBorders>
+              <w:top w:val="single" w:sz="4" w:space="0" w:color="000000" w:themeColor="text1"/>
+              <w:left w:val="single" w:sz="4" w:space="0" w:color="000000" w:themeColor="text1"/>
+              <w:bottom w:val="single" w:sz="4" w:space="0" w:color="000000" w:themeColor="text1"/>
+              <w:right w:val="single" w:sz="4" w:space="0" w:color="000000" w:themeColor="text1"/>
+            </w:tcBorders>
+            <w:shd w:val="clear" w:color="auto" w:fill="FFFFFF" w:themeFill="background1"/>
+          </w:tcPr>
+          <w:p>
+            <w:pPr>
+              <w:spacing w:line="240" w:lineRule="auto"/>
+              <w:rPr>
+                <w:lang w:val="en-CA" w:eastAsia="en-CA"/>
+              </w:rPr>
+            </w:pPr>
+            <w:r>
+              <w:rPr>
+                <w:lang w:val="en-CA" w:eastAsia="en-CA"/>
+              </w:rPr>
+              <w:t>1.2</w:t>
+            </w:r>
+            <w:r>
+              <w:rPr>
+                <w:lang w:val="en-CA" w:eastAsia="en-CA"/>
+              </w:rPr>
+              <w:t xml:space="preserve"> System assigns the user rating to the game</w:t>
+            </w:r>
+          </w:p>
+          <w:p>
+            <w:pPr>
+              <w:spacing w:line="240" w:lineRule="auto"/>
+              <w:rPr>
+                <w:lang w:val="en-CA" w:eastAsia="en-CA"/>
+              </w:rPr>
+            </w:pPr>
+          </w:p>
+          <w:p>
+            <w:pPr>
+              <w:spacing w:line="240" w:lineRule="auto"/>
+              <w:rPr>
+                <w:lang w:val="en-CA" w:eastAsia="en-CA"/>
+              </w:rPr>
+            </w:pPr>
+            <w:r>
+              <w:rPr>
+                <w:lang w:val="en-CA" w:eastAsia="en-CA"/>
+              </w:rPr>
+              <w:t>1.3 System adds the user rating to the averaged rating system.</w:t>
+            </w:r>
+          </w:p>
+        </w:tc>
+      </w:tr>
+      <w:tr>
+        <w:trPr>
+          <w:trHeight w:val="122"/>
+        </w:trPr>
+        <w:tc>
+          <w:tcPr>
+            <w:tcW w:w="1798" w:type="dxa"/>
+            <w:tcBorders>
+              <w:top w:val="single" w:sz="4" w:space="0" w:color="000000" w:themeColor="text1"/>
+              <w:left w:val="single" w:sz="4" w:space="0" w:color="000000" w:themeColor="text1"/>
+              <w:bottom w:val="single" w:sz="4" w:space="0" w:color="000000" w:themeColor="text1"/>
+              <w:right w:val="single" w:sz="4" w:space="0" w:color="000000" w:themeColor="text1"/>
+            </w:tcBorders>
+            <w:shd w:val="clear" w:color="auto" w:fill="D9D9D9" w:themeFill="background1" w:themeFillShade="D9"/>
+          </w:tcPr>
+          <w:p>
+            <w:pPr>
+              <w:spacing w:line="240" w:lineRule="auto"/>
+            </w:pPr>
+            <w:r>
+              <w:rPr>
+                <w:lang w:val="en-CA" w:eastAsia="en-CA"/>
+              </w:rPr>
+              <w:t xml:space="preserve">Exception </w:t>
+            </w:r>
+          </w:p>
+          <w:p>
+            <w:pPr>
+              <w:spacing w:line="240" w:lineRule="auto"/>
+            </w:pPr>
+            <w:r>
+              <w:rPr>
+                <w:lang w:val="en-CA" w:eastAsia="en-CA"/>
+              </w:rPr>
+              <w:t>Conditions</w:t>
+            </w:r>
+          </w:p>
+          <w:p>
+            <w:pPr>
+              <w:spacing w:line="240" w:lineRule="auto"/>
+              <w:rPr>
+                <w:lang w:val="en-CA" w:eastAsia="en-CA"/>
+              </w:rPr>
+            </w:pPr>
+          </w:p>
+        </w:tc>
+        <w:tc>
+          <w:tcPr>
+            <w:tcW w:w="3816" w:type="dxa"/>
+            <w:tcBorders>
+              <w:top w:val="single" w:sz="4" w:space="0" w:color="000000" w:themeColor="text1"/>
+              <w:left w:val="single" w:sz="4" w:space="0" w:color="000000" w:themeColor="text1"/>
+              <w:bottom w:val="single" w:sz="4" w:space="0" w:color="000000" w:themeColor="text1"/>
+              <w:right w:val="single" w:sz="4" w:space="0" w:color="000000" w:themeColor="text1"/>
+            </w:tcBorders>
+            <w:shd w:val="clear" w:color="auto" w:fill="FFFFFF" w:themeFill="background1"/>
+            <w:hideMark/>
+          </w:tcPr>
+          <w:p>
+            <w:pPr>
+              <w:spacing w:line="240" w:lineRule="auto"/>
+            </w:pPr>
+          </w:p>
+        </w:tc>
+        <w:tc>
+          <w:tcPr>
+            <w:tcW w:w="3746" w:type="dxa"/>
+            <w:tcBorders>
+              <w:top w:val="single" w:sz="4" w:space="0" w:color="000000" w:themeColor="text1"/>
+              <w:left w:val="single" w:sz="4" w:space="0" w:color="000000" w:themeColor="text1"/>
+              <w:bottom w:val="single" w:sz="4" w:space="0" w:color="000000" w:themeColor="text1"/>
+              <w:right w:val="single" w:sz="4" w:space="0" w:color="000000" w:themeColor="text1"/>
+            </w:tcBorders>
+            <w:shd w:val="clear" w:color="auto" w:fill="FFFFFF" w:themeFill="background1"/>
+          </w:tcPr>
+          <w:p>
+            <w:pPr>
+              <w:spacing w:line="240" w:lineRule="auto"/>
+            </w:pPr>
+          </w:p>
+        </w:tc>
+      </w:tr>
+    </w:tbl>
+    <w:p/>
+    <w:p>
+      <w:r>
+        <w:br w:type="page"/>
+      </w:r>
+    </w:p>
+    <w:tbl>
+      <w:tblPr>
+        <w:tblStyle w:val="TableGrid"/>
+        <w:tblpPr w:leftFromText="180" w:rightFromText="180" w:vertAnchor="page" w:horzAnchor="margin" w:tblpY="2761"/>
+        <w:tblW w:w="9360" w:type="dxa"/>
+        <w:tblInd w:w="0" w:type="dxa"/>
+        <w:tblCellMar>
+          <w:left w:w="103" w:type="dxa"/>
+        </w:tblCellMar>
+        <w:tblLook w:val="04A0" w:firstRow="1" w:lastRow="0" w:firstColumn="1" w:lastColumn="0" w:noHBand="0" w:noVBand="1"/>
+      </w:tblPr>
+      <w:tblGrid>
+        <w:gridCol w:w="1798"/>
+        <w:gridCol w:w="3816"/>
+        <w:gridCol w:w="3746"/>
+      </w:tblGrid>
+      <w:tr>
+        <w:trPr>
+          <w:trHeight w:val="243"/>
+        </w:trPr>
+        <w:tc>
+          <w:tcPr>
+            <w:tcW w:w="1798" w:type="dxa"/>
+            <w:tcBorders>
+              <w:top w:val="single" w:sz="4" w:space="0" w:color="000000" w:themeColor="text1"/>
+              <w:left w:val="single" w:sz="4" w:space="0" w:color="000000" w:themeColor="text1"/>
+              <w:bottom w:val="single" w:sz="4" w:space="0" w:color="000000" w:themeColor="text1"/>
+              <w:right w:val="single" w:sz="4" w:space="0" w:color="000000" w:themeColor="text1"/>
+            </w:tcBorders>
+            <w:shd w:val="clear" w:color="auto" w:fill="D9D9D9" w:themeFill="background1" w:themeFillShade="D9"/>
+            <w:hideMark/>
+          </w:tcPr>
+          <w:p>
+            <w:pPr>
+              <w:spacing w:line="240" w:lineRule="auto"/>
+            </w:pPr>
+            <w:r>
+              <w:rPr>
+                <w:lang w:val="en-CA" w:eastAsia="en-CA"/>
+              </w:rPr>
+              <w:lastRenderedPageBreak/>
+              <w:t>Use Case #</w:t>
+            </w:r>
+          </w:p>
+        </w:tc>
+        <w:tc>
+          <w:tcPr>
+            <w:tcW w:w="7562" w:type="dxa"/>
+            <w:gridSpan w:val="2"/>
+            <w:tcBorders>
+              <w:top w:val="single" w:sz="4" w:space="0" w:color="000000" w:themeColor="text1"/>
+              <w:left w:val="single" w:sz="4" w:space="0" w:color="000000" w:themeColor="text1"/>
+              <w:bottom w:val="single" w:sz="4" w:space="0" w:color="000000" w:themeColor="text1"/>
+              <w:right w:val="single" w:sz="4" w:space="0" w:color="000000" w:themeColor="text1"/>
+            </w:tcBorders>
+          </w:tcPr>
+          <w:p>
+            <w:pPr>
+              <w:spacing w:line="240" w:lineRule="auto"/>
+            </w:pPr>
+            <w:r>
+              <w:t>33</w:t>
+            </w:r>
+          </w:p>
+        </w:tc>
+      </w:tr>
+      <w:tr>
+        <w:trPr>
+          <w:trHeight w:val="243"/>
+        </w:trPr>
+        <w:tc>
+          <w:tcPr>
+            <w:tcW w:w="1798" w:type="dxa"/>
+            <w:tcBorders>
+              <w:top w:val="single" w:sz="4" w:space="0" w:color="000000" w:themeColor="text1"/>
+              <w:left w:val="single" w:sz="4" w:space="0" w:color="000000" w:themeColor="text1"/>
+              <w:bottom w:val="single" w:sz="4" w:space="0" w:color="000000" w:themeColor="text1"/>
+              <w:right w:val="single" w:sz="4" w:space="0" w:color="000000" w:themeColor="text1"/>
+            </w:tcBorders>
+            <w:shd w:val="clear" w:color="auto" w:fill="D9D9D9" w:themeFill="background1" w:themeFillShade="D9"/>
+            <w:hideMark/>
+          </w:tcPr>
+          <w:p>
+            <w:pPr>
+              <w:spacing w:line="240" w:lineRule="auto"/>
+            </w:pPr>
+            <w:r>
+              <w:rPr>
+                <w:lang w:val="en-CA" w:eastAsia="en-CA"/>
+              </w:rPr>
+              <w:t>Use Case Name</w:t>
+            </w:r>
+          </w:p>
+        </w:tc>
+        <w:tc>
+          <w:tcPr>
+            <w:tcW w:w="7562" w:type="dxa"/>
+            <w:gridSpan w:val="2"/>
+            <w:tcBorders>
+              <w:top w:val="single" w:sz="4" w:space="0" w:color="000000" w:themeColor="text1"/>
+              <w:left w:val="single" w:sz="4" w:space="0" w:color="000000" w:themeColor="text1"/>
+              <w:bottom w:val="single" w:sz="4" w:space="0" w:color="000000" w:themeColor="text1"/>
+              <w:right w:val="single" w:sz="4" w:space="0" w:color="000000" w:themeColor="text1"/>
+            </w:tcBorders>
+          </w:tcPr>
+          <w:p>
+            <w:pPr>
+              <w:spacing w:line="240" w:lineRule="auto"/>
+            </w:pPr>
+            <w:r>
+              <w:t>Add Game Review</w:t>
+            </w:r>
+          </w:p>
+        </w:tc>
+      </w:tr>
+      <w:tr>
+        <w:trPr>
+          <w:trHeight w:val="243"/>
+        </w:trPr>
+        <w:tc>
+          <w:tcPr>
+            <w:tcW w:w="1798" w:type="dxa"/>
+            <w:tcBorders>
+              <w:top w:val="single" w:sz="4" w:space="0" w:color="000000" w:themeColor="text1"/>
+              <w:left w:val="single" w:sz="4" w:space="0" w:color="000000" w:themeColor="text1"/>
+              <w:bottom w:val="single" w:sz="4" w:space="0" w:color="000000" w:themeColor="text1"/>
+              <w:right w:val="single" w:sz="4" w:space="0" w:color="000000" w:themeColor="text1"/>
+            </w:tcBorders>
+            <w:shd w:val="clear" w:color="auto" w:fill="D9D9D9" w:themeFill="background1" w:themeFillShade="D9"/>
+            <w:hideMark/>
+          </w:tcPr>
+          <w:p>
+            <w:pPr>
+              <w:spacing w:line="240" w:lineRule="auto"/>
+            </w:pPr>
+            <w:r>
+              <w:rPr>
+                <w:lang w:val="en-CA" w:eastAsia="en-CA"/>
+              </w:rPr>
+              <w:t>Scenario</w:t>
+            </w:r>
+          </w:p>
+        </w:tc>
+        <w:tc>
+          <w:tcPr>
+            <w:tcW w:w="7562" w:type="dxa"/>
+            <w:gridSpan w:val="2"/>
+            <w:tcBorders>
+              <w:top w:val="single" w:sz="4" w:space="0" w:color="000000" w:themeColor="text1"/>
+              <w:left w:val="single" w:sz="4" w:space="0" w:color="000000" w:themeColor="text1"/>
+              <w:bottom w:val="single" w:sz="4" w:space="0" w:color="000000" w:themeColor="text1"/>
+              <w:right w:val="single" w:sz="4" w:space="0" w:color="000000" w:themeColor="text1"/>
+            </w:tcBorders>
+          </w:tcPr>
+          <w:p>
+            <w:pPr>
+              <w:spacing w:line="240" w:lineRule="auto"/>
+              <w:rPr>
+                <w:lang w:val="en-CA" w:eastAsia="en-CA"/>
+              </w:rPr>
+            </w:pPr>
+            <w:r>
+              <w:rPr>
+                <w:lang w:val="en-CA" w:eastAsia="en-CA"/>
+              </w:rPr>
+              <w:t>User adds a review to a game</w:t>
+            </w:r>
+          </w:p>
+        </w:tc>
+      </w:tr>
+      <w:tr>
+        <w:trPr>
+          <w:trHeight w:val="243"/>
+        </w:trPr>
+        <w:tc>
+          <w:tcPr>
+            <w:tcW w:w="1798" w:type="dxa"/>
+            <w:tcBorders>
+              <w:top w:val="single" w:sz="4" w:space="0" w:color="000000" w:themeColor="text1"/>
+              <w:left w:val="single" w:sz="4" w:space="0" w:color="000000" w:themeColor="text1"/>
+              <w:bottom w:val="single" w:sz="4" w:space="0" w:color="000000" w:themeColor="text1"/>
+              <w:right w:val="single" w:sz="4" w:space="0" w:color="000000" w:themeColor="text1"/>
+            </w:tcBorders>
+            <w:shd w:val="clear" w:color="auto" w:fill="D9D9D9" w:themeFill="background1" w:themeFillShade="D9"/>
+            <w:hideMark/>
+          </w:tcPr>
+          <w:p>
+            <w:pPr>
+              <w:spacing w:line="240" w:lineRule="auto"/>
+            </w:pPr>
+            <w:r>
+              <w:rPr>
+                <w:lang w:val="en-CA" w:eastAsia="en-CA"/>
+              </w:rPr>
+              <w:t>Triggering Event</w:t>
+            </w:r>
+          </w:p>
+        </w:tc>
+        <w:tc>
+          <w:tcPr>
+            <w:tcW w:w="7562" w:type="dxa"/>
+            <w:gridSpan w:val="2"/>
+            <w:tcBorders>
+              <w:top w:val="single" w:sz="4" w:space="0" w:color="000000" w:themeColor="text1"/>
+              <w:left w:val="single" w:sz="4" w:space="0" w:color="000000" w:themeColor="text1"/>
+              <w:bottom w:val="single" w:sz="4" w:space="0" w:color="000000" w:themeColor="text1"/>
+              <w:right w:val="single" w:sz="4" w:space="0" w:color="000000" w:themeColor="text1"/>
+            </w:tcBorders>
+          </w:tcPr>
+          <w:p>
+            <w:pPr>
+              <w:spacing w:line="240" w:lineRule="auto"/>
+            </w:pPr>
+            <w:r>
+              <w:t>User clicks add a review</w:t>
+            </w:r>
+          </w:p>
+        </w:tc>
+      </w:tr>
+      <w:tr>
+        <w:trPr>
+          <w:trHeight w:val="243"/>
+        </w:trPr>
+        <w:tc>
+          <w:tcPr>
+            <w:tcW w:w="1798" w:type="dxa"/>
+            <w:tcBorders>
+              <w:top w:val="single" w:sz="4" w:space="0" w:color="000000" w:themeColor="text1"/>
+              <w:left w:val="single" w:sz="4" w:space="0" w:color="000000" w:themeColor="text1"/>
+              <w:bottom w:val="single" w:sz="4" w:space="0" w:color="000000" w:themeColor="text1"/>
+              <w:right w:val="single" w:sz="4" w:space="0" w:color="000000" w:themeColor="text1"/>
+            </w:tcBorders>
+            <w:shd w:val="clear" w:color="auto" w:fill="D9D9D9" w:themeFill="background1" w:themeFillShade="D9"/>
+            <w:hideMark/>
+          </w:tcPr>
+          <w:p>
+            <w:pPr>
+              <w:spacing w:line="240" w:lineRule="auto"/>
+            </w:pPr>
+            <w:r>
+              <w:rPr>
+                <w:lang w:val="en-CA" w:eastAsia="en-CA"/>
+              </w:rPr>
+              <w:t>Brief Description</w:t>
+            </w:r>
+          </w:p>
+        </w:tc>
+        <w:tc>
+          <w:tcPr>
+            <w:tcW w:w="7562" w:type="dxa"/>
+            <w:gridSpan w:val="2"/>
+            <w:tcBorders>
+              <w:top w:val="single" w:sz="4" w:space="0" w:color="000000" w:themeColor="text1"/>
+              <w:left w:val="single" w:sz="4" w:space="0" w:color="000000" w:themeColor="text1"/>
+              <w:bottom w:val="single" w:sz="4" w:space="0" w:color="000000" w:themeColor="text1"/>
+              <w:right w:val="single" w:sz="4" w:space="0" w:color="000000" w:themeColor="text1"/>
+            </w:tcBorders>
+          </w:tcPr>
+          <w:p>
+            <w:pPr>
+              <w:spacing w:line="240" w:lineRule="auto"/>
+            </w:pPr>
+            <w:r>
+              <w:t>A user adds a review to a game</w:t>
+            </w:r>
+          </w:p>
+        </w:tc>
+      </w:tr>
+      <w:tr>
+        <w:trPr>
+          <w:trHeight w:val="243"/>
+        </w:trPr>
+        <w:tc>
+          <w:tcPr>
+            <w:tcW w:w="1798" w:type="dxa"/>
+            <w:tcBorders>
+              <w:top w:val="single" w:sz="4" w:space="0" w:color="000000" w:themeColor="text1"/>
+              <w:left w:val="single" w:sz="4" w:space="0" w:color="000000" w:themeColor="text1"/>
+              <w:bottom w:val="single" w:sz="4" w:space="0" w:color="000000" w:themeColor="text1"/>
+              <w:right w:val="single" w:sz="4" w:space="0" w:color="000000" w:themeColor="text1"/>
+            </w:tcBorders>
+            <w:shd w:val="clear" w:color="auto" w:fill="D9D9D9" w:themeFill="background1" w:themeFillShade="D9"/>
+            <w:hideMark/>
+          </w:tcPr>
+          <w:p>
+            <w:pPr>
+              <w:spacing w:line="240" w:lineRule="auto"/>
+            </w:pPr>
+            <w:r>
+              <w:rPr>
+                <w:lang w:val="en-CA" w:eastAsia="en-CA"/>
+              </w:rPr>
+              <w:t>Actors</w:t>
+            </w:r>
+          </w:p>
+        </w:tc>
+        <w:tc>
+          <w:tcPr>
+            <w:tcW w:w="7562" w:type="dxa"/>
+            <w:gridSpan w:val="2"/>
+            <w:tcBorders>
+              <w:top w:val="single" w:sz="4" w:space="0" w:color="000000" w:themeColor="text1"/>
+              <w:left w:val="single" w:sz="4" w:space="0" w:color="000000" w:themeColor="text1"/>
+              <w:bottom w:val="single" w:sz="4" w:space="0" w:color="000000" w:themeColor="text1"/>
+              <w:right w:val="single" w:sz="4" w:space="0" w:color="000000" w:themeColor="text1"/>
+            </w:tcBorders>
+          </w:tcPr>
+          <w:p>
+            <w:pPr>
+              <w:spacing w:line="240" w:lineRule="auto"/>
+            </w:pPr>
+            <w:r>
+              <w:t>User, System</w:t>
+            </w:r>
+          </w:p>
+        </w:tc>
+      </w:tr>
+      <w:tr>
+        <w:trPr>
+          <w:trHeight w:val="243"/>
+        </w:trPr>
+        <w:tc>
+          <w:tcPr>
+            <w:tcW w:w="1798" w:type="dxa"/>
+            <w:tcBorders>
+              <w:top w:val="single" w:sz="4" w:space="0" w:color="000000" w:themeColor="text1"/>
+              <w:left w:val="single" w:sz="4" w:space="0" w:color="000000" w:themeColor="text1"/>
+              <w:bottom w:val="single" w:sz="4" w:space="0" w:color="000000" w:themeColor="text1"/>
+              <w:right w:val="single" w:sz="4" w:space="0" w:color="000000" w:themeColor="text1"/>
+            </w:tcBorders>
+            <w:shd w:val="clear" w:color="auto" w:fill="D9D9D9" w:themeFill="background1" w:themeFillShade="D9"/>
+            <w:hideMark/>
+          </w:tcPr>
+          <w:p>
+            <w:pPr>
+              <w:spacing w:line="240" w:lineRule="auto"/>
+            </w:pPr>
+            <w:r>
+              <w:rPr>
+                <w:lang w:val="en-CA" w:eastAsia="en-CA"/>
+              </w:rPr>
+              <w:t>Related Use Cases</w:t>
+            </w:r>
+          </w:p>
+        </w:tc>
+        <w:tc>
+          <w:tcPr>
+            <w:tcW w:w="7562" w:type="dxa"/>
+            <w:gridSpan w:val="2"/>
+            <w:tcBorders>
+              <w:top w:val="single" w:sz="4" w:space="0" w:color="000000" w:themeColor="text1"/>
+              <w:left w:val="single" w:sz="4" w:space="0" w:color="000000" w:themeColor="text1"/>
+              <w:bottom w:val="single" w:sz="4" w:space="0" w:color="000000" w:themeColor="text1"/>
+              <w:right w:val="single" w:sz="4" w:space="0" w:color="000000" w:themeColor="text1"/>
+            </w:tcBorders>
+          </w:tcPr>
+          <w:p>
+            <w:pPr>
+              <w:spacing w:line="240" w:lineRule="auto"/>
+            </w:pPr>
+          </w:p>
+        </w:tc>
+      </w:tr>
+      <w:tr>
+        <w:trPr>
+          <w:trHeight w:val="243"/>
+        </w:trPr>
+        <w:tc>
+          <w:tcPr>
+            <w:tcW w:w="1798" w:type="dxa"/>
+            <w:tcBorders>
+              <w:top w:val="single" w:sz="4" w:space="0" w:color="000000" w:themeColor="text1"/>
+              <w:left w:val="single" w:sz="4" w:space="0" w:color="000000" w:themeColor="text1"/>
+              <w:bottom w:val="single" w:sz="4" w:space="0" w:color="000000" w:themeColor="text1"/>
+              <w:right w:val="single" w:sz="4" w:space="0" w:color="000000" w:themeColor="text1"/>
+            </w:tcBorders>
+            <w:shd w:val="clear" w:color="auto" w:fill="D9D9D9" w:themeFill="background1" w:themeFillShade="D9"/>
+            <w:hideMark/>
+          </w:tcPr>
+          <w:p>
+            <w:pPr>
+              <w:spacing w:line="240" w:lineRule="auto"/>
+            </w:pPr>
+            <w:r>
+              <w:rPr>
+                <w:lang w:val="en-CA" w:eastAsia="en-CA"/>
+              </w:rPr>
+              <w:t>Stakeholders</w:t>
+            </w:r>
+          </w:p>
+        </w:tc>
+        <w:tc>
+          <w:tcPr>
+            <w:tcW w:w="7562" w:type="dxa"/>
+            <w:gridSpan w:val="2"/>
+            <w:tcBorders>
+              <w:top w:val="single" w:sz="4" w:space="0" w:color="000000" w:themeColor="text1"/>
+              <w:left w:val="single" w:sz="4" w:space="0" w:color="000000" w:themeColor="text1"/>
+              <w:bottom w:val="single" w:sz="4" w:space="0" w:color="000000" w:themeColor="text1"/>
+              <w:right w:val="single" w:sz="4" w:space="0" w:color="000000" w:themeColor="text1"/>
+            </w:tcBorders>
+          </w:tcPr>
+          <w:p>
+            <w:pPr>
+              <w:spacing w:line="240" w:lineRule="auto"/>
+              <w:rPr>
+                <w:lang w:val="en-CA" w:eastAsia="en-CA"/>
+              </w:rPr>
+            </w:pPr>
+          </w:p>
+        </w:tc>
+      </w:tr>
+      <w:tr>
+        <w:trPr>
+          <w:trHeight w:val="228"/>
+        </w:trPr>
+        <w:tc>
+          <w:tcPr>
+            <w:tcW w:w="1798" w:type="dxa"/>
+            <w:tcBorders>
+              <w:top w:val="single" w:sz="4" w:space="0" w:color="000000" w:themeColor="text1"/>
+              <w:left w:val="single" w:sz="4" w:space="0" w:color="000000" w:themeColor="text1"/>
+              <w:bottom w:val="single" w:sz="4" w:space="0" w:color="000000" w:themeColor="text1"/>
+              <w:right w:val="single" w:sz="4" w:space="0" w:color="000000" w:themeColor="text1"/>
+            </w:tcBorders>
+            <w:shd w:val="clear" w:color="auto" w:fill="D9D9D9" w:themeFill="background1" w:themeFillShade="D9"/>
+            <w:hideMark/>
+          </w:tcPr>
+          <w:p>
+            <w:pPr>
+              <w:spacing w:line="240" w:lineRule="auto"/>
+            </w:pPr>
+            <w:r>
+              <w:rPr>
+                <w:lang w:val="en-CA" w:eastAsia="en-CA"/>
+              </w:rPr>
+              <w:t>Pre-conditions</w:t>
+            </w:r>
+          </w:p>
+        </w:tc>
+        <w:tc>
+          <w:tcPr>
+            <w:tcW w:w="7562" w:type="dxa"/>
+            <w:gridSpan w:val="2"/>
+            <w:tcBorders>
+              <w:top w:val="single" w:sz="4" w:space="0" w:color="000000" w:themeColor="text1"/>
+              <w:left w:val="single" w:sz="4" w:space="0" w:color="000000" w:themeColor="text1"/>
+              <w:bottom w:val="single" w:sz="4" w:space="0" w:color="000000" w:themeColor="text1"/>
+              <w:right w:val="single" w:sz="4" w:space="0" w:color="000000" w:themeColor="text1"/>
+            </w:tcBorders>
+          </w:tcPr>
+          <w:p>
+            <w:pPr>
+              <w:spacing w:line="240" w:lineRule="auto"/>
+            </w:pPr>
+            <w:r>
+              <w:t>A game must exist</w:t>
+            </w:r>
+          </w:p>
+        </w:tc>
+      </w:tr>
+      <w:tr>
+        <w:trPr>
+          <w:trHeight w:val="243"/>
+        </w:trPr>
+        <w:tc>
+          <w:tcPr>
+            <w:tcW w:w="1798" w:type="dxa"/>
+            <w:tcBorders>
+              <w:top w:val="single" w:sz="4" w:space="0" w:color="000000" w:themeColor="text1"/>
+              <w:left w:val="single" w:sz="4" w:space="0" w:color="000000" w:themeColor="text1"/>
+              <w:bottom w:val="single" w:sz="4" w:space="0" w:color="000000" w:themeColor="text1"/>
+              <w:right w:val="single" w:sz="4" w:space="0" w:color="000000" w:themeColor="text1"/>
+            </w:tcBorders>
+            <w:shd w:val="clear" w:color="auto" w:fill="D9D9D9" w:themeFill="background1" w:themeFillShade="D9"/>
+            <w:hideMark/>
+          </w:tcPr>
+          <w:p>
+            <w:pPr>
+              <w:spacing w:line="240" w:lineRule="auto"/>
+            </w:pPr>
+            <w:r>
+              <w:rPr>
+                <w:lang w:val="en-CA" w:eastAsia="en-CA"/>
+              </w:rPr>
+              <w:t>Post-conditions</w:t>
+            </w:r>
+          </w:p>
+        </w:tc>
+        <w:tc>
+          <w:tcPr>
+            <w:tcW w:w="7562" w:type="dxa"/>
+            <w:gridSpan w:val="2"/>
+            <w:tcBorders>
+              <w:top w:val="single" w:sz="4" w:space="0" w:color="000000" w:themeColor="text1"/>
+              <w:left w:val="single" w:sz="4" w:space="0" w:color="000000" w:themeColor="text1"/>
+              <w:bottom w:val="single" w:sz="4" w:space="0" w:color="000000" w:themeColor="text1"/>
+              <w:right w:val="single" w:sz="4" w:space="0" w:color="000000" w:themeColor="text1"/>
+            </w:tcBorders>
+          </w:tcPr>
+          <w:p>
+            <w:pPr>
+              <w:spacing w:line="240" w:lineRule="auto"/>
+            </w:pPr>
+          </w:p>
+        </w:tc>
+      </w:tr>
+      <w:tr>
+        <w:trPr>
+          <w:trHeight w:val="122"/>
+        </w:trPr>
+        <w:tc>
+          <w:tcPr>
+            <w:tcW w:w="1798" w:type="dxa"/>
+            <w:vMerge w:val="restart"/>
+            <w:tcBorders>
+              <w:top w:val="single" w:sz="4" w:space="0" w:color="000000" w:themeColor="text1"/>
+              <w:left w:val="single" w:sz="4" w:space="0" w:color="000000" w:themeColor="text1"/>
+              <w:bottom w:val="single" w:sz="4" w:space="0" w:color="000000" w:themeColor="text1"/>
+              <w:right w:val="single" w:sz="4" w:space="0" w:color="000000" w:themeColor="text1"/>
+            </w:tcBorders>
+            <w:shd w:val="clear" w:color="auto" w:fill="D9D9D9" w:themeFill="background1" w:themeFillShade="D9"/>
+            <w:hideMark/>
+          </w:tcPr>
+          <w:p>
+            <w:pPr>
+              <w:spacing w:line="240" w:lineRule="auto"/>
+            </w:pPr>
+            <w:r>
+              <w:rPr>
+                <w:lang w:val="en-CA" w:eastAsia="en-CA"/>
+              </w:rPr>
+              <w:t>Flow of Events</w:t>
+            </w:r>
+          </w:p>
+        </w:tc>
+        <w:tc>
+          <w:tcPr>
+            <w:tcW w:w="3816" w:type="dxa"/>
+            <w:tcBorders>
+              <w:top w:val="single" w:sz="4" w:space="0" w:color="000000" w:themeColor="text1"/>
+              <w:left w:val="single" w:sz="4" w:space="0" w:color="000000" w:themeColor="text1"/>
+              <w:bottom w:val="single" w:sz="4" w:space="0" w:color="000000" w:themeColor="text1"/>
+              <w:right w:val="single" w:sz="4" w:space="0" w:color="000000" w:themeColor="text1"/>
+            </w:tcBorders>
+            <w:shd w:val="clear" w:color="auto" w:fill="FFFFFF" w:themeFill="background1"/>
+            <w:hideMark/>
+          </w:tcPr>
+          <w:p>
+            <w:pPr>
+              <w:spacing w:line="240" w:lineRule="auto"/>
+            </w:pPr>
+            <w:r>
+              <w:rPr>
+                <w:b/>
+                <w:lang w:val="en-CA" w:eastAsia="en-CA"/>
+              </w:rPr>
+              <w:t>Actor</w:t>
+            </w:r>
+          </w:p>
+        </w:tc>
+        <w:tc>
+          <w:tcPr>
+            <w:tcW w:w="3746" w:type="dxa"/>
+            <w:tcBorders>
+              <w:top w:val="single" w:sz="4" w:space="0" w:color="000000" w:themeColor="text1"/>
+              <w:left w:val="single" w:sz="4" w:space="0" w:color="000000" w:themeColor="text1"/>
+              <w:bottom w:val="single" w:sz="4" w:space="0" w:color="000000" w:themeColor="text1"/>
+              <w:right w:val="single" w:sz="4" w:space="0" w:color="000000" w:themeColor="text1"/>
+            </w:tcBorders>
+            <w:shd w:val="clear" w:color="auto" w:fill="FFFFFF" w:themeFill="background1"/>
+            <w:hideMark/>
+          </w:tcPr>
+          <w:p>
+            <w:pPr>
+              <w:spacing w:line="240" w:lineRule="auto"/>
+            </w:pPr>
+            <w:r>
+              <w:rPr>
+                <w:b/>
+                <w:lang w:val="en-CA" w:eastAsia="en-CA"/>
+              </w:rPr>
+              <w:t>System</w:t>
+            </w:r>
+          </w:p>
+        </w:tc>
+      </w:tr>
+      <w:tr>
+        <w:trPr>
+          <w:trHeight w:val="122"/>
+        </w:trPr>
+        <w:tc>
+          <w:tcPr>
+            <w:tcW w:w="0" w:type="auto"/>
+            <w:vMerge/>
+            <w:tcBorders>
+              <w:top w:val="single" w:sz="4" w:space="0" w:color="000000" w:themeColor="text1"/>
+              <w:left w:val="single" w:sz="4" w:space="0" w:color="000000" w:themeColor="text1"/>
+              <w:bottom w:val="single" w:sz="4" w:space="0" w:color="000000" w:themeColor="text1"/>
+              <w:right w:val="single" w:sz="4" w:space="0" w:color="000000" w:themeColor="text1"/>
+            </w:tcBorders>
+            <w:vAlign w:val="center"/>
+            <w:hideMark/>
+          </w:tcPr>
+          <w:p>
+            <w:pPr>
+              <w:spacing w:line="240" w:lineRule="auto"/>
+            </w:pPr>
+          </w:p>
+        </w:tc>
+        <w:tc>
+          <w:tcPr>
+            <w:tcW w:w="3816" w:type="dxa"/>
+            <w:tcBorders>
+              <w:top w:val="single" w:sz="4" w:space="0" w:color="000000" w:themeColor="text1"/>
+              <w:left w:val="single" w:sz="4" w:space="0" w:color="000000" w:themeColor="text1"/>
+              <w:bottom w:val="single" w:sz="4" w:space="0" w:color="000000" w:themeColor="text1"/>
+              <w:right w:val="single" w:sz="4" w:space="0" w:color="000000" w:themeColor="text1"/>
+            </w:tcBorders>
+            <w:shd w:val="clear" w:color="auto" w:fill="FFFFFF" w:themeFill="background1"/>
+          </w:tcPr>
+          <w:p>
+            <w:pPr>
+              <w:pStyle w:val="ListParagraph"/>
+              <w:numPr>
+                <w:ilvl w:val="1"/>
+                <w:numId w:val="5"/>
+              </w:numPr>
+              <w:spacing w:line="240" w:lineRule="auto"/>
+            </w:pPr>
+            <w:r>
+              <w:t xml:space="preserve">User clicks on </w:t>
+            </w:r>
+            <w:r>
+              <w:t>add a review</w:t>
+            </w:r>
+          </w:p>
+          <w:p>
+            <w:pPr>
+              <w:spacing w:line="240" w:lineRule="auto"/>
+            </w:pPr>
+            <w:r>
+              <w:t>1.3 User writes out their review and submits</w:t>
+            </w:r>
+          </w:p>
+        </w:tc>
+        <w:tc>
+          <w:tcPr>
+            <w:tcW w:w="3746" w:type="dxa"/>
+            <w:tcBorders>
+              <w:top w:val="single" w:sz="4" w:space="0" w:color="000000" w:themeColor="text1"/>
+              <w:left w:val="single" w:sz="4" w:space="0" w:color="000000" w:themeColor="text1"/>
+              <w:bottom w:val="single" w:sz="4" w:space="0" w:color="000000" w:themeColor="text1"/>
+              <w:right w:val="single" w:sz="4" w:space="0" w:color="000000" w:themeColor="text1"/>
+            </w:tcBorders>
+            <w:shd w:val="clear" w:color="auto" w:fill="FFFFFF" w:themeFill="background1"/>
+          </w:tcPr>
+          <w:p>
+            <w:pPr>
+              <w:spacing w:line="240" w:lineRule="auto"/>
+              <w:rPr>
+                <w:lang w:val="en-CA" w:eastAsia="en-CA"/>
+              </w:rPr>
+            </w:pPr>
+            <w:r>
+              <w:rPr>
+                <w:lang w:val="en-CA" w:eastAsia="en-CA"/>
+              </w:rPr>
+              <w:t xml:space="preserve">1.2 System </w:t>
+            </w:r>
+            <w:r>
+              <w:rPr>
+                <w:lang w:val="en-CA" w:eastAsia="en-CA"/>
+              </w:rPr>
+              <w:t>redirects the user to a view to write their review</w:t>
+            </w:r>
+          </w:p>
+          <w:p>
+            <w:pPr>
+              <w:spacing w:line="240" w:lineRule="auto"/>
+              <w:rPr>
+                <w:lang w:val="en-CA" w:eastAsia="en-CA"/>
+              </w:rPr>
+            </w:pPr>
+            <w:r>
+              <w:rPr>
+                <w:lang w:val="en-CA" w:eastAsia="en-CA"/>
+              </w:rPr>
+              <w:t>1.4 System adds the review to the game and redirects the user to the game details view</w:t>
+            </w:r>
+          </w:p>
+          <w:p>
+            <w:pPr>
+              <w:spacing w:line="240" w:lineRule="auto"/>
+              <w:rPr>
+                <w:lang w:val="en-CA" w:eastAsia="en-CA"/>
+              </w:rPr>
+            </w:pPr>
+          </w:p>
+        </w:tc>
+      </w:tr>
+      <w:tr>
+        <w:trPr>
+          <w:trHeight w:val="122"/>
+        </w:trPr>
+        <w:tc>
+          <w:tcPr>
+            <w:tcW w:w="1798" w:type="dxa"/>
+            <w:tcBorders>
+              <w:top w:val="single" w:sz="4" w:space="0" w:color="000000" w:themeColor="text1"/>
+              <w:left w:val="single" w:sz="4" w:space="0" w:color="000000" w:themeColor="text1"/>
+              <w:bottom w:val="single" w:sz="4" w:space="0" w:color="000000" w:themeColor="text1"/>
+              <w:right w:val="single" w:sz="4" w:space="0" w:color="000000" w:themeColor="text1"/>
+            </w:tcBorders>
+            <w:shd w:val="clear" w:color="auto" w:fill="D9D9D9" w:themeFill="background1" w:themeFillShade="D9"/>
+          </w:tcPr>
+          <w:p>
+            <w:pPr>
+              <w:spacing w:line="240" w:lineRule="auto"/>
+            </w:pPr>
+            <w:r>
+              <w:rPr>
+                <w:lang w:val="en-CA" w:eastAsia="en-CA"/>
+              </w:rPr>
+              <w:t xml:space="preserve">Exception </w:t>
+            </w:r>
+          </w:p>
+          <w:p>
+            <w:pPr>
+              <w:spacing w:line="240" w:lineRule="auto"/>
+            </w:pPr>
+            <w:r>
+              <w:rPr>
+                <w:lang w:val="en-CA" w:eastAsia="en-CA"/>
+              </w:rPr>
+              <w:t>Conditions</w:t>
+            </w:r>
+          </w:p>
+          <w:p>
+            <w:pPr>
+              <w:spacing w:line="240" w:lineRule="auto"/>
+              <w:rPr>
+                <w:lang w:val="en-CA" w:eastAsia="en-CA"/>
+              </w:rPr>
+            </w:pPr>
+          </w:p>
+        </w:tc>
+        <w:tc>
+          <w:tcPr>
+            <w:tcW w:w="3816" w:type="dxa"/>
+            <w:tcBorders>
+              <w:top w:val="single" w:sz="4" w:space="0" w:color="000000" w:themeColor="text1"/>
+              <w:left w:val="single" w:sz="4" w:space="0" w:color="000000" w:themeColor="text1"/>
+              <w:bottom w:val="single" w:sz="4" w:space="0" w:color="000000" w:themeColor="text1"/>
+              <w:right w:val="single" w:sz="4" w:space="0" w:color="000000" w:themeColor="text1"/>
+            </w:tcBorders>
+            <w:shd w:val="clear" w:color="auto" w:fill="FFFFFF" w:themeFill="background1"/>
+            <w:hideMark/>
+          </w:tcPr>
+          <w:p>
+            <w:pPr>
+              <w:spacing w:line="240" w:lineRule="auto"/>
+            </w:pPr>
+          </w:p>
+        </w:tc>
+        <w:tc>
+          <w:tcPr>
+            <w:tcW w:w="3746" w:type="dxa"/>
+            <w:tcBorders>
+              <w:top w:val="single" w:sz="4" w:space="0" w:color="000000" w:themeColor="text1"/>
+              <w:left w:val="single" w:sz="4" w:space="0" w:color="000000" w:themeColor="text1"/>
+              <w:bottom w:val="single" w:sz="4" w:space="0" w:color="000000" w:themeColor="text1"/>
+              <w:right w:val="single" w:sz="4" w:space="0" w:color="000000" w:themeColor="text1"/>
+            </w:tcBorders>
+            <w:shd w:val="clear" w:color="auto" w:fill="FFFFFF" w:themeFill="background1"/>
+          </w:tcPr>
+          <w:p>
+            <w:pPr>
+              <w:spacing w:line="240" w:lineRule="auto"/>
+            </w:pPr>
+          </w:p>
+        </w:tc>
+      </w:tr>
+    </w:tbl>
+    <w:p/>
+    <w:p>
+      <w:r>
+        <w:br w:type="page"/>
+      </w:r>
+    </w:p>
+    <w:tbl>
+      <w:tblPr>
+        <w:tblStyle w:val="TableGrid"/>
+        <w:tblpPr w:leftFromText="180" w:rightFromText="180" w:vertAnchor="page" w:horzAnchor="margin" w:tblpY="2761"/>
+        <w:tblW w:w="9360" w:type="dxa"/>
+        <w:tblInd w:w="0" w:type="dxa"/>
+        <w:tblCellMar>
+          <w:left w:w="103" w:type="dxa"/>
+        </w:tblCellMar>
+        <w:tblLook w:val="04A0" w:firstRow="1" w:lastRow="0" w:firstColumn="1" w:lastColumn="0" w:noHBand="0" w:noVBand="1"/>
+      </w:tblPr>
+      <w:tblGrid>
+        <w:gridCol w:w="1798"/>
+        <w:gridCol w:w="3816"/>
+        <w:gridCol w:w="3746"/>
+      </w:tblGrid>
+      <w:tr>
+        <w:trPr>
+          <w:trHeight w:val="243"/>
+        </w:trPr>
+        <w:tc>
+          <w:tcPr>
+            <w:tcW w:w="1798" w:type="dxa"/>
+            <w:tcBorders>
+              <w:top w:val="single" w:sz="4" w:space="0" w:color="000000" w:themeColor="text1"/>
+              <w:left w:val="single" w:sz="4" w:space="0" w:color="000000" w:themeColor="text1"/>
+              <w:bottom w:val="single" w:sz="4" w:space="0" w:color="000000" w:themeColor="text1"/>
+              <w:right w:val="single" w:sz="4" w:space="0" w:color="000000" w:themeColor="text1"/>
+            </w:tcBorders>
+            <w:shd w:val="clear" w:color="auto" w:fill="D9D9D9" w:themeFill="background1" w:themeFillShade="D9"/>
+            <w:hideMark/>
+          </w:tcPr>
+          <w:p>
+            <w:pPr>
+              <w:spacing w:line="240" w:lineRule="auto"/>
+            </w:pPr>
+            <w:r>
+              <w:rPr>
+                <w:lang w:val="en-CA" w:eastAsia="en-CA"/>
+              </w:rPr>
+              <w:lastRenderedPageBreak/>
+              <w:t>Use Case #</w:t>
+            </w:r>
+          </w:p>
+        </w:tc>
+        <w:tc>
+          <w:tcPr>
+            <w:tcW w:w="7562" w:type="dxa"/>
+            <w:gridSpan w:val="2"/>
+            <w:tcBorders>
+              <w:top w:val="single" w:sz="4" w:space="0" w:color="000000" w:themeColor="text1"/>
+              <w:left w:val="single" w:sz="4" w:space="0" w:color="000000" w:themeColor="text1"/>
+              <w:bottom w:val="single" w:sz="4" w:space="0" w:color="000000" w:themeColor="text1"/>
+              <w:right w:val="single" w:sz="4" w:space="0" w:color="000000" w:themeColor="text1"/>
+            </w:tcBorders>
+          </w:tcPr>
+          <w:p>
+            <w:pPr>
+              <w:spacing w:line="240" w:lineRule="auto"/>
+            </w:pPr>
+            <w:r>
+              <w:t>39</w:t>
+            </w:r>
+          </w:p>
+        </w:tc>
+      </w:tr>
+      <w:tr>
+        <w:trPr>
+          <w:trHeight w:val="243"/>
+        </w:trPr>
+        <w:tc>
+          <w:tcPr>
+            <w:tcW w:w="1798" w:type="dxa"/>
+            <w:tcBorders>
+              <w:top w:val="single" w:sz="4" w:space="0" w:color="000000" w:themeColor="text1"/>
+              <w:left w:val="single" w:sz="4" w:space="0" w:color="000000" w:themeColor="text1"/>
+              <w:bottom w:val="single" w:sz="4" w:space="0" w:color="000000" w:themeColor="text1"/>
+              <w:right w:val="single" w:sz="4" w:space="0" w:color="000000" w:themeColor="text1"/>
+            </w:tcBorders>
+            <w:shd w:val="clear" w:color="auto" w:fill="D9D9D9" w:themeFill="background1" w:themeFillShade="D9"/>
+            <w:hideMark/>
+          </w:tcPr>
+          <w:p>
+            <w:pPr>
+              <w:spacing w:line="240" w:lineRule="auto"/>
+            </w:pPr>
+            <w:r>
+              <w:rPr>
+                <w:lang w:val="en-CA" w:eastAsia="en-CA"/>
+              </w:rPr>
+              <w:t>Use Case Name</w:t>
+            </w:r>
+          </w:p>
+        </w:tc>
+        <w:tc>
+          <w:tcPr>
+            <w:tcW w:w="7562" w:type="dxa"/>
+            <w:gridSpan w:val="2"/>
+            <w:tcBorders>
+              <w:top w:val="single" w:sz="4" w:space="0" w:color="000000" w:themeColor="text1"/>
+              <w:left w:val="single" w:sz="4" w:space="0" w:color="000000" w:themeColor="text1"/>
+              <w:bottom w:val="single" w:sz="4" w:space="0" w:color="000000" w:themeColor="text1"/>
+              <w:right w:val="single" w:sz="4" w:space="0" w:color="000000" w:themeColor="text1"/>
+            </w:tcBorders>
+          </w:tcPr>
+          <w:p>
+            <w:pPr>
+              <w:spacing w:line="240" w:lineRule="auto"/>
+            </w:pPr>
+            <w:r>
+              <w:t>Register for Event</w:t>
+            </w:r>
+          </w:p>
+        </w:tc>
+      </w:tr>
+      <w:tr>
+        <w:trPr>
+          <w:trHeight w:val="243"/>
+        </w:trPr>
+        <w:tc>
+          <w:tcPr>
+            <w:tcW w:w="1798" w:type="dxa"/>
+            <w:tcBorders>
+              <w:top w:val="single" w:sz="4" w:space="0" w:color="000000" w:themeColor="text1"/>
+              <w:left w:val="single" w:sz="4" w:space="0" w:color="000000" w:themeColor="text1"/>
+              <w:bottom w:val="single" w:sz="4" w:space="0" w:color="000000" w:themeColor="text1"/>
+              <w:right w:val="single" w:sz="4" w:space="0" w:color="000000" w:themeColor="text1"/>
+            </w:tcBorders>
+            <w:shd w:val="clear" w:color="auto" w:fill="D9D9D9" w:themeFill="background1" w:themeFillShade="D9"/>
+            <w:hideMark/>
+          </w:tcPr>
+          <w:p>
+            <w:pPr>
+              <w:spacing w:line="240" w:lineRule="auto"/>
+            </w:pPr>
+            <w:r>
+              <w:rPr>
+                <w:lang w:val="en-CA" w:eastAsia="en-CA"/>
+              </w:rPr>
+              <w:t>Scenario</w:t>
+            </w:r>
+          </w:p>
+        </w:tc>
+        <w:tc>
+          <w:tcPr>
+            <w:tcW w:w="7562" w:type="dxa"/>
+            <w:gridSpan w:val="2"/>
+            <w:tcBorders>
+              <w:top w:val="single" w:sz="4" w:space="0" w:color="000000" w:themeColor="text1"/>
+              <w:left w:val="single" w:sz="4" w:space="0" w:color="000000" w:themeColor="text1"/>
+              <w:bottom w:val="single" w:sz="4" w:space="0" w:color="000000" w:themeColor="text1"/>
+              <w:right w:val="single" w:sz="4" w:space="0" w:color="000000" w:themeColor="text1"/>
+            </w:tcBorders>
+          </w:tcPr>
+          <w:p>
+            <w:pPr>
+              <w:spacing w:line="240" w:lineRule="auto"/>
+              <w:rPr>
+                <w:lang w:val="en-CA" w:eastAsia="en-CA"/>
+              </w:rPr>
+            </w:pPr>
+            <w:r>
+              <w:rPr>
+                <w:lang w:val="en-CA" w:eastAsia="en-CA"/>
+              </w:rPr>
+              <w:t>User registers for an event</w:t>
+            </w:r>
+          </w:p>
+        </w:tc>
+      </w:tr>
+      <w:tr>
+        <w:trPr>
+          <w:trHeight w:val="243"/>
+        </w:trPr>
+        <w:tc>
+          <w:tcPr>
+            <w:tcW w:w="1798" w:type="dxa"/>
+            <w:tcBorders>
+              <w:top w:val="single" w:sz="4" w:space="0" w:color="000000" w:themeColor="text1"/>
+              <w:left w:val="single" w:sz="4" w:space="0" w:color="000000" w:themeColor="text1"/>
+              <w:bottom w:val="single" w:sz="4" w:space="0" w:color="000000" w:themeColor="text1"/>
+              <w:right w:val="single" w:sz="4" w:space="0" w:color="000000" w:themeColor="text1"/>
+            </w:tcBorders>
+            <w:shd w:val="clear" w:color="auto" w:fill="D9D9D9" w:themeFill="background1" w:themeFillShade="D9"/>
+            <w:hideMark/>
+          </w:tcPr>
+          <w:p>
+            <w:pPr>
+              <w:spacing w:line="240" w:lineRule="auto"/>
+            </w:pPr>
+            <w:r>
+              <w:rPr>
+                <w:lang w:val="en-CA" w:eastAsia="en-CA"/>
+              </w:rPr>
+              <w:t>Triggering Event</w:t>
+            </w:r>
+          </w:p>
+        </w:tc>
+        <w:tc>
+          <w:tcPr>
+            <w:tcW w:w="7562" w:type="dxa"/>
+            <w:gridSpan w:val="2"/>
+            <w:tcBorders>
+              <w:top w:val="single" w:sz="4" w:space="0" w:color="000000" w:themeColor="text1"/>
+              <w:left w:val="single" w:sz="4" w:space="0" w:color="000000" w:themeColor="text1"/>
+              <w:bottom w:val="single" w:sz="4" w:space="0" w:color="000000" w:themeColor="text1"/>
+              <w:right w:val="single" w:sz="4" w:space="0" w:color="000000" w:themeColor="text1"/>
+            </w:tcBorders>
+          </w:tcPr>
+          <w:p>
+            <w:pPr>
+              <w:spacing w:line="240" w:lineRule="auto"/>
+            </w:pPr>
+            <w:r>
+              <w:t>User clicks register on an event</w:t>
+            </w:r>
+          </w:p>
+        </w:tc>
+      </w:tr>
+      <w:tr>
+        <w:trPr>
+          <w:trHeight w:val="243"/>
+        </w:trPr>
+        <w:tc>
+          <w:tcPr>
+            <w:tcW w:w="1798" w:type="dxa"/>
+            <w:tcBorders>
+              <w:top w:val="single" w:sz="4" w:space="0" w:color="000000" w:themeColor="text1"/>
+              <w:left w:val="single" w:sz="4" w:space="0" w:color="000000" w:themeColor="text1"/>
+              <w:bottom w:val="single" w:sz="4" w:space="0" w:color="000000" w:themeColor="text1"/>
+              <w:right w:val="single" w:sz="4" w:space="0" w:color="000000" w:themeColor="text1"/>
+            </w:tcBorders>
+            <w:shd w:val="clear" w:color="auto" w:fill="D9D9D9" w:themeFill="background1" w:themeFillShade="D9"/>
+            <w:hideMark/>
+          </w:tcPr>
+          <w:p>
+            <w:pPr>
+              <w:spacing w:line="240" w:lineRule="auto"/>
+            </w:pPr>
+            <w:r>
+              <w:rPr>
+                <w:lang w:val="en-CA" w:eastAsia="en-CA"/>
+              </w:rPr>
+              <w:t>Brief Description</w:t>
+            </w:r>
+          </w:p>
+        </w:tc>
+        <w:tc>
+          <w:tcPr>
+            <w:tcW w:w="7562" w:type="dxa"/>
+            <w:gridSpan w:val="2"/>
+            <w:tcBorders>
+              <w:top w:val="single" w:sz="4" w:space="0" w:color="000000" w:themeColor="text1"/>
+              <w:left w:val="single" w:sz="4" w:space="0" w:color="000000" w:themeColor="text1"/>
+              <w:bottom w:val="single" w:sz="4" w:space="0" w:color="000000" w:themeColor="text1"/>
+              <w:right w:val="single" w:sz="4" w:space="0" w:color="000000" w:themeColor="text1"/>
+            </w:tcBorders>
+          </w:tcPr>
+          <w:p>
+            <w:pPr>
+              <w:spacing w:line="240" w:lineRule="auto"/>
+            </w:pPr>
+            <w:r>
+              <w:t>A user registers for an event</w:t>
+            </w:r>
+          </w:p>
+        </w:tc>
+      </w:tr>
+      <w:tr>
+        <w:trPr>
+          <w:trHeight w:val="243"/>
+        </w:trPr>
+        <w:tc>
+          <w:tcPr>
+            <w:tcW w:w="1798" w:type="dxa"/>
+            <w:tcBorders>
+              <w:top w:val="single" w:sz="4" w:space="0" w:color="000000" w:themeColor="text1"/>
+              <w:left w:val="single" w:sz="4" w:space="0" w:color="000000" w:themeColor="text1"/>
+              <w:bottom w:val="single" w:sz="4" w:space="0" w:color="000000" w:themeColor="text1"/>
+              <w:right w:val="single" w:sz="4" w:space="0" w:color="000000" w:themeColor="text1"/>
+            </w:tcBorders>
+            <w:shd w:val="clear" w:color="auto" w:fill="D9D9D9" w:themeFill="background1" w:themeFillShade="D9"/>
+            <w:hideMark/>
+          </w:tcPr>
+          <w:p>
+            <w:pPr>
+              <w:spacing w:line="240" w:lineRule="auto"/>
+            </w:pPr>
+            <w:r>
+              <w:rPr>
+                <w:lang w:val="en-CA" w:eastAsia="en-CA"/>
+              </w:rPr>
+              <w:t>Actors</w:t>
+            </w:r>
+          </w:p>
+        </w:tc>
+        <w:tc>
+          <w:tcPr>
+            <w:tcW w:w="7562" w:type="dxa"/>
+            <w:gridSpan w:val="2"/>
+            <w:tcBorders>
+              <w:top w:val="single" w:sz="4" w:space="0" w:color="000000" w:themeColor="text1"/>
+              <w:left w:val="single" w:sz="4" w:space="0" w:color="000000" w:themeColor="text1"/>
+              <w:bottom w:val="single" w:sz="4" w:space="0" w:color="000000" w:themeColor="text1"/>
+              <w:right w:val="single" w:sz="4" w:space="0" w:color="000000" w:themeColor="text1"/>
+            </w:tcBorders>
+          </w:tcPr>
+          <w:p>
+            <w:pPr>
+              <w:spacing w:line="240" w:lineRule="auto"/>
+            </w:pPr>
+            <w:r>
+              <w:t>User, System</w:t>
+            </w:r>
+          </w:p>
+        </w:tc>
+      </w:tr>
+      <w:tr>
+        <w:trPr>
+          <w:trHeight w:val="243"/>
+        </w:trPr>
+        <w:tc>
+          <w:tcPr>
+            <w:tcW w:w="1798" w:type="dxa"/>
+            <w:tcBorders>
+              <w:top w:val="single" w:sz="4" w:space="0" w:color="000000" w:themeColor="text1"/>
+              <w:left w:val="single" w:sz="4" w:space="0" w:color="000000" w:themeColor="text1"/>
+              <w:bottom w:val="single" w:sz="4" w:space="0" w:color="000000" w:themeColor="text1"/>
+              <w:right w:val="single" w:sz="4" w:space="0" w:color="000000" w:themeColor="text1"/>
+            </w:tcBorders>
+            <w:shd w:val="clear" w:color="auto" w:fill="D9D9D9" w:themeFill="background1" w:themeFillShade="D9"/>
+            <w:hideMark/>
+          </w:tcPr>
+          <w:p>
+            <w:pPr>
+              <w:spacing w:line="240" w:lineRule="auto"/>
+            </w:pPr>
+            <w:r>
+              <w:rPr>
+                <w:lang w:val="en-CA" w:eastAsia="en-CA"/>
+              </w:rPr>
+              <w:t>Related Use Cases</w:t>
+            </w:r>
+          </w:p>
+        </w:tc>
+        <w:tc>
+          <w:tcPr>
+            <w:tcW w:w="7562" w:type="dxa"/>
+            <w:gridSpan w:val="2"/>
+            <w:tcBorders>
+              <w:top w:val="single" w:sz="4" w:space="0" w:color="000000" w:themeColor="text1"/>
+              <w:left w:val="single" w:sz="4" w:space="0" w:color="000000" w:themeColor="text1"/>
+              <w:bottom w:val="single" w:sz="4" w:space="0" w:color="000000" w:themeColor="text1"/>
+              <w:right w:val="single" w:sz="4" w:space="0" w:color="000000" w:themeColor="text1"/>
+            </w:tcBorders>
+          </w:tcPr>
+          <w:p>
+            <w:pPr>
+              <w:spacing w:line="240" w:lineRule="auto"/>
+            </w:pPr>
+            <w:r>
+              <w:t>View Event</w:t>
+            </w:r>
+          </w:p>
+        </w:tc>
+      </w:tr>
+      <w:tr>
+        <w:trPr>
+          <w:trHeight w:val="243"/>
+        </w:trPr>
+        <w:tc>
+          <w:tcPr>
+            <w:tcW w:w="1798" w:type="dxa"/>
+            <w:tcBorders>
+              <w:top w:val="single" w:sz="4" w:space="0" w:color="000000" w:themeColor="text1"/>
+              <w:left w:val="single" w:sz="4" w:space="0" w:color="000000" w:themeColor="text1"/>
+              <w:bottom w:val="single" w:sz="4" w:space="0" w:color="000000" w:themeColor="text1"/>
+              <w:right w:val="single" w:sz="4" w:space="0" w:color="000000" w:themeColor="text1"/>
+            </w:tcBorders>
+            <w:shd w:val="clear" w:color="auto" w:fill="D9D9D9" w:themeFill="background1" w:themeFillShade="D9"/>
+            <w:hideMark/>
+          </w:tcPr>
+          <w:p>
+            <w:pPr>
+              <w:spacing w:line="240" w:lineRule="auto"/>
+            </w:pPr>
+            <w:r>
+              <w:rPr>
+                <w:lang w:val="en-CA" w:eastAsia="en-CA"/>
+              </w:rPr>
+              <w:t>Stakeholders</w:t>
+            </w:r>
+          </w:p>
+        </w:tc>
+        <w:tc>
+          <w:tcPr>
+            <w:tcW w:w="7562" w:type="dxa"/>
+            <w:gridSpan w:val="2"/>
+            <w:tcBorders>
+              <w:top w:val="single" w:sz="4" w:space="0" w:color="000000" w:themeColor="text1"/>
+              <w:left w:val="single" w:sz="4" w:space="0" w:color="000000" w:themeColor="text1"/>
+              <w:bottom w:val="single" w:sz="4" w:space="0" w:color="000000" w:themeColor="text1"/>
+              <w:right w:val="single" w:sz="4" w:space="0" w:color="000000" w:themeColor="text1"/>
+            </w:tcBorders>
+          </w:tcPr>
+          <w:p>
+            <w:pPr>
+              <w:spacing w:line="240" w:lineRule="auto"/>
+              <w:rPr>
+                <w:lang w:val="en-CA" w:eastAsia="en-CA"/>
+              </w:rPr>
+            </w:pPr>
+          </w:p>
+        </w:tc>
+      </w:tr>
+      <w:tr>
+        <w:trPr>
+          <w:trHeight w:val="228"/>
+        </w:trPr>
+        <w:tc>
+          <w:tcPr>
+            <w:tcW w:w="1798" w:type="dxa"/>
+            <w:tcBorders>
+              <w:top w:val="single" w:sz="4" w:space="0" w:color="000000" w:themeColor="text1"/>
+              <w:left w:val="single" w:sz="4" w:space="0" w:color="000000" w:themeColor="text1"/>
+              <w:bottom w:val="single" w:sz="4" w:space="0" w:color="000000" w:themeColor="text1"/>
+              <w:right w:val="single" w:sz="4" w:space="0" w:color="000000" w:themeColor="text1"/>
+            </w:tcBorders>
+            <w:shd w:val="clear" w:color="auto" w:fill="D9D9D9" w:themeFill="background1" w:themeFillShade="D9"/>
+            <w:hideMark/>
+          </w:tcPr>
+          <w:p>
+            <w:pPr>
+              <w:spacing w:line="240" w:lineRule="auto"/>
+            </w:pPr>
+            <w:r>
+              <w:rPr>
+                <w:lang w:val="en-CA" w:eastAsia="en-CA"/>
+              </w:rPr>
+              <w:t>Pre-conditions</w:t>
+            </w:r>
+          </w:p>
+        </w:tc>
+        <w:tc>
+          <w:tcPr>
+            <w:tcW w:w="7562" w:type="dxa"/>
+            <w:gridSpan w:val="2"/>
+            <w:tcBorders>
+              <w:top w:val="single" w:sz="4" w:space="0" w:color="000000" w:themeColor="text1"/>
+              <w:left w:val="single" w:sz="4" w:space="0" w:color="000000" w:themeColor="text1"/>
+              <w:bottom w:val="single" w:sz="4" w:space="0" w:color="000000" w:themeColor="text1"/>
+              <w:right w:val="single" w:sz="4" w:space="0" w:color="000000" w:themeColor="text1"/>
+            </w:tcBorders>
+          </w:tcPr>
+          <w:p>
+            <w:pPr>
+              <w:spacing w:line="240" w:lineRule="auto"/>
+            </w:pPr>
+            <w:r>
+              <w:t xml:space="preserve">An event </w:t>
+            </w:r>
+            <w:r>
+              <w:t>must exist</w:t>
+            </w:r>
+          </w:p>
+        </w:tc>
+      </w:tr>
+      <w:tr>
+        <w:trPr>
+          <w:trHeight w:val="243"/>
+        </w:trPr>
+        <w:tc>
+          <w:tcPr>
+            <w:tcW w:w="1798" w:type="dxa"/>
+            <w:tcBorders>
+              <w:top w:val="single" w:sz="4" w:space="0" w:color="000000" w:themeColor="text1"/>
+              <w:left w:val="single" w:sz="4" w:space="0" w:color="000000" w:themeColor="text1"/>
+              <w:bottom w:val="single" w:sz="4" w:space="0" w:color="000000" w:themeColor="text1"/>
+              <w:right w:val="single" w:sz="4" w:space="0" w:color="000000" w:themeColor="text1"/>
+            </w:tcBorders>
+            <w:shd w:val="clear" w:color="auto" w:fill="D9D9D9" w:themeFill="background1" w:themeFillShade="D9"/>
+            <w:hideMark/>
+          </w:tcPr>
+          <w:p>
+            <w:pPr>
+              <w:spacing w:line="240" w:lineRule="auto"/>
+            </w:pPr>
+            <w:r>
+              <w:rPr>
+                <w:lang w:val="en-CA" w:eastAsia="en-CA"/>
+              </w:rPr>
+              <w:t>Post-conditions</w:t>
+            </w:r>
+          </w:p>
+        </w:tc>
+        <w:tc>
+          <w:tcPr>
+            <w:tcW w:w="7562" w:type="dxa"/>
+            <w:gridSpan w:val="2"/>
+            <w:tcBorders>
+              <w:top w:val="single" w:sz="4" w:space="0" w:color="000000" w:themeColor="text1"/>
+              <w:left w:val="single" w:sz="4" w:space="0" w:color="000000" w:themeColor="text1"/>
+              <w:bottom w:val="single" w:sz="4" w:space="0" w:color="000000" w:themeColor="text1"/>
+              <w:right w:val="single" w:sz="4" w:space="0" w:color="000000" w:themeColor="text1"/>
+            </w:tcBorders>
+          </w:tcPr>
+          <w:p>
+            <w:pPr>
+              <w:spacing w:line="240" w:lineRule="auto"/>
+            </w:pPr>
+          </w:p>
+        </w:tc>
+      </w:tr>
+      <w:tr>
+        <w:trPr>
+          <w:trHeight w:val="122"/>
+        </w:trPr>
+        <w:tc>
+          <w:tcPr>
+            <w:tcW w:w="1798" w:type="dxa"/>
+            <w:vMerge w:val="restart"/>
+            <w:tcBorders>
+              <w:top w:val="single" w:sz="4" w:space="0" w:color="000000" w:themeColor="text1"/>
+              <w:left w:val="single" w:sz="4" w:space="0" w:color="000000" w:themeColor="text1"/>
+              <w:bottom w:val="single" w:sz="4" w:space="0" w:color="000000" w:themeColor="text1"/>
+              <w:right w:val="single" w:sz="4" w:space="0" w:color="000000" w:themeColor="text1"/>
+            </w:tcBorders>
+            <w:shd w:val="clear" w:color="auto" w:fill="D9D9D9" w:themeFill="background1" w:themeFillShade="D9"/>
+            <w:hideMark/>
+          </w:tcPr>
+          <w:p>
+            <w:pPr>
+              <w:spacing w:line="240" w:lineRule="auto"/>
+            </w:pPr>
+            <w:r>
+              <w:rPr>
+                <w:lang w:val="en-CA" w:eastAsia="en-CA"/>
+              </w:rPr>
+              <w:t>Flow of Events</w:t>
+            </w:r>
+          </w:p>
+        </w:tc>
+        <w:tc>
+          <w:tcPr>
+            <w:tcW w:w="3816" w:type="dxa"/>
+            <w:tcBorders>
+              <w:top w:val="single" w:sz="4" w:space="0" w:color="000000" w:themeColor="text1"/>
+              <w:left w:val="single" w:sz="4" w:space="0" w:color="000000" w:themeColor="text1"/>
+              <w:bottom w:val="single" w:sz="4" w:space="0" w:color="000000" w:themeColor="text1"/>
+              <w:right w:val="single" w:sz="4" w:space="0" w:color="000000" w:themeColor="text1"/>
+            </w:tcBorders>
+            <w:shd w:val="clear" w:color="auto" w:fill="FFFFFF" w:themeFill="background1"/>
+            <w:hideMark/>
+          </w:tcPr>
+          <w:p>
+            <w:pPr>
+              <w:spacing w:line="240" w:lineRule="auto"/>
+            </w:pPr>
+            <w:r>
+              <w:rPr>
+                <w:b/>
+                <w:lang w:val="en-CA" w:eastAsia="en-CA"/>
+              </w:rPr>
+              <w:t>Actor</w:t>
+            </w:r>
+          </w:p>
+        </w:tc>
+        <w:tc>
+          <w:tcPr>
+            <w:tcW w:w="3746" w:type="dxa"/>
+            <w:tcBorders>
+              <w:top w:val="single" w:sz="4" w:space="0" w:color="000000" w:themeColor="text1"/>
+              <w:left w:val="single" w:sz="4" w:space="0" w:color="000000" w:themeColor="text1"/>
+              <w:bottom w:val="single" w:sz="4" w:space="0" w:color="000000" w:themeColor="text1"/>
+              <w:right w:val="single" w:sz="4" w:space="0" w:color="000000" w:themeColor="text1"/>
+            </w:tcBorders>
+            <w:shd w:val="clear" w:color="auto" w:fill="FFFFFF" w:themeFill="background1"/>
+            <w:hideMark/>
+          </w:tcPr>
+          <w:p>
+            <w:pPr>
+              <w:spacing w:line="240" w:lineRule="auto"/>
+            </w:pPr>
+            <w:r>
+              <w:rPr>
+                <w:b/>
+                <w:lang w:val="en-CA" w:eastAsia="en-CA"/>
+              </w:rPr>
+              <w:t>System</w:t>
+            </w:r>
+          </w:p>
+        </w:tc>
+      </w:tr>
+      <w:tr>
+        <w:trPr>
+          <w:trHeight w:val="122"/>
+        </w:trPr>
+        <w:tc>
+          <w:tcPr>
+            <w:tcW w:w="0" w:type="auto"/>
+            <w:vMerge/>
+            <w:tcBorders>
+              <w:top w:val="single" w:sz="4" w:space="0" w:color="000000" w:themeColor="text1"/>
+              <w:left w:val="single" w:sz="4" w:space="0" w:color="000000" w:themeColor="text1"/>
+              <w:bottom w:val="single" w:sz="4" w:space="0" w:color="000000" w:themeColor="text1"/>
+              <w:right w:val="single" w:sz="4" w:space="0" w:color="000000" w:themeColor="text1"/>
+            </w:tcBorders>
+            <w:vAlign w:val="center"/>
+            <w:hideMark/>
+          </w:tcPr>
+          <w:p>
+            <w:pPr>
+              <w:spacing w:line="240" w:lineRule="auto"/>
+            </w:pPr>
+          </w:p>
+        </w:tc>
+        <w:tc>
+          <w:tcPr>
+            <w:tcW w:w="3816" w:type="dxa"/>
+            <w:tcBorders>
+              <w:top w:val="single" w:sz="4" w:space="0" w:color="000000" w:themeColor="text1"/>
+              <w:left w:val="single" w:sz="4" w:space="0" w:color="000000" w:themeColor="text1"/>
+              <w:bottom w:val="single" w:sz="4" w:space="0" w:color="000000" w:themeColor="text1"/>
+              <w:right w:val="single" w:sz="4" w:space="0" w:color="000000" w:themeColor="text1"/>
+            </w:tcBorders>
+            <w:shd w:val="clear" w:color="auto" w:fill="FFFFFF" w:themeFill="background1"/>
+          </w:tcPr>
+          <w:p>
+            <w:pPr>
+              <w:spacing w:line="240" w:lineRule="auto"/>
+            </w:pPr>
+            <w:r>
+              <w:t>1.1</w:t>
+            </w:r>
+            <w:r>
+              <w:t xml:space="preserve"> User clicks register for event</w:t>
+            </w:r>
+          </w:p>
+        </w:tc>
+        <w:tc>
+          <w:tcPr>
+            <w:tcW w:w="3746" w:type="dxa"/>
+            <w:tcBorders>
+              <w:top w:val="single" w:sz="4" w:space="0" w:color="000000" w:themeColor="text1"/>
+              <w:left w:val="single" w:sz="4" w:space="0" w:color="000000" w:themeColor="text1"/>
+              <w:bottom w:val="single" w:sz="4" w:space="0" w:color="000000" w:themeColor="text1"/>
+              <w:right w:val="single" w:sz="4" w:space="0" w:color="000000" w:themeColor="text1"/>
+            </w:tcBorders>
+            <w:shd w:val="clear" w:color="auto" w:fill="FFFFFF" w:themeFill="background1"/>
+          </w:tcPr>
+          <w:p>
+            <w:pPr>
+              <w:spacing w:line="240" w:lineRule="auto"/>
+              <w:rPr>
+                <w:lang w:val="en-CA" w:eastAsia="en-CA"/>
+              </w:rPr>
+            </w:pPr>
+            <w:r>
+              <w:rPr>
+                <w:lang w:val="en-CA" w:eastAsia="en-CA"/>
+              </w:rPr>
+              <w:t>1.2</w:t>
+            </w:r>
+            <w:r>
+              <w:rPr>
+                <w:lang w:val="en-CA" w:eastAsia="en-CA"/>
+              </w:rPr>
+              <w:t xml:space="preserve"> System adds user to event and redirects user to previous view</w:t>
+            </w:r>
+          </w:p>
+        </w:tc>
+      </w:tr>
+      <w:tr>
+        <w:trPr>
+          <w:trHeight w:val="122"/>
+        </w:trPr>
+        <w:tc>
+          <w:tcPr>
+            <w:tcW w:w="1798" w:type="dxa"/>
+            <w:tcBorders>
+              <w:top w:val="single" w:sz="4" w:space="0" w:color="000000" w:themeColor="text1"/>
+              <w:left w:val="single" w:sz="4" w:space="0" w:color="000000" w:themeColor="text1"/>
+              <w:bottom w:val="single" w:sz="4" w:space="0" w:color="000000" w:themeColor="text1"/>
+              <w:right w:val="single" w:sz="4" w:space="0" w:color="000000" w:themeColor="text1"/>
+            </w:tcBorders>
+            <w:shd w:val="clear" w:color="auto" w:fill="D9D9D9" w:themeFill="background1" w:themeFillShade="D9"/>
+          </w:tcPr>
+          <w:p>
+            <w:pPr>
+              <w:spacing w:line="240" w:lineRule="auto"/>
+            </w:pPr>
+            <w:r>
+              <w:rPr>
+                <w:lang w:val="en-CA" w:eastAsia="en-CA"/>
+              </w:rPr>
+              <w:t xml:space="preserve">Exception </w:t>
+            </w:r>
+          </w:p>
+          <w:p>
+            <w:pPr>
+              <w:spacing w:line="240" w:lineRule="auto"/>
+            </w:pPr>
+            <w:r>
+              <w:rPr>
+                <w:lang w:val="en-CA" w:eastAsia="en-CA"/>
+              </w:rPr>
+              <w:t>Conditions</w:t>
+            </w:r>
+          </w:p>
+          <w:p>
+            <w:pPr>
+              <w:spacing w:line="240" w:lineRule="auto"/>
+              <w:rPr>
+                <w:lang w:val="en-CA" w:eastAsia="en-CA"/>
+              </w:rPr>
+            </w:pPr>
+          </w:p>
+        </w:tc>
+        <w:tc>
+          <w:tcPr>
+            <w:tcW w:w="3816" w:type="dxa"/>
+            <w:tcBorders>
+              <w:top w:val="single" w:sz="4" w:space="0" w:color="000000" w:themeColor="text1"/>
+              <w:left w:val="single" w:sz="4" w:space="0" w:color="000000" w:themeColor="text1"/>
+              <w:bottom w:val="single" w:sz="4" w:space="0" w:color="000000" w:themeColor="text1"/>
+              <w:right w:val="single" w:sz="4" w:space="0" w:color="000000" w:themeColor="text1"/>
+            </w:tcBorders>
+            <w:shd w:val="clear" w:color="auto" w:fill="FFFFFF" w:themeFill="background1"/>
+            <w:hideMark/>
+          </w:tcPr>
+          <w:p>
+            <w:pPr>
+              <w:spacing w:line="240" w:lineRule="auto"/>
+            </w:pPr>
+          </w:p>
+        </w:tc>
+        <w:tc>
+          <w:tcPr>
+            <w:tcW w:w="3746" w:type="dxa"/>
+            <w:tcBorders>
+              <w:top w:val="single" w:sz="4" w:space="0" w:color="000000" w:themeColor="text1"/>
+              <w:left w:val="single" w:sz="4" w:space="0" w:color="000000" w:themeColor="text1"/>
+              <w:bottom w:val="single" w:sz="4" w:space="0" w:color="000000" w:themeColor="text1"/>
+              <w:right w:val="single" w:sz="4" w:space="0" w:color="000000" w:themeColor="text1"/>
+            </w:tcBorders>
+            <w:shd w:val="clear" w:color="auto" w:fill="FFFFFF" w:themeFill="background1"/>
+          </w:tcPr>
+          <w:p>
+            <w:pPr>
+              <w:spacing w:line="240" w:lineRule="auto"/>
+            </w:pPr>
+          </w:p>
+        </w:tc>
+      </w:tr>
+    </w:tbl>
+    <w:p/>
+    <w:p>
+      <w:r>
+        <w:br w:type="page"/>
+      </w:r>
+    </w:p>
+    <w:tbl>
+      <w:tblPr>
+        <w:tblStyle w:val="TableGrid"/>
+        <w:tblpPr w:leftFromText="180" w:rightFromText="180" w:vertAnchor="page" w:horzAnchor="margin" w:tblpY="2761"/>
+        <w:tblW w:w="9360" w:type="dxa"/>
+        <w:tblInd w:w="0" w:type="dxa"/>
+        <w:tblCellMar>
+          <w:left w:w="103" w:type="dxa"/>
+        </w:tblCellMar>
+        <w:tblLook w:val="04A0" w:firstRow="1" w:lastRow="0" w:firstColumn="1" w:lastColumn="0" w:noHBand="0" w:noVBand="1"/>
+      </w:tblPr>
+      <w:tblGrid>
+        <w:gridCol w:w="1798"/>
+        <w:gridCol w:w="3816"/>
+        <w:gridCol w:w="3746"/>
+      </w:tblGrid>
+      <w:tr>
+        <w:trPr>
+          <w:trHeight w:val="243"/>
+        </w:trPr>
+        <w:tc>
+          <w:tcPr>
+            <w:tcW w:w="1798" w:type="dxa"/>
+            <w:tcBorders>
+              <w:top w:val="single" w:sz="4" w:space="0" w:color="000000" w:themeColor="text1"/>
+              <w:left w:val="single" w:sz="4" w:space="0" w:color="000000" w:themeColor="text1"/>
+              <w:bottom w:val="single" w:sz="4" w:space="0" w:color="000000" w:themeColor="text1"/>
+              <w:right w:val="single" w:sz="4" w:space="0" w:color="000000" w:themeColor="text1"/>
+            </w:tcBorders>
+            <w:shd w:val="clear" w:color="auto" w:fill="D9D9D9" w:themeFill="background1" w:themeFillShade="D9"/>
+            <w:hideMark/>
+          </w:tcPr>
+          <w:p>
+            <w:pPr>
+              <w:spacing w:line="240" w:lineRule="auto"/>
+            </w:pPr>
+            <w:r>
+              <w:rPr>
+                <w:lang w:val="en-CA" w:eastAsia="en-CA"/>
+              </w:rPr>
+              <w:lastRenderedPageBreak/>
+              <w:t>Use Case #</w:t>
+            </w:r>
+          </w:p>
+        </w:tc>
+        <w:tc>
+          <w:tcPr>
+            <w:tcW w:w="7562" w:type="dxa"/>
+            <w:gridSpan w:val="2"/>
+            <w:tcBorders>
+              <w:top w:val="single" w:sz="4" w:space="0" w:color="000000" w:themeColor="text1"/>
+              <w:left w:val="single" w:sz="4" w:space="0" w:color="000000" w:themeColor="text1"/>
+              <w:bottom w:val="single" w:sz="4" w:space="0" w:color="000000" w:themeColor="text1"/>
+              <w:right w:val="single" w:sz="4" w:space="0" w:color="000000" w:themeColor="text1"/>
+            </w:tcBorders>
+          </w:tcPr>
+          <w:p>
+            <w:pPr>
+              <w:spacing w:line="240" w:lineRule="auto"/>
+            </w:pPr>
+            <w:r>
+              <w:t>15</w:t>
+            </w:r>
+          </w:p>
+        </w:tc>
+      </w:tr>
+      <w:tr>
+        <w:trPr>
+          <w:trHeight w:val="243"/>
+        </w:trPr>
+        <w:tc>
+          <w:tcPr>
+            <w:tcW w:w="1798" w:type="dxa"/>
+            <w:tcBorders>
+              <w:top w:val="single" w:sz="4" w:space="0" w:color="000000" w:themeColor="text1"/>
+              <w:left w:val="single" w:sz="4" w:space="0" w:color="000000" w:themeColor="text1"/>
+              <w:bottom w:val="single" w:sz="4" w:space="0" w:color="000000" w:themeColor="text1"/>
+              <w:right w:val="single" w:sz="4" w:space="0" w:color="000000" w:themeColor="text1"/>
+            </w:tcBorders>
+            <w:shd w:val="clear" w:color="auto" w:fill="D9D9D9" w:themeFill="background1" w:themeFillShade="D9"/>
+            <w:hideMark/>
+          </w:tcPr>
+          <w:p>
+            <w:pPr>
+              <w:spacing w:line="240" w:lineRule="auto"/>
+            </w:pPr>
+            <w:r>
+              <w:rPr>
+                <w:lang w:val="en-CA" w:eastAsia="en-CA"/>
+              </w:rPr>
+              <w:t>Use Case Name</w:t>
+            </w:r>
+          </w:p>
+        </w:tc>
+        <w:tc>
+          <w:tcPr>
+            <w:tcW w:w="7562" w:type="dxa"/>
+            <w:gridSpan w:val="2"/>
+            <w:tcBorders>
+              <w:top w:val="single" w:sz="4" w:space="0" w:color="000000" w:themeColor="text1"/>
+              <w:left w:val="single" w:sz="4" w:space="0" w:color="000000" w:themeColor="text1"/>
+              <w:bottom w:val="single" w:sz="4" w:space="0" w:color="000000" w:themeColor="text1"/>
+              <w:right w:val="single" w:sz="4" w:space="0" w:color="000000" w:themeColor="text1"/>
+            </w:tcBorders>
+          </w:tcPr>
+          <w:p>
+            <w:pPr>
+              <w:spacing w:line="240" w:lineRule="auto"/>
+            </w:pPr>
+            <w:r>
+              <w:t>Visitor Logs In</w:t>
+            </w:r>
+          </w:p>
+        </w:tc>
+      </w:tr>
+      <w:tr>
+        <w:trPr>
+          <w:trHeight w:val="243"/>
+        </w:trPr>
+        <w:tc>
+          <w:tcPr>
+            <w:tcW w:w="1798" w:type="dxa"/>
+            <w:tcBorders>
+              <w:top w:val="single" w:sz="4" w:space="0" w:color="000000" w:themeColor="text1"/>
+              <w:left w:val="single" w:sz="4" w:space="0" w:color="000000" w:themeColor="text1"/>
+              <w:bottom w:val="single" w:sz="4" w:space="0" w:color="000000" w:themeColor="text1"/>
+              <w:right w:val="single" w:sz="4" w:space="0" w:color="000000" w:themeColor="text1"/>
+            </w:tcBorders>
+            <w:shd w:val="clear" w:color="auto" w:fill="D9D9D9" w:themeFill="background1" w:themeFillShade="D9"/>
+            <w:hideMark/>
+          </w:tcPr>
+          <w:p>
+            <w:pPr>
+              <w:spacing w:line="240" w:lineRule="auto"/>
+            </w:pPr>
+            <w:r>
+              <w:rPr>
+                <w:lang w:val="en-CA" w:eastAsia="en-CA"/>
+              </w:rPr>
+              <w:t>Scenario</w:t>
+            </w:r>
+          </w:p>
+        </w:tc>
+        <w:tc>
+          <w:tcPr>
+            <w:tcW w:w="7562" w:type="dxa"/>
+            <w:gridSpan w:val="2"/>
+            <w:tcBorders>
+              <w:top w:val="single" w:sz="4" w:space="0" w:color="000000" w:themeColor="text1"/>
+              <w:left w:val="single" w:sz="4" w:space="0" w:color="000000" w:themeColor="text1"/>
+              <w:bottom w:val="single" w:sz="4" w:space="0" w:color="000000" w:themeColor="text1"/>
+              <w:right w:val="single" w:sz="4" w:space="0" w:color="000000" w:themeColor="text1"/>
+            </w:tcBorders>
+          </w:tcPr>
+          <w:p>
+            <w:pPr>
+              <w:spacing w:line="240" w:lineRule="auto"/>
+              <w:rPr>
+                <w:lang w:val="en-CA" w:eastAsia="en-CA"/>
+              </w:rPr>
+            </w:pPr>
+          </w:p>
+        </w:tc>
+      </w:tr>
+      <w:tr>
+        <w:trPr>
+          <w:trHeight w:val="243"/>
+        </w:trPr>
+        <w:tc>
+          <w:tcPr>
+            <w:tcW w:w="1798" w:type="dxa"/>
+            <w:tcBorders>
+              <w:top w:val="single" w:sz="4" w:space="0" w:color="000000" w:themeColor="text1"/>
+              <w:left w:val="single" w:sz="4" w:space="0" w:color="000000" w:themeColor="text1"/>
+              <w:bottom w:val="single" w:sz="4" w:space="0" w:color="000000" w:themeColor="text1"/>
+              <w:right w:val="single" w:sz="4" w:space="0" w:color="000000" w:themeColor="text1"/>
+            </w:tcBorders>
+            <w:shd w:val="clear" w:color="auto" w:fill="D9D9D9" w:themeFill="background1" w:themeFillShade="D9"/>
+            <w:hideMark/>
+          </w:tcPr>
+          <w:p>
+            <w:pPr>
+              <w:spacing w:line="240" w:lineRule="auto"/>
+            </w:pPr>
+            <w:r>
+              <w:rPr>
+                <w:lang w:val="en-CA" w:eastAsia="en-CA"/>
+              </w:rPr>
+              <w:t>Triggering Event</w:t>
+            </w:r>
+          </w:p>
+        </w:tc>
+        <w:tc>
+          <w:tcPr>
+            <w:tcW w:w="7562" w:type="dxa"/>
+            <w:gridSpan w:val="2"/>
+            <w:tcBorders>
+              <w:top w:val="single" w:sz="4" w:space="0" w:color="000000" w:themeColor="text1"/>
+              <w:left w:val="single" w:sz="4" w:space="0" w:color="000000" w:themeColor="text1"/>
+              <w:bottom w:val="single" w:sz="4" w:space="0" w:color="000000" w:themeColor="text1"/>
+              <w:right w:val="single" w:sz="4" w:space="0" w:color="000000" w:themeColor="text1"/>
+            </w:tcBorders>
+          </w:tcPr>
+          <w:p>
+            <w:pPr>
+              <w:spacing w:line="240" w:lineRule="auto"/>
+            </w:pPr>
+          </w:p>
+        </w:tc>
+      </w:tr>
+      <w:tr>
+        <w:trPr>
+          <w:trHeight w:val="243"/>
+        </w:trPr>
+        <w:tc>
+          <w:tcPr>
+            <w:tcW w:w="1798" w:type="dxa"/>
+            <w:tcBorders>
+              <w:top w:val="single" w:sz="4" w:space="0" w:color="000000" w:themeColor="text1"/>
+              <w:left w:val="single" w:sz="4" w:space="0" w:color="000000" w:themeColor="text1"/>
+              <w:bottom w:val="single" w:sz="4" w:space="0" w:color="000000" w:themeColor="text1"/>
+              <w:right w:val="single" w:sz="4" w:space="0" w:color="000000" w:themeColor="text1"/>
+            </w:tcBorders>
+            <w:shd w:val="clear" w:color="auto" w:fill="D9D9D9" w:themeFill="background1" w:themeFillShade="D9"/>
+            <w:hideMark/>
+          </w:tcPr>
+          <w:p>
+            <w:pPr>
+              <w:spacing w:line="240" w:lineRule="auto"/>
+            </w:pPr>
+            <w:r>
+              <w:rPr>
+                <w:lang w:val="en-CA" w:eastAsia="en-CA"/>
+              </w:rPr>
+              <w:t>Brief Description</w:t>
+            </w:r>
+          </w:p>
+        </w:tc>
+        <w:tc>
+          <w:tcPr>
+            <w:tcW w:w="7562" w:type="dxa"/>
+            <w:gridSpan w:val="2"/>
+            <w:tcBorders>
+              <w:top w:val="single" w:sz="4" w:space="0" w:color="000000" w:themeColor="text1"/>
+              <w:left w:val="single" w:sz="4" w:space="0" w:color="000000" w:themeColor="text1"/>
+              <w:bottom w:val="single" w:sz="4" w:space="0" w:color="000000" w:themeColor="text1"/>
+              <w:right w:val="single" w:sz="4" w:space="0" w:color="000000" w:themeColor="text1"/>
+            </w:tcBorders>
+          </w:tcPr>
+          <w:p>
+            <w:pPr>
+              <w:spacing w:line="240" w:lineRule="auto"/>
+            </w:pPr>
+          </w:p>
+        </w:tc>
+      </w:tr>
+      <w:tr>
+        <w:trPr>
+          <w:trHeight w:val="243"/>
+        </w:trPr>
+        <w:tc>
+          <w:tcPr>
+            <w:tcW w:w="1798" w:type="dxa"/>
+            <w:tcBorders>
+              <w:top w:val="single" w:sz="4" w:space="0" w:color="000000" w:themeColor="text1"/>
+              <w:left w:val="single" w:sz="4" w:space="0" w:color="000000" w:themeColor="text1"/>
+              <w:bottom w:val="single" w:sz="4" w:space="0" w:color="000000" w:themeColor="text1"/>
+              <w:right w:val="single" w:sz="4" w:space="0" w:color="000000" w:themeColor="text1"/>
+            </w:tcBorders>
+            <w:shd w:val="clear" w:color="auto" w:fill="D9D9D9" w:themeFill="background1" w:themeFillShade="D9"/>
+            <w:hideMark/>
+          </w:tcPr>
+          <w:p>
+            <w:pPr>
+              <w:spacing w:line="240" w:lineRule="auto"/>
+            </w:pPr>
+            <w:r>
+              <w:rPr>
+                <w:lang w:val="en-CA" w:eastAsia="en-CA"/>
+              </w:rPr>
+              <w:t>Actors</w:t>
+            </w:r>
+          </w:p>
+        </w:tc>
+        <w:tc>
+          <w:tcPr>
+            <w:tcW w:w="7562" w:type="dxa"/>
+            <w:gridSpan w:val="2"/>
+            <w:tcBorders>
+              <w:top w:val="single" w:sz="4" w:space="0" w:color="000000" w:themeColor="text1"/>
+              <w:left w:val="single" w:sz="4" w:space="0" w:color="000000" w:themeColor="text1"/>
+              <w:bottom w:val="single" w:sz="4" w:space="0" w:color="000000" w:themeColor="text1"/>
+              <w:right w:val="single" w:sz="4" w:space="0" w:color="000000" w:themeColor="text1"/>
+            </w:tcBorders>
+          </w:tcPr>
+          <w:p>
+            <w:pPr>
+              <w:spacing w:line="240" w:lineRule="auto"/>
+            </w:pPr>
+            <w:r>
+              <w:t>User, System</w:t>
+            </w:r>
+            <w:r>
+              <w:t>, Visitor, Employee</w:t>
+            </w:r>
+          </w:p>
+        </w:tc>
+      </w:tr>
+      <w:tr>
+        <w:trPr>
+          <w:trHeight w:val="243"/>
+        </w:trPr>
+        <w:tc>
+          <w:tcPr>
+            <w:tcW w:w="1798" w:type="dxa"/>
+            <w:tcBorders>
+              <w:top w:val="single" w:sz="4" w:space="0" w:color="000000" w:themeColor="text1"/>
+              <w:left w:val="single" w:sz="4" w:space="0" w:color="000000" w:themeColor="text1"/>
+              <w:bottom w:val="single" w:sz="4" w:space="0" w:color="000000" w:themeColor="text1"/>
+              <w:right w:val="single" w:sz="4" w:space="0" w:color="000000" w:themeColor="text1"/>
+            </w:tcBorders>
+            <w:shd w:val="clear" w:color="auto" w:fill="D9D9D9" w:themeFill="background1" w:themeFillShade="D9"/>
+            <w:hideMark/>
+          </w:tcPr>
+          <w:p>
+            <w:pPr>
+              <w:spacing w:line="240" w:lineRule="auto"/>
+            </w:pPr>
+            <w:r>
+              <w:rPr>
+                <w:lang w:val="en-CA" w:eastAsia="en-CA"/>
+              </w:rPr>
+              <w:t>Related Use Cases</w:t>
+            </w:r>
+          </w:p>
+        </w:tc>
+        <w:tc>
+          <w:tcPr>
+            <w:tcW w:w="7562" w:type="dxa"/>
+            <w:gridSpan w:val="2"/>
+            <w:tcBorders>
+              <w:top w:val="single" w:sz="4" w:space="0" w:color="000000" w:themeColor="text1"/>
+              <w:left w:val="single" w:sz="4" w:space="0" w:color="000000" w:themeColor="text1"/>
+              <w:bottom w:val="single" w:sz="4" w:space="0" w:color="000000" w:themeColor="text1"/>
+              <w:right w:val="single" w:sz="4" w:space="0" w:color="000000" w:themeColor="text1"/>
+            </w:tcBorders>
+          </w:tcPr>
+          <w:p>
+            <w:pPr>
+              <w:spacing w:line="240" w:lineRule="auto"/>
+            </w:pPr>
+            <w:r>
+              <w:t>Log Out</w:t>
+            </w:r>
             <w:bookmarkStart w:id="0" w:name="_GoBack"/>
             <w:bookmarkEnd w:id="0"/>
           </w:p>
@@ -11246,6 +13571,119 @@
     </w:lvl>
   </w:abstractNum>
   <w:abstractNum w:abstractNumId="1" w15:restartNumberingAfterBreak="0">
+    <w:nsid w:val="13A265DB"/>
+    <w:multiLevelType w:val="multilevel"/>
+    <w:tmpl w:val="7FE8562E"/>
+    <w:lvl w:ilvl="0">
+      <w:start w:val="1"/>
+      <w:numFmt w:val="decimal"/>
+      <w:lvlText w:val="%1"/>
+      <w:lvlJc w:val="left"/>
+      <w:pPr>
+        <w:ind w:left="420" w:hanging="420"/>
+      </w:pPr>
+      <w:rPr>
+        <w:rFonts w:hint="default"/>
+      </w:rPr>
+    </w:lvl>
+    <w:lvl w:ilvl="1">
+      <w:start w:val="1"/>
+      <w:numFmt w:val="decimal"/>
+      <w:lvlText w:val="%1.%2"/>
+      <w:lvlJc w:val="left"/>
+      <w:pPr>
+        <w:ind w:left="420" w:hanging="420"/>
+      </w:pPr>
+      <w:rPr>
+        <w:rFonts w:hint="default"/>
+      </w:rPr>
+    </w:lvl>
+    <w:lvl w:ilvl="2">
+      <w:start w:val="1"/>
+      <w:numFmt w:val="decimal"/>
+      <w:lvlText w:val="%1.%2.%3"/>
+      <w:lvlJc w:val="left"/>
+      <w:pPr>
+        <w:ind w:left="720" w:hanging="720"/>
+      </w:pPr>
+      <w:rPr>
+        <w:rFonts w:hint="default"/>
+      </w:rPr>
+    </w:lvl>
+    <w:lvl w:ilvl="3">
+      <w:start w:val="1"/>
+      <w:numFmt w:val="decimal"/>
+      <w:lvlText w:val="%1.%2.%3.%4"/>
+      <w:lvlJc w:val="left"/>
+      <w:pPr>
+        <w:ind w:left="1080" w:hanging="1080"/>
+      </w:pPr>
+      <w:rPr>
+        <w:rFonts w:hint="default"/>
+      </w:rPr>
+    </w:lvl>
+    <w:lvl w:ilvl="4">
+      <w:start w:val="1"/>
+      <w:numFmt w:val="decimal"/>
+      <w:lvlText w:val="%1.%2.%3.%4.%5"/>
+      <w:lvlJc w:val="left"/>
+      <w:pPr>
+        <w:ind w:left="1080" w:hanging="1080"/>
+      </w:pPr>
+      <w:rPr>
+        <w:rFonts w:hint="default"/>
+      </w:rPr>
+    </w:lvl>
+    <w:lvl w:ilvl="5">
+      <w:start w:val="1"/>
+      <w:numFmt w:val="decimal"/>
+      <w:lvlText w:val="%1.%2.%3.%4.%5.%6"/>
+      <w:lvlJc w:val="left"/>
+      <w:pPr>
+        <w:ind w:left="1440" w:hanging="1440"/>
+      </w:pPr>
+      <w:rPr>
+        <w:rFonts w:hint="default"/>
+      </w:rPr>
+    </w:lvl>
+    <w:lvl w:ilvl="6">
+      <w:start w:val="1"/>
+      <w:numFmt w:val="decimal"/>
+      <w:lvlText w:val="%1.%2.%3.%4.%5.%6.%7"/>
+      <w:lvlJc w:val="left"/>
+      <w:pPr>
+        <w:ind w:left="1440" w:hanging="1440"/>
+      </w:pPr>
+      <w:rPr>
+        <w:rFonts w:hint="default"/>
+      </w:rPr>
+    </w:lvl>
+    <w:lvl w:ilvl="7">
+      <w:start w:val="1"/>
+      <w:numFmt w:val="decimal"/>
+      <w:lvlText w:val="%1.%2.%3.%4.%5.%6.%7.%8"/>
+      <w:lvlJc w:val="left"/>
+      <w:pPr>
+        <w:ind w:left="1800" w:hanging="1800"/>
+      </w:pPr>
+      <w:rPr>
+        <w:rFonts w:hint="default"/>
+      </w:rPr>
+    </w:lvl>
+    <w:lvl w:ilvl="8">
+      <w:start w:val="1"/>
+      <w:numFmt w:val="decimal"/>
+      <w:lvlText w:val="%1.%2.%3.%4.%5.%6.%7.%8.%9"/>
+      <w:lvlJc w:val="left"/>
+      <w:pPr>
+        <w:ind w:left="1800" w:hanging="1800"/>
+      </w:pPr>
+      <w:rPr>
+        <w:rFonts w:hint="default"/>
+      </w:rPr>
+    </w:lvl>
+  </w:abstractNum>
+  <w:abstractNum w:abstractNumId="2" w15:restartNumberingAfterBreak="0">
     <w:nsid w:val="16DD53F8"/>
     <w:multiLevelType w:val="multilevel"/>
     <w:tmpl w:val="1520BEFE"/>
@@ -11358,7 +13796,7 @@
       </w:rPr>
     </w:lvl>
   </w:abstractNum>
-  <w:abstractNum w:abstractNumId="2" w15:restartNumberingAfterBreak="0">
+  <w:abstractNum w:abstractNumId="3" w15:restartNumberingAfterBreak="0">
     <w:nsid w:val="39CF7C91"/>
     <w:multiLevelType w:val="multilevel"/>
     <w:tmpl w:val="CC7ADB1A"/>
@@ -11471,7 +13909,7 @@
       </w:rPr>
     </w:lvl>
   </w:abstractNum>
-  <w:abstractNum w:abstractNumId="3" w15:restartNumberingAfterBreak="0">
+  <w:abstractNum w:abstractNumId="4" w15:restartNumberingAfterBreak="0">
     <w:nsid w:val="4406522A"/>
     <w:multiLevelType w:val="multilevel"/>
     <w:tmpl w:val="9886DB9A"/>
@@ -11585,16 +14023,19 @@
     </w:lvl>
   </w:abstractNum>
   <w:num w:numId="1">
+    <w:abstractNumId w:val="3"/>
+  </w:num>
+  <w:num w:numId="2">
     <w:abstractNumId w:val="2"/>
   </w:num>
-  <w:num w:numId="2">
-    <w:abstractNumId w:val="1"/>
-  </w:num>
   <w:num w:numId="3">
-    <w:abstractNumId w:val="3"/>
+    <w:abstractNumId w:val="4"/>
   </w:num>
   <w:num w:numId="4">
     <w:abstractNumId w:val="0"/>
+  </w:num>
+  <w:num w:numId="5">
+    <w:abstractNumId w:val="1"/>
   </w:num>
 </w:numbering>
 </file>

</xml_diff>

<commit_message>
penultimate doc commit still awaiting some analysis docs
</commit_message>
<xml_diff>
--- a/Documentation/IterationTwoUseCaseDescriptions.docx
+++ b/Documentation/IterationTwoUseCaseDescriptions.docx
@@ -11800,10 +11800,7 @@
               <w:spacing w:line="240" w:lineRule="auto"/>
             </w:pPr>
             <w:r>
-              <w:t xml:space="preserve">User clicks on </w:t>
-            </w:r>
-            <w:r>
-              <w:t>add a review</w:t>
+              <w:t>User clicks on add a review</w:t>
             </w:r>
           </w:p>
           <w:p>
@@ -11837,13 +11834,7 @@
               <w:rPr>
                 <w:lang w:val="en-CA" w:eastAsia="en-CA"/>
               </w:rPr>
-              <w:t xml:space="preserve">1.2 System </w:t>
-            </w:r>
-            <w:r>
-              <w:rPr>
-                <w:lang w:val="en-CA" w:eastAsia="en-CA"/>
-              </w:rPr>
-              <w:t>redirects the user to a view to write their review</w:t>
+              <w:t>1.2 System redirects the user to a view to write their review</w:t>
             </w:r>
           </w:p>
           <w:p>
@@ -12418,10 +12409,7 @@
               <w:spacing w:line="240" w:lineRule="auto"/>
             </w:pPr>
             <w:r>
-              <w:t xml:space="preserve">An event </w:t>
-            </w:r>
-            <w:r>
-              <w:t>must exist</w:t>
+              <w:t>An event must exist</w:t>
             </w:r>
           </w:p>
         </w:tc>
@@ -12716,735 +12704,9 @@
     </w:tbl>
     <w:p/>
     <w:p>
-      <w:r>
-        <w:br w:type="page"/>
-      </w:r>
+      <w:bookmarkStart w:id="0" w:name="_GoBack"/>
+      <w:bookmarkEnd w:id="0"/>
     </w:p>
-    <w:tbl>
-      <w:tblPr>
-        <w:tblStyle w:val="TableGrid"/>
-        <w:tblpPr w:leftFromText="180" w:rightFromText="180" w:vertAnchor="page" w:horzAnchor="margin" w:tblpY="2761"/>
-        <w:tblW w:w="9360" w:type="dxa"/>
-        <w:tblInd w:w="0" w:type="dxa"/>
-        <w:tblCellMar>
-          <w:left w:w="103" w:type="dxa"/>
-        </w:tblCellMar>
-        <w:tblLook w:val="04A0" w:firstRow="1" w:lastRow="0" w:firstColumn="1" w:lastColumn="0" w:noHBand="0" w:noVBand="1"/>
-      </w:tblPr>
-      <w:tblGrid>
-        <w:gridCol w:w="1798"/>
-        <w:gridCol w:w="3816"/>
-        <w:gridCol w:w="3746"/>
-      </w:tblGrid>
-      <w:tr>
-        <w:trPr>
-          <w:trHeight w:val="243"/>
-        </w:trPr>
-        <w:tc>
-          <w:tcPr>
-            <w:tcW w:w="1798" w:type="dxa"/>
-            <w:tcBorders>
-              <w:top w:val="single" w:sz="4" w:space="0" w:color="000000" w:themeColor="text1"/>
-              <w:left w:val="single" w:sz="4" w:space="0" w:color="000000" w:themeColor="text1"/>
-              <w:bottom w:val="single" w:sz="4" w:space="0" w:color="000000" w:themeColor="text1"/>
-              <w:right w:val="single" w:sz="4" w:space="0" w:color="000000" w:themeColor="text1"/>
-            </w:tcBorders>
-            <w:shd w:val="clear" w:color="auto" w:fill="D9D9D9" w:themeFill="background1" w:themeFillShade="D9"/>
-            <w:hideMark/>
-          </w:tcPr>
-          <w:p>
-            <w:pPr>
-              <w:spacing w:line="240" w:lineRule="auto"/>
-            </w:pPr>
-            <w:r>
-              <w:rPr>
-                <w:lang w:val="en-CA" w:eastAsia="en-CA"/>
-              </w:rPr>
-              <w:lastRenderedPageBreak/>
-              <w:t>Use Case #</w:t>
-            </w:r>
-          </w:p>
-        </w:tc>
-        <w:tc>
-          <w:tcPr>
-            <w:tcW w:w="7562" w:type="dxa"/>
-            <w:gridSpan w:val="2"/>
-            <w:tcBorders>
-              <w:top w:val="single" w:sz="4" w:space="0" w:color="000000" w:themeColor="text1"/>
-              <w:left w:val="single" w:sz="4" w:space="0" w:color="000000" w:themeColor="text1"/>
-              <w:bottom w:val="single" w:sz="4" w:space="0" w:color="000000" w:themeColor="text1"/>
-              <w:right w:val="single" w:sz="4" w:space="0" w:color="000000" w:themeColor="text1"/>
-            </w:tcBorders>
-          </w:tcPr>
-          <w:p>
-            <w:pPr>
-              <w:spacing w:line="240" w:lineRule="auto"/>
-            </w:pPr>
-            <w:r>
-              <w:t>15</w:t>
-            </w:r>
-          </w:p>
-        </w:tc>
-      </w:tr>
-      <w:tr>
-        <w:trPr>
-          <w:trHeight w:val="243"/>
-        </w:trPr>
-        <w:tc>
-          <w:tcPr>
-            <w:tcW w:w="1798" w:type="dxa"/>
-            <w:tcBorders>
-              <w:top w:val="single" w:sz="4" w:space="0" w:color="000000" w:themeColor="text1"/>
-              <w:left w:val="single" w:sz="4" w:space="0" w:color="000000" w:themeColor="text1"/>
-              <w:bottom w:val="single" w:sz="4" w:space="0" w:color="000000" w:themeColor="text1"/>
-              <w:right w:val="single" w:sz="4" w:space="0" w:color="000000" w:themeColor="text1"/>
-            </w:tcBorders>
-            <w:shd w:val="clear" w:color="auto" w:fill="D9D9D9" w:themeFill="background1" w:themeFillShade="D9"/>
-            <w:hideMark/>
-          </w:tcPr>
-          <w:p>
-            <w:pPr>
-              <w:spacing w:line="240" w:lineRule="auto"/>
-            </w:pPr>
-            <w:r>
-              <w:rPr>
-                <w:lang w:val="en-CA" w:eastAsia="en-CA"/>
-              </w:rPr>
-              <w:t>Use Case Name</w:t>
-            </w:r>
-          </w:p>
-        </w:tc>
-        <w:tc>
-          <w:tcPr>
-            <w:tcW w:w="7562" w:type="dxa"/>
-            <w:gridSpan w:val="2"/>
-            <w:tcBorders>
-              <w:top w:val="single" w:sz="4" w:space="0" w:color="000000" w:themeColor="text1"/>
-              <w:left w:val="single" w:sz="4" w:space="0" w:color="000000" w:themeColor="text1"/>
-              <w:bottom w:val="single" w:sz="4" w:space="0" w:color="000000" w:themeColor="text1"/>
-              <w:right w:val="single" w:sz="4" w:space="0" w:color="000000" w:themeColor="text1"/>
-            </w:tcBorders>
-          </w:tcPr>
-          <w:p>
-            <w:pPr>
-              <w:spacing w:line="240" w:lineRule="auto"/>
-            </w:pPr>
-            <w:r>
-              <w:t>Visitor Logs In</w:t>
-            </w:r>
-          </w:p>
-        </w:tc>
-      </w:tr>
-      <w:tr>
-        <w:trPr>
-          <w:trHeight w:val="243"/>
-        </w:trPr>
-        <w:tc>
-          <w:tcPr>
-            <w:tcW w:w="1798" w:type="dxa"/>
-            <w:tcBorders>
-              <w:top w:val="single" w:sz="4" w:space="0" w:color="000000" w:themeColor="text1"/>
-              <w:left w:val="single" w:sz="4" w:space="0" w:color="000000" w:themeColor="text1"/>
-              <w:bottom w:val="single" w:sz="4" w:space="0" w:color="000000" w:themeColor="text1"/>
-              <w:right w:val="single" w:sz="4" w:space="0" w:color="000000" w:themeColor="text1"/>
-            </w:tcBorders>
-            <w:shd w:val="clear" w:color="auto" w:fill="D9D9D9" w:themeFill="background1" w:themeFillShade="D9"/>
-            <w:hideMark/>
-          </w:tcPr>
-          <w:p>
-            <w:pPr>
-              <w:spacing w:line="240" w:lineRule="auto"/>
-            </w:pPr>
-            <w:r>
-              <w:rPr>
-                <w:lang w:val="en-CA" w:eastAsia="en-CA"/>
-              </w:rPr>
-              <w:t>Scenario</w:t>
-            </w:r>
-          </w:p>
-        </w:tc>
-        <w:tc>
-          <w:tcPr>
-            <w:tcW w:w="7562" w:type="dxa"/>
-            <w:gridSpan w:val="2"/>
-            <w:tcBorders>
-              <w:top w:val="single" w:sz="4" w:space="0" w:color="000000" w:themeColor="text1"/>
-              <w:left w:val="single" w:sz="4" w:space="0" w:color="000000" w:themeColor="text1"/>
-              <w:bottom w:val="single" w:sz="4" w:space="0" w:color="000000" w:themeColor="text1"/>
-              <w:right w:val="single" w:sz="4" w:space="0" w:color="000000" w:themeColor="text1"/>
-            </w:tcBorders>
-          </w:tcPr>
-          <w:p>
-            <w:pPr>
-              <w:spacing w:line="240" w:lineRule="auto"/>
-              <w:rPr>
-                <w:lang w:val="en-CA" w:eastAsia="en-CA"/>
-              </w:rPr>
-            </w:pPr>
-          </w:p>
-        </w:tc>
-      </w:tr>
-      <w:tr>
-        <w:trPr>
-          <w:trHeight w:val="243"/>
-        </w:trPr>
-        <w:tc>
-          <w:tcPr>
-            <w:tcW w:w="1798" w:type="dxa"/>
-            <w:tcBorders>
-              <w:top w:val="single" w:sz="4" w:space="0" w:color="000000" w:themeColor="text1"/>
-              <w:left w:val="single" w:sz="4" w:space="0" w:color="000000" w:themeColor="text1"/>
-              <w:bottom w:val="single" w:sz="4" w:space="0" w:color="000000" w:themeColor="text1"/>
-              <w:right w:val="single" w:sz="4" w:space="0" w:color="000000" w:themeColor="text1"/>
-            </w:tcBorders>
-            <w:shd w:val="clear" w:color="auto" w:fill="D9D9D9" w:themeFill="background1" w:themeFillShade="D9"/>
-            <w:hideMark/>
-          </w:tcPr>
-          <w:p>
-            <w:pPr>
-              <w:spacing w:line="240" w:lineRule="auto"/>
-            </w:pPr>
-            <w:r>
-              <w:rPr>
-                <w:lang w:val="en-CA" w:eastAsia="en-CA"/>
-              </w:rPr>
-              <w:t>Triggering Event</w:t>
-            </w:r>
-          </w:p>
-        </w:tc>
-        <w:tc>
-          <w:tcPr>
-            <w:tcW w:w="7562" w:type="dxa"/>
-            <w:gridSpan w:val="2"/>
-            <w:tcBorders>
-              <w:top w:val="single" w:sz="4" w:space="0" w:color="000000" w:themeColor="text1"/>
-              <w:left w:val="single" w:sz="4" w:space="0" w:color="000000" w:themeColor="text1"/>
-              <w:bottom w:val="single" w:sz="4" w:space="0" w:color="000000" w:themeColor="text1"/>
-              <w:right w:val="single" w:sz="4" w:space="0" w:color="000000" w:themeColor="text1"/>
-            </w:tcBorders>
-          </w:tcPr>
-          <w:p>
-            <w:pPr>
-              <w:spacing w:line="240" w:lineRule="auto"/>
-            </w:pPr>
-          </w:p>
-        </w:tc>
-      </w:tr>
-      <w:tr>
-        <w:trPr>
-          <w:trHeight w:val="243"/>
-        </w:trPr>
-        <w:tc>
-          <w:tcPr>
-            <w:tcW w:w="1798" w:type="dxa"/>
-            <w:tcBorders>
-              <w:top w:val="single" w:sz="4" w:space="0" w:color="000000" w:themeColor="text1"/>
-              <w:left w:val="single" w:sz="4" w:space="0" w:color="000000" w:themeColor="text1"/>
-              <w:bottom w:val="single" w:sz="4" w:space="0" w:color="000000" w:themeColor="text1"/>
-              <w:right w:val="single" w:sz="4" w:space="0" w:color="000000" w:themeColor="text1"/>
-            </w:tcBorders>
-            <w:shd w:val="clear" w:color="auto" w:fill="D9D9D9" w:themeFill="background1" w:themeFillShade="D9"/>
-            <w:hideMark/>
-          </w:tcPr>
-          <w:p>
-            <w:pPr>
-              <w:spacing w:line="240" w:lineRule="auto"/>
-            </w:pPr>
-            <w:r>
-              <w:rPr>
-                <w:lang w:val="en-CA" w:eastAsia="en-CA"/>
-              </w:rPr>
-              <w:t>Brief Description</w:t>
-            </w:r>
-          </w:p>
-        </w:tc>
-        <w:tc>
-          <w:tcPr>
-            <w:tcW w:w="7562" w:type="dxa"/>
-            <w:gridSpan w:val="2"/>
-            <w:tcBorders>
-              <w:top w:val="single" w:sz="4" w:space="0" w:color="000000" w:themeColor="text1"/>
-              <w:left w:val="single" w:sz="4" w:space="0" w:color="000000" w:themeColor="text1"/>
-              <w:bottom w:val="single" w:sz="4" w:space="0" w:color="000000" w:themeColor="text1"/>
-              <w:right w:val="single" w:sz="4" w:space="0" w:color="000000" w:themeColor="text1"/>
-            </w:tcBorders>
-          </w:tcPr>
-          <w:p>
-            <w:pPr>
-              <w:spacing w:line="240" w:lineRule="auto"/>
-            </w:pPr>
-          </w:p>
-        </w:tc>
-      </w:tr>
-      <w:tr>
-        <w:trPr>
-          <w:trHeight w:val="243"/>
-        </w:trPr>
-        <w:tc>
-          <w:tcPr>
-            <w:tcW w:w="1798" w:type="dxa"/>
-            <w:tcBorders>
-              <w:top w:val="single" w:sz="4" w:space="0" w:color="000000" w:themeColor="text1"/>
-              <w:left w:val="single" w:sz="4" w:space="0" w:color="000000" w:themeColor="text1"/>
-              <w:bottom w:val="single" w:sz="4" w:space="0" w:color="000000" w:themeColor="text1"/>
-              <w:right w:val="single" w:sz="4" w:space="0" w:color="000000" w:themeColor="text1"/>
-            </w:tcBorders>
-            <w:shd w:val="clear" w:color="auto" w:fill="D9D9D9" w:themeFill="background1" w:themeFillShade="D9"/>
-            <w:hideMark/>
-          </w:tcPr>
-          <w:p>
-            <w:pPr>
-              <w:spacing w:line="240" w:lineRule="auto"/>
-            </w:pPr>
-            <w:r>
-              <w:rPr>
-                <w:lang w:val="en-CA" w:eastAsia="en-CA"/>
-              </w:rPr>
-              <w:t>Actors</w:t>
-            </w:r>
-          </w:p>
-        </w:tc>
-        <w:tc>
-          <w:tcPr>
-            <w:tcW w:w="7562" w:type="dxa"/>
-            <w:gridSpan w:val="2"/>
-            <w:tcBorders>
-              <w:top w:val="single" w:sz="4" w:space="0" w:color="000000" w:themeColor="text1"/>
-              <w:left w:val="single" w:sz="4" w:space="0" w:color="000000" w:themeColor="text1"/>
-              <w:bottom w:val="single" w:sz="4" w:space="0" w:color="000000" w:themeColor="text1"/>
-              <w:right w:val="single" w:sz="4" w:space="0" w:color="000000" w:themeColor="text1"/>
-            </w:tcBorders>
-          </w:tcPr>
-          <w:p>
-            <w:pPr>
-              <w:spacing w:line="240" w:lineRule="auto"/>
-            </w:pPr>
-            <w:r>
-              <w:t>User, System</w:t>
-            </w:r>
-            <w:r>
-              <w:t>, Visitor, Employee</w:t>
-            </w:r>
-          </w:p>
-        </w:tc>
-      </w:tr>
-      <w:tr>
-        <w:trPr>
-          <w:trHeight w:val="243"/>
-        </w:trPr>
-        <w:tc>
-          <w:tcPr>
-            <w:tcW w:w="1798" w:type="dxa"/>
-            <w:tcBorders>
-              <w:top w:val="single" w:sz="4" w:space="0" w:color="000000" w:themeColor="text1"/>
-              <w:left w:val="single" w:sz="4" w:space="0" w:color="000000" w:themeColor="text1"/>
-              <w:bottom w:val="single" w:sz="4" w:space="0" w:color="000000" w:themeColor="text1"/>
-              <w:right w:val="single" w:sz="4" w:space="0" w:color="000000" w:themeColor="text1"/>
-            </w:tcBorders>
-            <w:shd w:val="clear" w:color="auto" w:fill="D9D9D9" w:themeFill="background1" w:themeFillShade="D9"/>
-            <w:hideMark/>
-          </w:tcPr>
-          <w:p>
-            <w:pPr>
-              <w:spacing w:line="240" w:lineRule="auto"/>
-            </w:pPr>
-            <w:r>
-              <w:rPr>
-                <w:lang w:val="en-CA" w:eastAsia="en-CA"/>
-              </w:rPr>
-              <w:t>Related Use Cases</w:t>
-            </w:r>
-          </w:p>
-        </w:tc>
-        <w:tc>
-          <w:tcPr>
-            <w:tcW w:w="7562" w:type="dxa"/>
-            <w:gridSpan w:val="2"/>
-            <w:tcBorders>
-              <w:top w:val="single" w:sz="4" w:space="0" w:color="000000" w:themeColor="text1"/>
-              <w:left w:val="single" w:sz="4" w:space="0" w:color="000000" w:themeColor="text1"/>
-              <w:bottom w:val="single" w:sz="4" w:space="0" w:color="000000" w:themeColor="text1"/>
-              <w:right w:val="single" w:sz="4" w:space="0" w:color="000000" w:themeColor="text1"/>
-            </w:tcBorders>
-          </w:tcPr>
-          <w:p>
-            <w:pPr>
-              <w:spacing w:line="240" w:lineRule="auto"/>
-            </w:pPr>
-            <w:r>
-              <w:t>Log Out</w:t>
-            </w:r>
-            <w:bookmarkStart w:id="0" w:name="_GoBack"/>
-            <w:bookmarkEnd w:id="0"/>
-          </w:p>
-        </w:tc>
-      </w:tr>
-      <w:tr>
-        <w:trPr>
-          <w:trHeight w:val="243"/>
-        </w:trPr>
-        <w:tc>
-          <w:tcPr>
-            <w:tcW w:w="1798" w:type="dxa"/>
-            <w:tcBorders>
-              <w:top w:val="single" w:sz="4" w:space="0" w:color="000000" w:themeColor="text1"/>
-              <w:left w:val="single" w:sz="4" w:space="0" w:color="000000" w:themeColor="text1"/>
-              <w:bottom w:val="single" w:sz="4" w:space="0" w:color="000000" w:themeColor="text1"/>
-              <w:right w:val="single" w:sz="4" w:space="0" w:color="000000" w:themeColor="text1"/>
-            </w:tcBorders>
-            <w:shd w:val="clear" w:color="auto" w:fill="D9D9D9" w:themeFill="background1" w:themeFillShade="D9"/>
-            <w:hideMark/>
-          </w:tcPr>
-          <w:p>
-            <w:pPr>
-              <w:spacing w:line="240" w:lineRule="auto"/>
-            </w:pPr>
-            <w:r>
-              <w:rPr>
-                <w:lang w:val="en-CA" w:eastAsia="en-CA"/>
-              </w:rPr>
-              <w:t>Stakeholders</w:t>
-            </w:r>
-          </w:p>
-        </w:tc>
-        <w:tc>
-          <w:tcPr>
-            <w:tcW w:w="7562" w:type="dxa"/>
-            <w:gridSpan w:val="2"/>
-            <w:tcBorders>
-              <w:top w:val="single" w:sz="4" w:space="0" w:color="000000" w:themeColor="text1"/>
-              <w:left w:val="single" w:sz="4" w:space="0" w:color="000000" w:themeColor="text1"/>
-              <w:bottom w:val="single" w:sz="4" w:space="0" w:color="000000" w:themeColor="text1"/>
-              <w:right w:val="single" w:sz="4" w:space="0" w:color="000000" w:themeColor="text1"/>
-            </w:tcBorders>
-          </w:tcPr>
-          <w:p>
-            <w:pPr>
-              <w:spacing w:line="240" w:lineRule="auto"/>
-              <w:rPr>
-                <w:lang w:val="en-CA" w:eastAsia="en-CA"/>
-              </w:rPr>
-            </w:pPr>
-          </w:p>
-        </w:tc>
-      </w:tr>
-      <w:tr>
-        <w:trPr>
-          <w:trHeight w:val="228"/>
-        </w:trPr>
-        <w:tc>
-          <w:tcPr>
-            <w:tcW w:w="1798" w:type="dxa"/>
-            <w:tcBorders>
-              <w:top w:val="single" w:sz="4" w:space="0" w:color="000000" w:themeColor="text1"/>
-              <w:left w:val="single" w:sz="4" w:space="0" w:color="000000" w:themeColor="text1"/>
-              <w:bottom w:val="single" w:sz="4" w:space="0" w:color="000000" w:themeColor="text1"/>
-              <w:right w:val="single" w:sz="4" w:space="0" w:color="000000" w:themeColor="text1"/>
-            </w:tcBorders>
-            <w:shd w:val="clear" w:color="auto" w:fill="D9D9D9" w:themeFill="background1" w:themeFillShade="D9"/>
-            <w:hideMark/>
-          </w:tcPr>
-          <w:p>
-            <w:pPr>
-              <w:spacing w:line="240" w:lineRule="auto"/>
-            </w:pPr>
-            <w:r>
-              <w:rPr>
-                <w:lang w:val="en-CA" w:eastAsia="en-CA"/>
-              </w:rPr>
-              <w:t>Pre-conditions</w:t>
-            </w:r>
-          </w:p>
-        </w:tc>
-        <w:tc>
-          <w:tcPr>
-            <w:tcW w:w="7562" w:type="dxa"/>
-            <w:gridSpan w:val="2"/>
-            <w:tcBorders>
-              <w:top w:val="single" w:sz="4" w:space="0" w:color="000000" w:themeColor="text1"/>
-              <w:left w:val="single" w:sz="4" w:space="0" w:color="000000" w:themeColor="text1"/>
-              <w:bottom w:val="single" w:sz="4" w:space="0" w:color="000000" w:themeColor="text1"/>
-              <w:right w:val="single" w:sz="4" w:space="0" w:color="000000" w:themeColor="text1"/>
-            </w:tcBorders>
-          </w:tcPr>
-          <w:p>
-            <w:pPr>
-              <w:spacing w:line="240" w:lineRule="auto"/>
-            </w:pPr>
-          </w:p>
-        </w:tc>
-      </w:tr>
-      <w:tr>
-        <w:trPr>
-          <w:trHeight w:val="243"/>
-        </w:trPr>
-        <w:tc>
-          <w:tcPr>
-            <w:tcW w:w="1798" w:type="dxa"/>
-            <w:tcBorders>
-              <w:top w:val="single" w:sz="4" w:space="0" w:color="000000" w:themeColor="text1"/>
-              <w:left w:val="single" w:sz="4" w:space="0" w:color="000000" w:themeColor="text1"/>
-              <w:bottom w:val="single" w:sz="4" w:space="0" w:color="000000" w:themeColor="text1"/>
-              <w:right w:val="single" w:sz="4" w:space="0" w:color="000000" w:themeColor="text1"/>
-            </w:tcBorders>
-            <w:shd w:val="clear" w:color="auto" w:fill="D9D9D9" w:themeFill="background1" w:themeFillShade="D9"/>
-            <w:hideMark/>
-          </w:tcPr>
-          <w:p>
-            <w:pPr>
-              <w:spacing w:line="240" w:lineRule="auto"/>
-            </w:pPr>
-            <w:r>
-              <w:rPr>
-                <w:lang w:val="en-CA" w:eastAsia="en-CA"/>
-              </w:rPr>
-              <w:t>Post-conditions</w:t>
-            </w:r>
-          </w:p>
-        </w:tc>
-        <w:tc>
-          <w:tcPr>
-            <w:tcW w:w="7562" w:type="dxa"/>
-            <w:gridSpan w:val="2"/>
-            <w:tcBorders>
-              <w:top w:val="single" w:sz="4" w:space="0" w:color="000000" w:themeColor="text1"/>
-              <w:left w:val="single" w:sz="4" w:space="0" w:color="000000" w:themeColor="text1"/>
-              <w:bottom w:val="single" w:sz="4" w:space="0" w:color="000000" w:themeColor="text1"/>
-              <w:right w:val="single" w:sz="4" w:space="0" w:color="000000" w:themeColor="text1"/>
-            </w:tcBorders>
-          </w:tcPr>
-          <w:p>
-            <w:pPr>
-              <w:spacing w:line="240" w:lineRule="auto"/>
-            </w:pPr>
-          </w:p>
-        </w:tc>
-      </w:tr>
-      <w:tr>
-        <w:trPr>
-          <w:trHeight w:val="122"/>
-        </w:trPr>
-        <w:tc>
-          <w:tcPr>
-            <w:tcW w:w="1798" w:type="dxa"/>
-            <w:vMerge w:val="restart"/>
-            <w:tcBorders>
-              <w:top w:val="single" w:sz="4" w:space="0" w:color="000000" w:themeColor="text1"/>
-              <w:left w:val="single" w:sz="4" w:space="0" w:color="000000" w:themeColor="text1"/>
-              <w:bottom w:val="single" w:sz="4" w:space="0" w:color="000000" w:themeColor="text1"/>
-              <w:right w:val="single" w:sz="4" w:space="0" w:color="000000" w:themeColor="text1"/>
-            </w:tcBorders>
-            <w:shd w:val="clear" w:color="auto" w:fill="D9D9D9" w:themeFill="background1" w:themeFillShade="D9"/>
-            <w:hideMark/>
-          </w:tcPr>
-          <w:p>
-            <w:pPr>
-              <w:spacing w:line="240" w:lineRule="auto"/>
-            </w:pPr>
-            <w:r>
-              <w:rPr>
-                <w:lang w:val="en-CA" w:eastAsia="en-CA"/>
-              </w:rPr>
-              <w:t>Flow of Events</w:t>
-            </w:r>
-          </w:p>
-        </w:tc>
-        <w:tc>
-          <w:tcPr>
-            <w:tcW w:w="3816" w:type="dxa"/>
-            <w:tcBorders>
-              <w:top w:val="single" w:sz="4" w:space="0" w:color="000000" w:themeColor="text1"/>
-              <w:left w:val="single" w:sz="4" w:space="0" w:color="000000" w:themeColor="text1"/>
-              <w:bottom w:val="single" w:sz="4" w:space="0" w:color="000000" w:themeColor="text1"/>
-              <w:right w:val="single" w:sz="4" w:space="0" w:color="000000" w:themeColor="text1"/>
-            </w:tcBorders>
-            <w:shd w:val="clear" w:color="auto" w:fill="FFFFFF" w:themeFill="background1"/>
-            <w:hideMark/>
-          </w:tcPr>
-          <w:p>
-            <w:pPr>
-              <w:spacing w:line="240" w:lineRule="auto"/>
-            </w:pPr>
-            <w:r>
-              <w:rPr>
-                <w:b/>
-                <w:lang w:val="en-CA" w:eastAsia="en-CA"/>
-              </w:rPr>
-              <w:t>Actor</w:t>
-            </w:r>
-          </w:p>
-        </w:tc>
-        <w:tc>
-          <w:tcPr>
-            <w:tcW w:w="3746" w:type="dxa"/>
-            <w:tcBorders>
-              <w:top w:val="single" w:sz="4" w:space="0" w:color="000000" w:themeColor="text1"/>
-              <w:left w:val="single" w:sz="4" w:space="0" w:color="000000" w:themeColor="text1"/>
-              <w:bottom w:val="single" w:sz="4" w:space="0" w:color="000000" w:themeColor="text1"/>
-              <w:right w:val="single" w:sz="4" w:space="0" w:color="000000" w:themeColor="text1"/>
-            </w:tcBorders>
-            <w:shd w:val="clear" w:color="auto" w:fill="FFFFFF" w:themeFill="background1"/>
-            <w:hideMark/>
-          </w:tcPr>
-          <w:p>
-            <w:pPr>
-              <w:spacing w:line="240" w:lineRule="auto"/>
-            </w:pPr>
-            <w:r>
-              <w:rPr>
-                <w:b/>
-                <w:lang w:val="en-CA" w:eastAsia="en-CA"/>
-              </w:rPr>
-              <w:t>System</w:t>
-            </w:r>
-          </w:p>
-        </w:tc>
-      </w:tr>
-      <w:tr>
-        <w:trPr>
-          <w:trHeight w:val="122"/>
-        </w:trPr>
-        <w:tc>
-          <w:tcPr>
-            <w:tcW w:w="0" w:type="auto"/>
-            <w:vMerge/>
-            <w:tcBorders>
-              <w:top w:val="single" w:sz="4" w:space="0" w:color="000000" w:themeColor="text1"/>
-              <w:left w:val="single" w:sz="4" w:space="0" w:color="000000" w:themeColor="text1"/>
-              <w:bottom w:val="single" w:sz="4" w:space="0" w:color="000000" w:themeColor="text1"/>
-              <w:right w:val="single" w:sz="4" w:space="0" w:color="000000" w:themeColor="text1"/>
-            </w:tcBorders>
-            <w:vAlign w:val="center"/>
-            <w:hideMark/>
-          </w:tcPr>
-          <w:p>
-            <w:pPr>
-              <w:spacing w:line="240" w:lineRule="auto"/>
-            </w:pPr>
-          </w:p>
-        </w:tc>
-        <w:tc>
-          <w:tcPr>
-            <w:tcW w:w="3816" w:type="dxa"/>
-            <w:tcBorders>
-              <w:top w:val="single" w:sz="4" w:space="0" w:color="000000" w:themeColor="text1"/>
-              <w:left w:val="single" w:sz="4" w:space="0" w:color="000000" w:themeColor="text1"/>
-              <w:bottom w:val="single" w:sz="4" w:space="0" w:color="000000" w:themeColor="text1"/>
-              <w:right w:val="single" w:sz="4" w:space="0" w:color="000000" w:themeColor="text1"/>
-            </w:tcBorders>
-            <w:shd w:val="clear" w:color="auto" w:fill="FFFFFF" w:themeFill="background1"/>
-          </w:tcPr>
-          <w:p>
-            <w:pPr>
-              <w:spacing w:line="240" w:lineRule="auto"/>
-            </w:pPr>
-          </w:p>
-        </w:tc>
-        <w:tc>
-          <w:tcPr>
-            <w:tcW w:w="3746" w:type="dxa"/>
-            <w:tcBorders>
-              <w:top w:val="single" w:sz="4" w:space="0" w:color="000000" w:themeColor="text1"/>
-              <w:left w:val="single" w:sz="4" w:space="0" w:color="000000" w:themeColor="text1"/>
-              <w:bottom w:val="single" w:sz="4" w:space="0" w:color="000000" w:themeColor="text1"/>
-              <w:right w:val="single" w:sz="4" w:space="0" w:color="000000" w:themeColor="text1"/>
-            </w:tcBorders>
-            <w:shd w:val="clear" w:color="auto" w:fill="FFFFFF" w:themeFill="background1"/>
-          </w:tcPr>
-          <w:p>
-            <w:pPr>
-              <w:spacing w:line="240" w:lineRule="auto"/>
-              <w:rPr>
-                <w:lang w:val="en-CA" w:eastAsia="en-CA"/>
-              </w:rPr>
-            </w:pPr>
-          </w:p>
-        </w:tc>
-      </w:tr>
-      <w:tr>
-        <w:trPr>
-          <w:trHeight w:val="122"/>
-        </w:trPr>
-        <w:tc>
-          <w:tcPr>
-            <w:tcW w:w="1798" w:type="dxa"/>
-            <w:tcBorders>
-              <w:top w:val="single" w:sz="4" w:space="0" w:color="000000" w:themeColor="text1"/>
-              <w:left w:val="single" w:sz="4" w:space="0" w:color="000000" w:themeColor="text1"/>
-              <w:bottom w:val="single" w:sz="4" w:space="0" w:color="000000" w:themeColor="text1"/>
-              <w:right w:val="single" w:sz="4" w:space="0" w:color="000000" w:themeColor="text1"/>
-            </w:tcBorders>
-            <w:shd w:val="clear" w:color="auto" w:fill="D9D9D9" w:themeFill="background1" w:themeFillShade="D9"/>
-          </w:tcPr>
-          <w:p>
-            <w:pPr>
-              <w:spacing w:line="240" w:lineRule="auto"/>
-            </w:pPr>
-            <w:r>
-              <w:rPr>
-                <w:lang w:val="en-CA" w:eastAsia="en-CA"/>
-              </w:rPr>
-              <w:t xml:space="preserve">Exception </w:t>
-            </w:r>
-          </w:p>
-          <w:p>
-            <w:pPr>
-              <w:spacing w:line="240" w:lineRule="auto"/>
-            </w:pPr>
-            <w:r>
-              <w:rPr>
-                <w:lang w:val="en-CA" w:eastAsia="en-CA"/>
-              </w:rPr>
-              <w:t>Conditions</w:t>
-            </w:r>
-          </w:p>
-          <w:p>
-            <w:pPr>
-              <w:spacing w:line="240" w:lineRule="auto"/>
-              <w:rPr>
-                <w:lang w:val="en-CA" w:eastAsia="en-CA"/>
-              </w:rPr>
-            </w:pPr>
-          </w:p>
-        </w:tc>
-        <w:tc>
-          <w:tcPr>
-            <w:tcW w:w="3816" w:type="dxa"/>
-            <w:tcBorders>
-              <w:top w:val="single" w:sz="4" w:space="0" w:color="000000" w:themeColor="text1"/>
-              <w:left w:val="single" w:sz="4" w:space="0" w:color="000000" w:themeColor="text1"/>
-              <w:bottom w:val="single" w:sz="4" w:space="0" w:color="000000" w:themeColor="text1"/>
-              <w:right w:val="single" w:sz="4" w:space="0" w:color="000000" w:themeColor="text1"/>
-            </w:tcBorders>
-            <w:shd w:val="clear" w:color="auto" w:fill="FFFFFF" w:themeFill="background1"/>
-            <w:hideMark/>
-          </w:tcPr>
-          <w:p>
-            <w:pPr>
-              <w:spacing w:line="240" w:lineRule="auto"/>
-            </w:pPr>
-          </w:p>
-        </w:tc>
-        <w:tc>
-          <w:tcPr>
-            <w:tcW w:w="3746" w:type="dxa"/>
-            <w:tcBorders>
-              <w:top w:val="single" w:sz="4" w:space="0" w:color="000000" w:themeColor="text1"/>
-              <w:left w:val="single" w:sz="4" w:space="0" w:color="000000" w:themeColor="text1"/>
-              <w:bottom w:val="single" w:sz="4" w:space="0" w:color="000000" w:themeColor="text1"/>
-              <w:right w:val="single" w:sz="4" w:space="0" w:color="000000" w:themeColor="text1"/>
-            </w:tcBorders>
-            <w:shd w:val="clear" w:color="auto" w:fill="FFFFFF" w:themeFill="background1"/>
-          </w:tcPr>
-          <w:p>
-            <w:pPr>
-              <w:spacing w:line="240" w:lineRule="auto"/>
-            </w:pPr>
-          </w:p>
-        </w:tc>
-      </w:tr>
-    </w:tbl>
-    <w:p/>
     <w:sectPr>
       <w:pgSz w:w="12240" w:h="15840"/>
       <w:pgMar w:top="1440" w:right="1440" w:bottom="1440" w:left="1440" w:header="708" w:footer="708" w:gutter="0"/>

</xml_diff>

<commit_message>
Completed Use Case Descriptions
</commit_message>
<xml_diff>
--- a/Documentation/IterationTwoUseCaseDescriptions.docx
+++ b/Documentation/IterationTwoUseCaseDescriptions.docx
@@ -1,6 +1,6 @@
 
 <file path=word/document.xml><?xml version="1.0" encoding="utf-8"?>
-<w:document xmlns:wpc="http://schemas.microsoft.com/office/word/2010/wordprocessingCanvas" xmlns:cx="http://schemas.microsoft.com/office/drawing/2014/chartex" xmlns:cx1="http://schemas.microsoft.com/office/drawing/2015/9/8/chartex" xmlns:mc="http://schemas.openxmlformats.org/markup-compatibility/2006" xmlns:o="urn:schemas-microsoft-com:office:office" xmlns:r="http://schemas.openxmlformats.org/officeDocument/2006/relationships" xmlns:m="http://schemas.openxmlformats.org/officeDocument/2006/math" xmlns:v="urn:schemas-microsoft-com:vml" xmlns:wp14="http://schemas.microsoft.com/office/word/2010/wordprocessingDrawing" xmlns:wp="http://schemas.openxmlformats.org/drawingml/2006/wordprocessingDrawing" xmlns:w10="urn:schemas-microsoft-com:office:word" xmlns:w="http://schemas.openxmlformats.org/wordprocessingml/2006/main" xmlns:w14="http://schemas.microsoft.com/office/word/2010/wordml" xmlns:w15="http://schemas.microsoft.com/office/word/2012/wordml" xmlns:w16se="http://schemas.microsoft.com/office/word/2015/wordml/symex" xmlns:wpg="http://schemas.microsoft.com/office/word/2010/wordprocessingGroup" xmlns:wpi="http://schemas.microsoft.com/office/word/2010/wordprocessingInk" xmlns:wne="http://schemas.microsoft.com/office/word/2006/wordml" xmlns:wps="http://schemas.microsoft.com/office/word/2010/wordprocessingShape" mc:Ignorable="w14 w15 w16se wp14">
+<w:document xmlns:wpc="http://schemas.microsoft.com/office/word/2010/wordprocessingCanvas" xmlns:cx="http://schemas.microsoft.com/office/drawing/2014/chartex" xmlns:cx1="http://schemas.microsoft.com/office/drawing/2015/9/8/chartex" xmlns:cx2="http://schemas.microsoft.com/office/drawing/2015/10/21/chartex" xmlns:cx3="http://schemas.microsoft.com/office/drawing/2016/5/9/chartex" xmlns:cx4="http://schemas.microsoft.com/office/drawing/2016/5/10/chartex" xmlns:cx5="http://schemas.microsoft.com/office/drawing/2016/5/11/chartex" xmlns:cx6="http://schemas.microsoft.com/office/drawing/2016/5/12/chartex" xmlns:cx7="http://schemas.microsoft.com/office/drawing/2016/5/13/chartex" xmlns:cx8="http://schemas.microsoft.com/office/drawing/2016/5/14/chartex" xmlns:mc="http://schemas.openxmlformats.org/markup-compatibility/2006" xmlns:aink="http://schemas.microsoft.com/office/drawing/2016/ink" xmlns:am3d="http://schemas.microsoft.com/office/drawing/2017/model3d" xmlns:o="urn:schemas-microsoft-com:office:office" xmlns:r="http://schemas.openxmlformats.org/officeDocument/2006/relationships" xmlns:m="http://schemas.openxmlformats.org/officeDocument/2006/math" xmlns:v="urn:schemas-microsoft-com:vml" xmlns:wp14="http://schemas.microsoft.com/office/word/2010/wordprocessingDrawing" xmlns:wp="http://schemas.openxmlformats.org/drawingml/2006/wordprocessingDrawing" xmlns:w10="urn:schemas-microsoft-com:office:word" xmlns:w="http://schemas.openxmlformats.org/wordprocessingml/2006/main" xmlns:w14="http://schemas.microsoft.com/office/word/2010/wordml" xmlns:w15="http://schemas.microsoft.com/office/word/2012/wordml" xmlns:w16cid="http://schemas.microsoft.com/office/word/2016/wordml/cid" xmlns:w16se="http://schemas.microsoft.com/office/word/2015/wordml/symex" xmlns:wpg="http://schemas.microsoft.com/office/word/2010/wordprocessingGroup" xmlns:wpi="http://schemas.microsoft.com/office/word/2010/wordprocessingInk" xmlns:wne="http://schemas.microsoft.com/office/word/2006/wordml" xmlns:wps="http://schemas.microsoft.com/office/word/2010/wordprocessingShape" mc:Ignorable="w14 w15 w16se w16cid wp14">
   <w:body>
     <w:p>
       <w:pPr>
@@ -12703,10 +12703,803 @@
       </w:tr>
     </w:tbl>
     <w:p/>
+    <w:p/>
+    <w:p/>
+    <w:p/>
+    <w:p/>
+    <w:p/>
+    <w:p/>
+    <w:p/>
+    <w:p/>
+    <w:p/>
+    <w:p>
+      <w:pPr>
+        <w:tabs>
+          <w:tab w:val="left" w:pos="3870"/>
+        </w:tabs>
+      </w:pPr>
+      <w:r>
+        <w:tab/>
+      </w:r>
+    </w:p>
+    <w:p>
+      <w:pPr>
+        <w:spacing w:line="259" w:lineRule="auto"/>
+      </w:pPr>
+      <w:r>
+        <w:br w:type="page"/>
+      </w:r>
+    </w:p>
+    <w:tbl>
+      <w:tblPr>
+        <w:tblStyle w:val="TableGrid"/>
+        <w:tblpPr w:leftFromText="180" w:rightFromText="180" w:vertAnchor="page" w:horzAnchor="margin" w:tblpY="2761"/>
+        <w:tblW w:w="9360" w:type="dxa"/>
+        <w:tblInd w:w="0" w:type="dxa"/>
+        <w:tblCellMar>
+          <w:left w:w="103" w:type="dxa"/>
+        </w:tblCellMar>
+        <w:tblLook w:val="04A0" w:firstRow="1" w:lastRow="0" w:firstColumn="1" w:lastColumn="0" w:noHBand="0" w:noVBand="1"/>
+      </w:tblPr>
+      <w:tblGrid>
+        <w:gridCol w:w="1798"/>
+        <w:gridCol w:w="3816"/>
+        <w:gridCol w:w="3746"/>
+      </w:tblGrid>
+      <w:tr>
+        <w:trPr>
+          <w:trHeight w:val="243"/>
+        </w:trPr>
+        <w:tc>
+          <w:tcPr>
+            <w:tcW w:w="1798" w:type="dxa"/>
+            <w:tcBorders>
+              <w:top w:val="single" w:sz="4" w:space="0" w:color="000000" w:themeColor="text1"/>
+              <w:left w:val="single" w:sz="4" w:space="0" w:color="000000" w:themeColor="text1"/>
+              <w:bottom w:val="single" w:sz="4" w:space="0" w:color="000000" w:themeColor="text1"/>
+              <w:right w:val="single" w:sz="4" w:space="0" w:color="000000" w:themeColor="text1"/>
+            </w:tcBorders>
+            <w:shd w:val="clear" w:color="auto" w:fill="D9D9D9" w:themeFill="background1" w:themeFillShade="D9"/>
+            <w:hideMark/>
+          </w:tcPr>
+          <w:p>
+            <w:pPr>
+              <w:spacing w:line="240" w:lineRule="auto"/>
+            </w:pPr>
+            <w:r>
+              <w:rPr>
+                <w:lang w:val="en-CA" w:eastAsia="en-CA"/>
+              </w:rPr>
+              <w:lastRenderedPageBreak/>
+              <w:t>Use Case #</w:t>
+            </w:r>
+          </w:p>
+        </w:tc>
+        <w:tc>
+          <w:tcPr>
+            <w:tcW w:w="7562" w:type="dxa"/>
+            <w:gridSpan w:val="2"/>
+            <w:tcBorders>
+              <w:top w:val="single" w:sz="4" w:space="0" w:color="000000" w:themeColor="text1"/>
+              <w:left w:val="single" w:sz="4" w:space="0" w:color="000000" w:themeColor="text1"/>
+              <w:bottom w:val="single" w:sz="4" w:space="0" w:color="000000" w:themeColor="text1"/>
+              <w:right w:val="single" w:sz="4" w:space="0" w:color="000000" w:themeColor="text1"/>
+            </w:tcBorders>
+          </w:tcPr>
+          <w:p>
+            <w:pPr>
+              <w:spacing w:line="240" w:lineRule="auto"/>
+            </w:pPr>
+            <w:r>
+              <w:t>15</w:t>
+            </w:r>
+          </w:p>
+        </w:tc>
+      </w:tr>
+      <w:tr>
+        <w:trPr>
+          <w:trHeight w:val="243"/>
+        </w:trPr>
+        <w:tc>
+          <w:tcPr>
+            <w:tcW w:w="1798" w:type="dxa"/>
+            <w:tcBorders>
+              <w:top w:val="single" w:sz="4" w:space="0" w:color="000000" w:themeColor="text1"/>
+              <w:left w:val="single" w:sz="4" w:space="0" w:color="000000" w:themeColor="text1"/>
+              <w:bottom w:val="single" w:sz="4" w:space="0" w:color="000000" w:themeColor="text1"/>
+              <w:right w:val="single" w:sz="4" w:space="0" w:color="000000" w:themeColor="text1"/>
+            </w:tcBorders>
+            <w:shd w:val="clear" w:color="auto" w:fill="D9D9D9" w:themeFill="background1" w:themeFillShade="D9"/>
+            <w:hideMark/>
+          </w:tcPr>
+          <w:p>
+            <w:pPr>
+              <w:spacing w:line="240" w:lineRule="auto"/>
+            </w:pPr>
+            <w:r>
+              <w:rPr>
+                <w:lang w:val="en-CA" w:eastAsia="en-CA"/>
+              </w:rPr>
+              <w:t>Use Case Name</w:t>
+            </w:r>
+          </w:p>
+        </w:tc>
+        <w:tc>
+          <w:tcPr>
+            <w:tcW w:w="7562" w:type="dxa"/>
+            <w:gridSpan w:val="2"/>
+            <w:tcBorders>
+              <w:top w:val="single" w:sz="4" w:space="0" w:color="000000" w:themeColor="text1"/>
+              <w:left w:val="single" w:sz="4" w:space="0" w:color="000000" w:themeColor="text1"/>
+              <w:bottom w:val="single" w:sz="4" w:space="0" w:color="000000" w:themeColor="text1"/>
+              <w:right w:val="single" w:sz="4" w:space="0" w:color="000000" w:themeColor="text1"/>
+            </w:tcBorders>
+          </w:tcPr>
+          <w:p>
+            <w:pPr>
+              <w:spacing w:line="240" w:lineRule="auto"/>
+            </w:pPr>
+            <w:r>
+              <w:t>Log In</w:t>
+            </w:r>
+          </w:p>
+        </w:tc>
+      </w:tr>
+      <w:tr>
+        <w:trPr>
+          <w:trHeight w:val="243"/>
+        </w:trPr>
+        <w:tc>
+          <w:tcPr>
+            <w:tcW w:w="1798" w:type="dxa"/>
+            <w:tcBorders>
+              <w:top w:val="single" w:sz="4" w:space="0" w:color="000000" w:themeColor="text1"/>
+              <w:left w:val="single" w:sz="4" w:space="0" w:color="000000" w:themeColor="text1"/>
+              <w:bottom w:val="single" w:sz="4" w:space="0" w:color="000000" w:themeColor="text1"/>
+              <w:right w:val="single" w:sz="4" w:space="0" w:color="000000" w:themeColor="text1"/>
+            </w:tcBorders>
+            <w:shd w:val="clear" w:color="auto" w:fill="D9D9D9" w:themeFill="background1" w:themeFillShade="D9"/>
+            <w:hideMark/>
+          </w:tcPr>
+          <w:p>
+            <w:pPr>
+              <w:spacing w:line="240" w:lineRule="auto"/>
+            </w:pPr>
+            <w:r>
+              <w:rPr>
+                <w:lang w:val="en-CA" w:eastAsia="en-CA"/>
+              </w:rPr>
+              <w:t>Scenario</w:t>
+            </w:r>
+          </w:p>
+        </w:tc>
+        <w:tc>
+          <w:tcPr>
+            <w:tcW w:w="7562" w:type="dxa"/>
+            <w:gridSpan w:val="2"/>
+            <w:tcBorders>
+              <w:top w:val="single" w:sz="4" w:space="0" w:color="000000" w:themeColor="text1"/>
+              <w:left w:val="single" w:sz="4" w:space="0" w:color="000000" w:themeColor="text1"/>
+              <w:bottom w:val="single" w:sz="4" w:space="0" w:color="000000" w:themeColor="text1"/>
+              <w:right w:val="single" w:sz="4" w:space="0" w:color="000000" w:themeColor="text1"/>
+            </w:tcBorders>
+          </w:tcPr>
+          <w:p>
+            <w:pPr>
+              <w:spacing w:line="240" w:lineRule="auto"/>
+              <w:rPr>
+                <w:lang w:val="en-CA" w:eastAsia="en-CA"/>
+              </w:rPr>
+            </w:pPr>
+            <w:r>
+              <w:rPr>
+                <w:lang w:val="en-CA" w:eastAsia="en-CA"/>
+              </w:rPr>
+              <w:t>Visitor Logs on to Web Service</w:t>
+            </w:r>
+          </w:p>
+        </w:tc>
+      </w:tr>
+      <w:tr>
+        <w:trPr>
+          <w:trHeight w:val="243"/>
+        </w:trPr>
+        <w:tc>
+          <w:tcPr>
+            <w:tcW w:w="1798" w:type="dxa"/>
+            <w:tcBorders>
+              <w:top w:val="single" w:sz="4" w:space="0" w:color="000000" w:themeColor="text1"/>
+              <w:left w:val="single" w:sz="4" w:space="0" w:color="000000" w:themeColor="text1"/>
+              <w:bottom w:val="single" w:sz="4" w:space="0" w:color="000000" w:themeColor="text1"/>
+              <w:right w:val="single" w:sz="4" w:space="0" w:color="000000" w:themeColor="text1"/>
+            </w:tcBorders>
+            <w:shd w:val="clear" w:color="auto" w:fill="D9D9D9" w:themeFill="background1" w:themeFillShade="D9"/>
+            <w:hideMark/>
+          </w:tcPr>
+          <w:p>
+            <w:pPr>
+              <w:spacing w:line="240" w:lineRule="auto"/>
+            </w:pPr>
+            <w:r>
+              <w:rPr>
+                <w:lang w:val="en-CA" w:eastAsia="en-CA"/>
+              </w:rPr>
+              <w:t>Triggering Event</w:t>
+            </w:r>
+          </w:p>
+        </w:tc>
+        <w:tc>
+          <w:tcPr>
+            <w:tcW w:w="7562" w:type="dxa"/>
+            <w:gridSpan w:val="2"/>
+            <w:tcBorders>
+              <w:top w:val="single" w:sz="4" w:space="0" w:color="000000" w:themeColor="text1"/>
+              <w:left w:val="single" w:sz="4" w:space="0" w:color="000000" w:themeColor="text1"/>
+              <w:bottom w:val="single" w:sz="4" w:space="0" w:color="000000" w:themeColor="text1"/>
+              <w:right w:val="single" w:sz="4" w:space="0" w:color="000000" w:themeColor="text1"/>
+            </w:tcBorders>
+          </w:tcPr>
+          <w:p>
+            <w:pPr>
+              <w:spacing w:line="240" w:lineRule="auto"/>
+            </w:pPr>
+            <w:r>
+              <w:t>Visitor enters username and password and clicks log in</w:t>
+            </w:r>
+          </w:p>
+        </w:tc>
+      </w:tr>
+      <w:tr>
+        <w:trPr>
+          <w:trHeight w:val="243"/>
+        </w:trPr>
+        <w:tc>
+          <w:tcPr>
+            <w:tcW w:w="1798" w:type="dxa"/>
+            <w:tcBorders>
+              <w:top w:val="single" w:sz="4" w:space="0" w:color="000000" w:themeColor="text1"/>
+              <w:left w:val="single" w:sz="4" w:space="0" w:color="000000" w:themeColor="text1"/>
+              <w:bottom w:val="single" w:sz="4" w:space="0" w:color="000000" w:themeColor="text1"/>
+              <w:right w:val="single" w:sz="4" w:space="0" w:color="000000" w:themeColor="text1"/>
+            </w:tcBorders>
+            <w:shd w:val="clear" w:color="auto" w:fill="D9D9D9" w:themeFill="background1" w:themeFillShade="D9"/>
+            <w:hideMark/>
+          </w:tcPr>
+          <w:p>
+            <w:pPr>
+              <w:spacing w:line="240" w:lineRule="auto"/>
+            </w:pPr>
+            <w:r>
+              <w:rPr>
+                <w:lang w:val="en-CA" w:eastAsia="en-CA"/>
+              </w:rPr>
+              <w:t>Brief Description</w:t>
+            </w:r>
+          </w:p>
+        </w:tc>
+        <w:tc>
+          <w:tcPr>
+            <w:tcW w:w="7562" w:type="dxa"/>
+            <w:gridSpan w:val="2"/>
+            <w:tcBorders>
+              <w:top w:val="single" w:sz="4" w:space="0" w:color="000000" w:themeColor="text1"/>
+              <w:left w:val="single" w:sz="4" w:space="0" w:color="000000" w:themeColor="text1"/>
+              <w:bottom w:val="single" w:sz="4" w:space="0" w:color="000000" w:themeColor="text1"/>
+              <w:right w:val="single" w:sz="4" w:space="0" w:color="000000" w:themeColor="text1"/>
+            </w:tcBorders>
+          </w:tcPr>
+          <w:p>
+            <w:pPr>
+              <w:spacing w:line="240" w:lineRule="auto"/>
+            </w:pPr>
+            <w:r>
+              <w:t>A visitor attempts to log into the web service</w:t>
+            </w:r>
+          </w:p>
+        </w:tc>
+      </w:tr>
+      <w:tr>
+        <w:trPr>
+          <w:trHeight w:val="243"/>
+        </w:trPr>
+        <w:tc>
+          <w:tcPr>
+            <w:tcW w:w="1798" w:type="dxa"/>
+            <w:tcBorders>
+              <w:top w:val="single" w:sz="4" w:space="0" w:color="000000" w:themeColor="text1"/>
+              <w:left w:val="single" w:sz="4" w:space="0" w:color="000000" w:themeColor="text1"/>
+              <w:bottom w:val="single" w:sz="4" w:space="0" w:color="000000" w:themeColor="text1"/>
+              <w:right w:val="single" w:sz="4" w:space="0" w:color="000000" w:themeColor="text1"/>
+            </w:tcBorders>
+            <w:shd w:val="clear" w:color="auto" w:fill="D9D9D9" w:themeFill="background1" w:themeFillShade="D9"/>
+            <w:hideMark/>
+          </w:tcPr>
+          <w:p>
+            <w:pPr>
+              <w:spacing w:line="240" w:lineRule="auto"/>
+            </w:pPr>
+            <w:r>
+              <w:rPr>
+                <w:lang w:val="en-CA" w:eastAsia="en-CA"/>
+              </w:rPr>
+              <w:t>Actors</w:t>
+            </w:r>
+          </w:p>
+        </w:tc>
+        <w:tc>
+          <w:tcPr>
+            <w:tcW w:w="7562" w:type="dxa"/>
+            <w:gridSpan w:val="2"/>
+            <w:tcBorders>
+              <w:top w:val="single" w:sz="4" w:space="0" w:color="000000" w:themeColor="text1"/>
+              <w:left w:val="single" w:sz="4" w:space="0" w:color="000000" w:themeColor="text1"/>
+              <w:bottom w:val="single" w:sz="4" w:space="0" w:color="000000" w:themeColor="text1"/>
+              <w:right w:val="single" w:sz="4" w:space="0" w:color="000000" w:themeColor="text1"/>
+            </w:tcBorders>
+          </w:tcPr>
+          <w:p>
+            <w:pPr>
+              <w:spacing w:line="240" w:lineRule="auto"/>
+            </w:pPr>
+            <w:r>
+              <w:t xml:space="preserve">Visitor, </w:t>
+            </w:r>
+            <w:r>
+              <w:t>User, System</w:t>
+            </w:r>
+          </w:p>
+        </w:tc>
+      </w:tr>
+      <w:tr>
+        <w:trPr>
+          <w:trHeight w:val="243"/>
+        </w:trPr>
+        <w:tc>
+          <w:tcPr>
+            <w:tcW w:w="1798" w:type="dxa"/>
+            <w:tcBorders>
+              <w:top w:val="single" w:sz="4" w:space="0" w:color="000000" w:themeColor="text1"/>
+              <w:left w:val="single" w:sz="4" w:space="0" w:color="000000" w:themeColor="text1"/>
+              <w:bottom w:val="single" w:sz="4" w:space="0" w:color="000000" w:themeColor="text1"/>
+              <w:right w:val="single" w:sz="4" w:space="0" w:color="000000" w:themeColor="text1"/>
+            </w:tcBorders>
+            <w:shd w:val="clear" w:color="auto" w:fill="D9D9D9" w:themeFill="background1" w:themeFillShade="D9"/>
+            <w:hideMark/>
+          </w:tcPr>
+          <w:p>
+            <w:pPr>
+              <w:spacing w:line="240" w:lineRule="auto"/>
+            </w:pPr>
+            <w:r>
+              <w:rPr>
+                <w:lang w:val="en-CA" w:eastAsia="en-CA"/>
+              </w:rPr>
+              <w:t>Related Use Cases</w:t>
+            </w:r>
+          </w:p>
+        </w:tc>
+        <w:tc>
+          <w:tcPr>
+            <w:tcW w:w="7562" w:type="dxa"/>
+            <w:gridSpan w:val="2"/>
+            <w:tcBorders>
+              <w:top w:val="single" w:sz="4" w:space="0" w:color="000000" w:themeColor="text1"/>
+              <w:left w:val="single" w:sz="4" w:space="0" w:color="000000" w:themeColor="text1"/>
+              <w:bottom w:val="single" w:sz="4" w:space="0" w:color="000000" w:themeColor="text1"/>
+              <w:right w:val="single" w:sz="4" w:space="0" w:color="000000" w:themeColor="text1"/>
+            </w:tcBorders>
+          </w:tcPr>
+          <w:p>
+            <w:pPr>
+              <w:spacing w:line="240" w:lineRule="auto"/>
+            </w:pPr>
+            <w:r>
+              <w:t>Log Out</w:t>
+            </w:r>
+          </w:p>
+        </w:tc>
+      </w:tr>
+      <w:tr>
+        <w:trPr>
+          <w:trHeight w:val="243"/>
+        </w:trPr>
+        <w:tc>
+          <w:tcPr>
+            <w:tcW w:w="1798" w:type="dxa"/>
+            <w:tcBorders>
+              <w:top w:val="single" w:sz="4" w:space="0" w:color="000000" w:themeColor="text1"/>
+              <w:left w:val="single" w:sz="4" w:space="0" w:color="000000" w:themeColor="text1"/>
+              <w:bottom w:val="single" w:sz="4" w:space="0" w:color="000000" w:themeColor="text1"/>
+              <w:right w:val="single" w:sz="4" w:space="0" w:color="000000" w:themeColor="text1"/>
+            </w:tcBorders>
+            <w:shd w:val="clear" w:color="auto" w:fill="D9D9D9" w:themeFill="background1" w:themeFillShade="D9"/>
+            <w:hideMark/>
+          </w:tcPr>
+          <w:p>
+            <w:pPr>
+              <w:spacing w:line="240" w:lineRule="auto"/>
+            </w:pPr>
+            <w:r>
+              <w:rPr>
+                <w:lang w:val="en-CA" w:eastAsia="en-CA"/>
+              </w:rPr>
+              <w:t>Stakeholders</w:t>
+            </w:r>
+          </w:p>
+        </w:tc>
+        <w:tc>
+          <w:tcPr>
+            <w:tcW w:w="7562" w:type="dxa"/>
+            <w:gridSpan w:val="2"/>
+            <w:tcBorders>
+              <w:top w:val="single" w:sz="4" w:space="0" w:color="000000" w:themeColor="text1"/>
+              <w:left w:val="single" w:sz="4" w:space="0" w:color="000000" w:themeColor="text1"/>
+              <w:bottom w:val="single" w:sz="4" w:space="0" w:color="000000" w:themeColor="text1"/>
+              <w:right w:val="single" w:sz="4" w:space="0" w:color="000000" w:themeColor="text1"/>
+            </w:tcBorders>
+          </w:tcPr>
+          <w:p>
+            <w:pPr>
+              <w:spacing w:line="240" w:lineRule="auto"/>
+              <w:rPr>
+                <w:lang w:val="en-CA" w:eastAsia="en-CA"/>
+              </w:rPr>
+            </w:pPr>
+          </w:p>
+        </w:tc>
+      </w:tr>
+      <w:tr>
+        <w:trPr>
+          <w:trHeight w:val="228"/>
+        </w:trPr>
+        <w:tc>
+          <w:tcPr>
+            <w:tcW w:w="1798" w:type="dxa"/>
+            <w:tcBorders>
+              <w:top w:val="single" w:sz="4" w:space="0" w:color="000000" w:themeColor="text1"/>
+              <w:left w:val="single" w:sz="4" w:space="0" w:color="000000" w:themeColor="text1"/>
+              <w:bottom w:val="single" w:sz="4" w:space="0" w:color="000000" w:themeColor="text1"/>
+              <w:right w:val="single" w:sz="4" w:space="0" w:color="000000" w:themeColor="text1"/>
+            </w:tcBorders>
+            <w:shd w:val="clear" w:color="auto" w:fill="D9D9D9" w:themeFill="background1" w:themeFillShade="D9"/>
+            <w:hideMark/>
+          </w:tcPr>
+          <w:p>
+            <w:pPr>
+              <w:spacing w:line="240" w:lineRule="auto"/>
+            </w:pPr>
+            <w:r>
+              <w:rPr>
+                <w:lang w:val="en-CA" w:eastAsia="en-CA"/>
+              </w:rPr>
+              <w:t>Pre-conditions</w:t>
+            </w:r>
+          </w:p>
+        </w:tc>
+        <w:tc>
+          <w:tcPr>
+            <w:tcW w:w="7562" w:type="dxa"/>
+            <w:gridSpan w:val="2"/>
+            <w:tcBorders>
+              <w:top w:val="single" w:sz="4" w:space="0" w:color="000000" w:themeColor="text1"/>
+              <w:left w:val="single" w:sz="4" w:space="0" w:color="000000" w:themeColor="text1"/>
+              <w:bottom w:val="single" w:sz="4" w:space="0" w:color="000000" w:themeColor="text1"/>
+              <w:right w:val="single" w:sz="4" w:space="0" w:color="000000" w:themeColor="text1"/>
+            </w:tcBorders>
+          </w:tcPr>
+          <w:p>
+            <w:pPr>
+              <w:spacing w:line="240" w:lineRule="auto"/>
+            </w:pPr>
+            <w:r>
+              <w:t>An account must exist</w:t>
+            </w:r>
+          </w:p>
+        </w:tc>
+      </w:tr>
+      <w:tr>
+        <w:trPr>
+          <w:trHeight w:val="243"/>
+        </w:trPr>
+        <w:tc>
+          <w:tcPr>
+            <w:tcW w:w="1798" w:type="dxa"/>
+            <w:tcBorders>
+              <w:top w:val="single" w:sz="4" w:space="0" w:color="000000" w:themeColor="text1"/>
+              <w:left w:val="single" w:sz="4" w:space="0" w:color="000000" w:themeColor="text1"/>
+              <w:bottom w:val="single" w:sz="4" w:space="0" w:color="000000" w:themeColor="text1"/>
+              <w:right w:val="single" w:sz="4" w:space="0" w:color="000000" w:themeColor="text1"/>
+            </w:tcBorders>
+            <w:shd w:val="clear" w:color="auto" w:fill="D9D9D9" w:themeFill="background1" w:themeFillShade="D9"/>
+            <w:hideMark/>
+          </w:tcPr>
+          <w:p>
+            <w:pPr>
+              <w:spacing w:line="240" w:lineRule="auto"/>
+            </w:pPr>
+            <w:r>
+              <w:rPr>
+                <w:lang w:val="en-CA" w:eastAsia="en-CA"/>
+              </w:rPr>
+              <w:t>Post-conditions</w:t>
+            </w:r>
+          </w:p>
+        </w:tc>
+        <w:tc>
+          <w:tcPr>
+            <w:tcW w:w="7562" w:type="dxa"/>
+            <w:gridSpan w:val="2"/>
+            <w:tcBorders>
+              <w:top w:val="single" w:sz="4" w:space="0" w:color="000000" w:themeColor="text1"/>
+              <w:left w:val="single" w:sz="4" w:space="0" w:color="000000" w:themeColor="text1"/>
+              <w:bottom w:val="single" w:sz="4" w:space="0" w:color="000000" w:themeColor="text1"/>
+              <w:right w:val="single" w:sz="4" w:space="0" w:color="000000" w:themeColor="text1"/>
+            </w:tcBorders>
+          </w:tcPr>
+          <w:p>
+            <w:pPr>
+              <w:spacing w:line="240" w:lineRule="auto"/>
+            </w:pPr>
+          </w:p>
+        </w:tc>
+      </w:tr>
+      <w:tr>
+        <w:trPr>
+          <w:trHeight w:val="122"/>
+        </w:trPr>
+        <w:tc>
+          <w:tcPr>
+            <w:tcW w:w="1798" w:type="dxa"/>
+            <w:vMerge w:val="restart"/>
+            <w:tcBorders>
+              <w:top w:val="single" w:sz="4" w:space="0" w:color="000000" w:themeColor="text1"/>
+              <w:left w:val="single" w:sz="4" w:space="0" w:color="000000" w:themeColor="text1"/>
+              <w:bottom w:val="single" w:sz="4" w:space="0" w:color="000000" w:themeColor="text1"/>
+              <w:right w:val="single" w:sz="4" w:space="0" w:color="000000" w:themeColor="text1"/>
+            </w:tcBorders>
+            <w:shd w:val="clear" w:color="auto" w:fill="D9D9D9" w:themeFill="background1" w:themeFillShade="D9"/>
+            <w:hideMark/>
+          </w:tcPr>
+          <w:p>
+            <w:pPr>
+              <w:spacing w:line="240" w:lineRule="auto"/>
+            </w:pPr>
+            <w:r>
+              <w:rPr>
+                <w:lang w:val="en-CA" w:eastAsia="en-CA"/>
+              </w:rPr>
+              <w:t>Flow of Events</w:t>
+            </w:r>
+          </w:p>
+        </w:tc>
+        <w:tc>
+          <w:tcPr>
+            <w:tcW w:w="3816" w:type="dxa"/>
+            <w:tcBorders>
+              <w:top w:val="single" w:sz="4" w:space="0" w:color="000000" w:themeColor="text1"/>
+              <w:left w:val="single" w:sz="4" w:space="0" w:color="000000" w:themeColor="text1"/>
+              <w:bottom w:val="single" w:sz="4" w:space="0" w:color="000000" w:themeColor="text1"/>
+              <w:right w:val="single" w:sz="4" w:space="0" w:color="000000" w:themeColor="text1"/>
+            </w:tcBorders>
+            <w:shd w:val="clear" w:color="auto" w:fill="FFFFFF" w:themeFill="background1"/>
+            <w:hideMark/>
+          </w:tcPr>
+          <w:p>
+            <w:pPr>
+              <w:spacing w:line="240" w:lineRule="auto"/>
+            </w:pPr>
+            <w:r>
+              <w:rPr>
+                <w:b/>
+                <w:lang w:val="en-CA" w:eastAsia="en-CA"/>
+              </w:rPr>
+              <w:t>Actor</w:t>
+            </w:r>
+          </w:p>
+        </w:tc>
+        <w:tc>
+          <w:tcPr>
+            <w:tcW w:w="3746" w:type="dxa"/>
+            <w:tcBorders>
+              <w:top w:val="single" w:sz="4" w:space="0" w:color="000000" w:themeColor="text1"/>
+              <w:left w:val="single" w:sz="4" w:space="0" w:color="000000" w:themeColor="text1"/>
+              <w:bottom w:val="single" w:sz="4" w:space="0" w:color="000000" w:themeColor="text1"/>
+              <w:right w:val="single" w:sz="4" w:space="0" w:color="000000" w:themeColor="text1"/>
+            </w:tcBorders>
+            <w:shd w:val="clear" w:color="auto" w:fill="FFFFFF" w:themeFill="background1"/>
+            <w:hideMark/>
+          </w:tcPr>
+          <w:p>
+            <w:pPr>
+              <w:spacing w:line="240" w:lineRule="auto"/>
+            </w:pPr>
+            <w:r>
+              <w:rPr>
+                <w:b/>
+                <w:lang w:val="en-CA" w:eastAsia="en-CA"/>
+              </w:rPr>
+              <w:t>System</w:t>
+            </w:r>
+          </w:p>
+        </w:tc>
+      </w:tr>
+      <w:tr>
+        <w:trPr>
+          <w:trHeight w:val="122"/>
+        </w:trPr>
+        <w:tc>
+          <w:tcPr>
+            <w:tcW w:w="0" w:type="auto"/>
+            <w:vMerge/>
+            <w:tcBorders>
+              <w:top w:val="single" w:sz="4" w:space="0" w:color="000000" w:themeColor="text1"/>
+              <w:left w:val="single" w:sz="4" w:space="0" w:color="000000" w:themeColor="text1"/>
+              <w:bottom w:val="single" w:sz="4" w:space="0" w:color="000000" w:themeColor="text1"/>
+              <w:right w:val="single" w:sz="4" w:space="0" w:color="000000" w:themeColor="text1"/>
+            </w:tcBorders>
+            <w:vAlign w:val="center"/>
+            <w:hideMark/>
+          </w:tcPr>
+          <w:p>
+            <w:pPr>
+              <w:spacing w:line="240" w:lineRule="auto"/>
+            </w:pPr>
+          </w:p>
+        </w:tc>
+        <w:tc>
+          <w:tcPr>
+            <w:tcW w:w="3816" w:type="dxa"/>
+            <w:tcBorders>
+              <w:top w:val="single" w:sz="4" w:space="0" w:color="000000" w:themeColor="text1"/>
+              <w:left w:val="single" w:sz="4" w:space="0" w:color="000000" w:themeColor="text1"/>
+              <w:bottom w:val="single" w:sz="4" w:space="0" w:color="000000" w:themeColor="text1"/>
+              <w:right w:val="single" w:sz="4" w:space="0" w:color="000000" w:themeColor="text1"/>
+            </w:tcBorders>
+            <w:shd w:val="clear" w:color="auto" w:fill="FFFFFF" w:themeFill="background1"/>
+          </w:tcPr>
+          <w:p>
+            <w:pPr>
+              <w:spacing w:line="240" w:lineRule="auto"/>
+            </w:pPr>
+            <w:r>
+              <w:t>1.1 Visitor enters username and password</w:t>
+            </w:r>
+          </w:p>
+        </w:tc>
+        <w:tc>
+          <w:tcPr>
+            <w:tcW w:w="3746" w:type="dxa"/>
+            <w:tcBorders>
+              <w:top w:val="single" w:sz="4" w:space="0" w:color="000000" w:themeColor="text1"/>
+              <w:left w:val="single" w:sz="4" w:space="0" w:color="000000" w:themeColor="text1"/>
+              <w:bottom w:val="single" w:sz="4" w:space="0" w:color="000000" w:themeColor="text1"/>
+              <w:right w:val="single" w:sz="4" w:space="0" w:color="000000" w:themeColor="text1"/>
+            </w:tcBorders>
+            <w:shd w:val="clear" w:color="auto" w:fill="FFFFFF" w:themeFill="background1"/>
+          </w:tcPr>
+          <w:p>
+            <w:pPr>
+              <w:spacing w:line="240" w:lineRule="auto"/>
+              <w:rPr>
+                <w:lang w:val="en-CA" w:eastAsia="en-CA"/>
+              </w:rPr>
+            </w:pPr>
+            <w:r>
+              <w:rPr>
+                <w:lang w:val="en-CA" w:eastAsia="en-CA"/>
+              </w:rPr>
+              <w:t>1.2 if valid, system logs in user and displays user home page</w:t>
+            </w:r>
+          </w:p>
+        </w:tc>
+      </w:tr>
+      <w:tr>
+        <w:trPr>
+          <w:trHeight w:val="122"/>
+        </w:trPr>
+        <w:tc>
+          <w:tcPr>
+            <w:tcW w:w="1798" w:type="dxa"/>
+            <w:tcBorders>
+              <w:top w:val="single" w:sz="4" w:space="0" w:color="000000" w:themeColor="text1"/>
+              <w:left w:val="single" w:sz="4" w:space="0" w:color="000000" w:themeColor="text1"/>
+              <w:bottom w:val="single" w:sz="4" w:space="0" w:color="000000" w:themeColor="text1"/>
+              <w:right w:val="single" w:sz="4" w:space="0" w:color="000000" w:themeColor="text1"/>
+            </w:tcBorders>
+            <w:shd w:val="clear" w:color="auto" w:fill="D9D9D9" w:themeFill="background1" w:themeFillShade="D9"/>
+          </w:tcPr>
+          <w:p>
+            <w:pPr>
+              <w:spacing w:line="240" w:lineRule="auto"/>
+            </w:pPr>
+            <w:r>
+              <w:rPr>
+                <w:lang w:val="en-CA" w:eastAsia="en-CA"/>
+              </w:rPr>
+              <w:t xml:space="preserve">Exception </w:t>
+            </w:r>
+          </w:p>
+          <w:p>
+            <w:pPr>
+              <w:spacing w:line="240" w:lineRule="auto"/>
+            </w:pPr>
+            <w:r>
+              <w:rPr>
+                <w:lang w:val="en-CA" w:eastAsia="en-CA"/>
+              </w:rPr>
+              <w:t>Conditions</w:t>
+            </w:r>
+          </w:p>
+          <w:p>
+            <w:pPr>
+              <w:spacing w:line="240" w:lineRule="auto"/>
+              <w:rPr>
+                <w:lang w:val="en-CA" w:eastAsia="en-CA"/>
+              </w:rPr>
+            </w:pPr>
+          </w:p>
+        </w:tc>
+        <w:tc>
+          <w:tcPr>
+            <w:tcW w:w="3816" w:type="dxa"/>
+            <w:tcBorders>
+              <w:top w:val="single" w:sz="4" w:space="0" w:color="000000" w:themeColor="text1"/>
+              <w:left w:val="single" w:sz="4" w:space="0" w:color="000000" w:themeColor="text1"/>
+              <w:bottom w:val="single" w:sz="4" w:space="0" w:color="000000" w:themeColor="text1"/>
+              <w:right w:val="single" w:sz="4" w:space="0" w:color="000000" w:themeColor="text1"/>
+            </w:tcBorders>
+            <w:shd w:val="clear" w:color="auto" w:fill="FFFFFF" w:themeFill="background1"/>
+            <w:hideMark/>
+          </w:tcPr>
+          <w:p>
+            <w:pPr>
+              <w:spacing w:line="240" w:lineRule="auto"/>
+            </w:pPr>
+          </w:p>
+        </w:tc>
+        <w:tc>
+          <w:tcPr>
+            <w:tcW w:w="3746" w:type="dxa"/>
+            <w:tcBorders>
+              <w:top w:val="single" w:sz="4" w:space="0" w:color="000000" w:themeColor="text1"/>
+              <w:left w:val="single" w:sz="4" w:space="0" w:color="000000" w:themeColor="text1"/>
+              <w:bottom w:val="single" w:sz="4" w:space="0" w:color="000000" w:themeColor="text1"/>
+              <w:right w:val="single" w:sz="4" w:space="0" w:color="000000" w:themeColor="text1"/>
+            </w:tcBorders>
+            <w:shd w:val="clear" w:color="auto" w:fill="FFFFFF" w:themeFill="background1"/>
+          </w:tcPr>
+          <w:p>
+            <w:pPr>
+              <w:spacing w:line="240" w:lineRule="auto"/>
+            </w:pPr>
+            <w:r>
+              <w:t>If input is invalid, prompt user for valid input</w:t>
+            </w:r>
+          </w:p>
+        </w:tc>
+      </w:tr>
+    </w:tbl>
+    <w:p>
+      <w:pPr>
+        <w:tabs>
+          <w:tab w:val="left" w:pos="3870"/>
+        </w:tabs>
+      </w:pPr>
+    </w:p>
+    <w:p/>
+    <w:p/>
+    <w:p/>
+    <w:p/>
+    <w:p/>
     <w:p>
       <w:bookmarkStart w:id="0" w:name="_GoBack"/>
       <w:bookmarkEnd w:id="0"/>
     </w:p>
+    <w:p/>
+    <w:p/>
+    <w:p/>
+    <w:p/>
+    <w:p/>
     <w:sectPr>
       <w:pgSz w:w="12240" w:h="15840"/>
       <w:pgMar w:top="1440" w:right="1440" w:bottom="1440" w:left="1440" w:header="708" w:footer="708" w:gutter="0"/>
@@ -12718,7 +13511,7 @@
 </file>
 
 <file path=word/numbering.xml><?xml version="1.0" encoding="utf-8"?>
-<w:numbering xmlns:wpc="http://schemas.microsoft.com/office/word/2010/wordprocessingCanvas" xmlns:cx="http://schemas.microsoft.com/office/drawing/2014/chartex" xmlns:cx1="http://schemas.microsoft.com/office/drawing/2015/9/8/chartex" xmlns:mc="http://schemas.openxmlformats.org/markup-compatibility/2006" xmlns:o="urn:schemas-microsoft-com:office:office" xmlns:r="http://schemas.openxmlformats.org/officeDocument/2006/relationships" xmlns:m="http://schemas.openxmlformats.org/officeDocument/2006/math" xmlns:v="urn:schemas-microsoft-com:vml" xmlns:wp14="http://schemas.microsoft.com/office/word/2010/wordprocessingDrawing" xmlns:wp="http://schemas.openxmlformats.org/drawingml/2006/wordprocessingDrawing" xmlns:w10="urn:schemas-microsoft-com:office:word" xmlns:w="http://schemas.openxmlformats.org/wordprocessingml/2006/main" xmlns:w14="http://schemas.microsoft.com/office/word/2010/wordml" xmlns:w15="http://schemas.microsoft.com/office/word/2012/wordml" xmlns:w16se="http://schemas.microsoft.com/office/word/2015/wordml/symex" xmlns:wpg="http://schemas.microsoft.com/office/word/2010/wordprocessingGroup" xmlns:wpi="http://schemas.microsoft.com/office/word/2010/wordprocessingInk" xmlns:wne="http://schemas.microsoft.com/office/word/2006/wordml" xmlns:wps="http://schemas.microsoft.com/office/word/2010/wordprocessingShape" mc:Ignorable="w14 w15 w16se wp14">
+<w:numbering xmlns:wpc="http://schemas.microsoft.com/office/word/2010/wordprocessingCanvas" xmlns:cx="http://schemas.microsoft.com/office/drawing/2014/chartex" xmlns:cx1="http://schemas.microsoft.com/office/drawing/2015/9/8/chartex" xmlns:cx2="http://schemas.microsoft.com/office/drawing/2015/10/21/chartex" xmlns:cx3="http://schemas.microsoft.com/office/drawing/2016/5/9/chartex" xmlns:cx4="http://schemas.microsoft.com/office/drawing/2016/5/10/chartex" xmlns:cx5="http://schemas.microsoft.com/office/drawing/2016/5/11/chartex" xmlns:cx6="http://schemas.microsoft.com/office/drawing/2016/5/12/chartex" xmlns:cx7="http://schemas.microsoft.com/office/drawing/2016/5/13/chartex" xmlns:cx8="http://schemas.microsoft.com/office/drawing/2016/5/14/chartex" xmlns:mc="http://schemas.openxmlformats.org/markup-compatibility/2006" xmlns:aink="http://schemas.microsoft.com/office/drawing/2016/ink" xmlns:am3d="http://schemas.microsoft.com/office/drawing/2017/model3d" xmlns:o="urn:schemas-microsoft-com:office:office" xmlns:r="http://schemas.openxmlformats.org/officeDocument/2006/relationships" xmlns:m="http://schemas.openxmlformats.org/officeDocument/2006/math" xmlns:v="urn:schemas-microsoft-com:vml" xmlns:wp14="http://schemas.microsoft.com/office/word/2010/wordprocessingDrawing" xmlns:wp="http://schemas.openxmlformats.org/drawingml/2006/wordprocessingDrawing" xmlns:w10="urn:schemas-microsoft-com:office:word" xmlns:w="http://schemas.openxmlformats.org/wordprocessingml/2006/main" xmlns:w14="http://schemas.microsoft.com/office/word/2010/wordml" xmlns:w15="http://schemas.microsoft.com/office/word/2012/wordml" xmlns:w16cid="http://schemas.microsoft.com/office/word/2016/wordml/cid" xmlns:w16se="http://schemas.microsoft.com/office/word/2015/wordml/symex" xmlns:wpg="http://schemas.microsoft.com/office/word/2010/wordprocessingGroup" xmlns:wpi="http://schemas.microsoft.com/office/word/2010/wordprocessingInk" xmlns:wne="http://schemas.microsoft.com/office/word/2006/wordml" xmlns:wps="http://schemas.microsoft.com/office/word/2010/wordprocessingShape" mc:Ignorable="w14 w15 w16se w16cid wp14">
   <w:abstractNum w:abstractNumId="0" w15:restartNumberingAfterBreak="0">
     <w:nsid w:val="0FA605FE"/>
     <w:multiLevelType w:val="multilevel"/>
@@ -13303,7 +14096,7 @@
 </file>
 
 <file path=word/styles.xml><?xml version="1.0" encoding="utf-8"?>
-<w:styles xmlns:mc="http://schemas.openxmlformats.org/markup-compatibility/2006" xmlns:r="http://schemas.openxmlformats.org/officeDocument/2006/relationships" xmlns:w="http://schemas.openxmlformats.org/wordprocessingml/2006/main" xmlns:w14="http://schemas.microsoft.com/office/word/2010/wordml" xmlns:w15="http://schemas.microsoft.com/office/word/2012/wordml" xmlns:w16se="http://schemas.microsoft.com/office/word/2015/wordml/symex" mc:Ignorable="w14 w15 w16se">
+<w:styles xmlns:mc="http://schemas.openxmlformats.org/markup-compatibility/2006" xmlns:r="http://schemas.openxmlformats.org/officeDocument/2006/relationships" xmlns:w="http://schemas.openxmlformats.org/wordprocessingml/2006/main" xmlns:w14="http://schemas.microsoft.com/office/word/2010/wordml" xmlns:w15="http://schemas.microsoft.com/office/word/2012/wordml" xmlns:w16cid="http://schemas.microsoft.com/office/word/2016/wordml/cid" xmlns:w16se="http://schemas.microsoft.com/office/word/2015/wordml/symex" mc:Ignorable="w14 w15 w16se w16cid">
   <w:docDefaults>
     <w:rPrDefault>
       <w:rPr>
@@ -13319,7 +14112,7 @@
       </w:pPr>
     </w:pPrDefault>
   </w:docDefaults>
-  <w:latentStyles w:defLockedState="0" w:defUIPriority="99" w:defSemiHidden="0" w:defUnhideWhenUsed="0" w:defQFormat="0" w:count="371">
+  <w:latentStyles w:defLockedState="0" w:defUIPriority="99" w:defSemiHidden="0" w:defUnhideWhenUsed="0" w:defQFormat="0" w:count="375">
     <w:lsdException w:name="Normal" w:uiPriority="0" w:qFormat="1"/>
     <w:lsdException w:name="heading 1" w:uiPriority="9" w:qFormat="1"/>
     <w:lsdException w:name="heading 2" w:semiHidden="1" w:uiPriority="9" w:unhideWhenUsed="1" w:qFormat="1"/>
@@ -13425,7 +14218,6 @@
     <w:lsdException w:name="HTML Sample" w:semiHidden="1" w:unhideWhenUsed="1"/>
     <w:lsdException w:name="HTML Typewriter" w:semiHidden="1" w:unhideWhenUsed="1"/>
     <w:lsdException w:name="HTML Variable" w:semiHidden="1" w:unhideWhenUsed="1"/>
-    <w:lsdException w:name="Normal Table" w:semiHidden="1" w:unhideWhenUsed="1"/>
     <w:lsdException w:name="annotation subject" w:semiHidden="1" w:unhideWhenUsed="1"/>
     <w:lsdException w:name="No List" w:semiHidden="1" w:unhideWhenUsed="1"/>
     <w:lsdException w:name="Outline List 1" w:semiHidden="1" w:unhideWhenUsed="1"/>
@@ -13469,10 +14261,8 @@
     <w:lsdException w:name="Table Elegant" w:semiHidden="1" w:unhideWhenUsed="1"/>
     <w:lsdException w:name="Table Professional" w:semiHidden="1" w:unhideWhenUsed="1"/>
     <w:lsdException w:name="Table Subtle 1" w:semiHidden="1" w:unhideWhenUsed="1"/>
-    <w:lsdException w:name="Table Subtle 2" w:semiHidden="1" w:unhideWhenUsed="1"/>
     <w:lsdException w:name="Table Web 1" w:semiHidden="1" w:unhideWhenUsed="1"/>
     <w:lsdException w:name="Table Web 2" w:semiHidden="1" w:unhideWhenUsed="1"/>
-    <w:lsdException w:name="Table Web 3" w:semiHidden="1" w:unhideWhenUsed="1"/>
     <w:lsdException w:name="Balloon Text" w:semiHidden="1" w:unhideWhenUsed="1"/>
     <w:lsdException w:name="Table Grid" w:uiPriority="0"/>
     <w:lsdException w:name="Table Theme" w:semiHidden="1" w:unhideWhenUsed="1"/>
@@ -13691,6 +14481,10 @@
     <w:lsdException w:name="List Table 5 Dark Accent 6" w:uiPriority="50"/>
     <w:lsdException w:name="List Table 6 Colorful Accent 6" w:uiPriority="51"/>
     <w:lsdException w:name="List Table 7 Colorful Accent 6" w:uiPriority="52"/>
+    <w:lsdException w:name="Mention" w:semiHidden="1" w:unhideWhenUsed="1"/>
+    <w:lsdException w:name="Smart Hyperlink" w:semiHidden="1" w:unhideWhenUsed="1"/>
+    <w:lsdException w:name="Hashtag" w:semiHidden="1" w:unhideWhenUsed="1"/>
+    <w:lsdException w:name="Unresolved Mention" w:semiHidden="1" w:unhideWhenUsed="1"/>
   </w:latentStyles>
   <w:style w:type="paragraph" w:default="1" w:styleId="Normal">
     <w:name w:val="Normal"/>

</xml_diff>